<commit_message>
added road runner to report-extraction
</commit_message>
<xml_diff>
--- a/pa2/report-extraction.docx
+++ b/pa2/report-extraction.docx
@@ -1,6 +1,6 @@
 
 <file path=word/document.xml><?xml version="1.0" encoding="utf-8"?>
-<w:document xmlns:wpc="http://schemas.microsoft.com/office/word/2010/wordprocessingCanvas" xmlns:cx="http://schemas.microsoft.com/office/drawing/2014/chartex" xmlns:cx1="http://schemas.microsoft.com/office/drawing/2015/9/8/chartex" xmlns:cx2="http://schemas.microsoft.com/office/drawing/2015/10/21/chartex" xmlns:cx3="http://schemas.microsoft.com/office/drawing/2016/5/9/chartex" xmlns:cx4="http://schemas.microsoft.com/office/drawing/2016/5/10/chartex" xmlns:cx5="http://schemas.microsoft.com/office/drawing/2016/5/11/chartex" xmlns:cx6="http://schemas.microsoft.com/office/drawing/2016/5/12/chartex" xmlns:cx7="http://schemas.microsoft.com/office/drawing/2016/5/13/chartex" xmlns:cx8="http://schemas.microsoft.com/office/drawing/2016/5/14/chartex" xmlns:mc="http://schemas.openxmlformats.org/markup-compatibility/2006" xmlns:aink="http://schemas.microsoft.com/office/drawing/2016/ink" xmlns:am3d="http://schemas.microsoft.com/office/drawing/2017/model3d" xmlns:o="urn:schemas-microsoft-com:office:office" xmlns:r="http://schemas.openxmlformats.org/officeDocument/2006/relationships" xmlns:m="http://schemas.openxmlformats.org/officeDocument/2006/math" xmlns:v="urn:schemas-microsoft-com:vml" xmlns:wp14="http://schemas.microsoft.com/office/word/2010/wordprocessingDrawing" xmlns:wp="http://schemas.openxmlformats.org/drawingml/2006/wordprocessingDrawing" xmlns:w10="urn:schemas-microsoft-com:office:word" xmlns:w="http://schemas.openxmlformats.org/wordprocessingml/2006/main" xmlns:w14="http://schemas.microsoft.com/office/word/2010/wordml" xmlns:w15="http://schemas.microsoft.com/office/word/2012/wordml" xmlns:w16cex="http://schemas.microsoft.com/office/word/2018/wordml/cex" xmlns:w16cid="http://schemas.microsoft.com/office/word/2016/wordml/cid" xmlns:w16="http://schemas.microsoft.com/office/word/2018/wordml" xmlns:w16se="http://schemas.microsoft.com/office/word/2015/wordml/symex" xmlns:wpg="http://schemas.microsoft.com/office/word/2010/wordprocessingGroup" xmlns:wpi="http://schemas.microsoft.com/office/word/2010/wordprocessingInk" xmlns:wne="http://schemas.microsoft.com/office/word/2006/wordml" xmlns:wps="http://schemas.microsoft.com/office/word/2010/wordprocessingShape" mc:Ignorable="w14 w15 w16se w16cid w16 w16cex wp14">
+<w:document xmlns:wpc="http://schemas.microsoft.com/office/word/2010/wordprocessingCanvas" xmlns:cx="http://schemas.microsoft.com/office/drawing/2014/chartex" xmlns:cx1="http://schemas.microsoft.com/office/drawing/2015/9/8/chartex" xmlns:cx2="http://schemas.microsoft.com/office/drawing/2015/10/21/chartex" xmlns:cx3="http://schemas.microsoft.com/office/drawing/2016/5/9/chartex" xmlns:cx4="http://schemas.microsoft.com/office/drawing/2016/5/10/chartex" xmlns:cx5="http://schemas.microsoft.com/office/drawing/2016/5/11/chartex" xmlns:cx6="http://schemas.microsoft.com/office/drawing/2016/5/12/chartex" xmlns:cx7="http://schemas.microsoft.com/office/drawing/2016/5/13/chartex" xmlns:cx8="http://schemas.microsoft.com/office/drawing/2016/5/14/chartex" xmlns:mc="http://schemas.openxmlformats.org/markup-compatibility/2006" xmlns:aink="http://schemas.microsoft.com/office/drawing/2016/ink" xmlns:am3d="http://schemas.microsoft.com/office/drawing/2017/model3d" xmlns:o="urn:schemas-microsoft-com:office:office" xmlns:r="http://schemas.openxmlformats.org/officeDocument/2006/relationships" xmlns:m="http://schemas.openxmlformats.org/officeDocument/2006/math" xmlns:v="urn:schemas-microsoft-com:vml" xmlns:wp14="http://schemas.microsoft.com/office/word/2010/wordprocessingDrawing" xmlns:wp="http://schemas.openxmlformats.org/drawingml/2006/wordprocessingDrawing" xmlns:w10="urn:schemas-microsoft-com:office:word" xmlns:w="http://schemas.openxmlformats.org/wordprocessingml/2006/main" xmlns:w14="http://schemas.microsoft.com/office/word/2010/wordml" xmlns:w15="http://schemas.microsoft.com/office/word/2012/wordml" xmlns:w16cex="http://schemas.microsoft.com/office/word/2018/wordml/cex" xmlns:w16cid="http://schemas.microsoft.com/office/word/2016/wordml/cid" xmlns:w16="http://schemas.microsoft.com/office/word/2018/wordml" xmlns:w16sdtdh="http://schemas.microsoft.com/office/word/2020/wordml/sdtdatahash" xmlns:w16se="http://schemas.microsoft.com/office/word/2015/wordml/symex" xmlns:wpg="http://schemas.microsoft.com/office/word/2010/wordprocessingGroup" xmlns:wpi="http://schemas.microsoft.com/office/word/2010/wordprocessingInk" xmlns:wne="http://schemas.microsoft.com/office/word/2006/wordml" xmlns:wps="http://schemas.microsoft.com/office/word/2010/wordprocessingShape" mc:Ignorable="w14 w15 w16se w16cid w16 w16cex w16sdtdh wp14">
   <w:body>
     <w:p>
       <w:pPr>
@@ -59,11 +59,6 @@
           <w:lang w:val="sl-SI"/>
         </w:rPr>
         <w:br/>
-      </w:r>
-      <w:r>
-        <w:rPr>
-          <w:lang w:val="sl-SI"/>
-        </w:rPr>
         <w:t>Fakulteta za računalništvo in informatiko, Univerza v Ljubljani</w:t>
       </w:r>
       <w:r>
@@ -71,11 +66,6 @@
           <w:lang w:val="sl-SI"/>
         </w:rPr>
         <w:br/>
-      </w:r>
-      <w:r>
-        <w:rPr>
-          <w:lang w:val="sl-SI"/>
-        </w:rPr>
         <w:t>Ljubljana, Slovenija</w:t>
       </w:r>
       <w:r>
@@ -83,11 +73,6 @@
           <w:lang w:val="sl-SI"/>
         </w:rPr>
         <w:br/>
-      </w:r>
-      <w:r>
-        <w:rPr>
-          <w:lang w:val="sl-SI"/>
-        </w:rPr>
         <w:t>Mentor: asist. prof. dr. Slavko Žitnik</w:t>
       </w:r>
     </w:p>
@@ -119,7 +104,7 @@
         </w:rPr>
         <w:t xml:space="preserve">Za dodatni spletni strani sva si izbrala dve strani iz novičarske spletne strani </w:t>
       </w:r>
-      <w:hyperlink r:id="rId7" w:history="1">
+      <w:hyperlink r:id="rId8" w:history="1">
         <w:r>
           <w:rPr>
             <w:rStyle w:val="Hyperlink"/>
@@ -339,11 +324,15 @@
         <w:pStyle w:val="Text"/>
         <w:ind w:firstLine="0"/>
         <w:rPr>
-          <w:lang w:val="sl-SI"/>
-        </w:rPr>
-      </w:pPr>
-      <w:r>
-        <w:rPr>
+          <w:i/>
+          <w:iCs/>
+          <w:lang w:val="sl-SI"/>
+        </w:rPr>
+      </w:pPr>
+      <w:r>
+        <w:rPr>
+          <w:i/>
+          <w:iCs/>
           <w:lang w:val="sl-SI"/>
         </w:rPr>
         <w:t>&lt;b&gt;([0-9].+)&lt;\/b&gt;.*\n.*\n.*&lt;b&gt;(.+)&lt;/b&gt;.*&lt;s&gt;([\$0-9,.]+)(.*\n.*&lt;b&gt;(.+)&lt;/b&gt;.*&lt;b&gt;([\$0-9.]+))?(.*\n.*&lt;b&gt;(.+)&lt;/b&gt;.*&lt;span class=\"littleorange\"&gt;([\$0-9.,]+)\s.([0-9]+.))?(.*\n.*\n.*&lt;span class=\"normal\"&gt;(.*\n?(.*)\n?(.*)\n?(.*))&lt;br/&gt;&lt;a)?</w:t>
@@ -394,11 +383,15 @@
     <w:p>
       <w:pPr>
         <w:rPr>
-          <w:lang w:val="sl-SI"/>
-        </w:rPr>
-      </w:pPr>
-      <w:r>
-        <w:rPr>
+          <w:i/>
+          <w:iCs/>
+          <w:lang w:val="sl-SI"/>
+        </w:rPr>
+      </w:pPr>
+      <w:r>
+        <w:rPr>
+          <w:i/>
+          <w:iCs/>
           <w:lang w:val="sl-SI"/>
         </w:rPr>
         <w:t>&lt;h1&gt;(.*)&lt;/h1&gt;\n&lt;div class="subtitle"&gt;(.*)&lt;/div&gt;[\s\S]*&lt;p class="lead"&gt;(.*)&lt;/p&gt;[\s\S]*&lt;div class="author"&gt;[\s\S]*&lt;div class="author-name"&gt;(.*)&lt;/div&gt;[\s\S]*&lt;div class="publish-meta"&gt;\n[\W]*(.*)&lt;br/&gt;[\s\S]*&lt;/figure&gt;[\n]*&lt;p(?:[\s\r]+[^&gt;]*)?&gt;(.*)&lt;/p&gt;</w:t>
@@ -424,9 +417,17 @@
       </w:r>
       <w:r>
         <w:rPr>
-          <w:lang w:val="sl-SI"/>
-        </w:rPr>
-        <w:t>&lt;[^&gt;]*&gt;.</w:t>
+          <w:i/>
+          <w:iCs/>
+          <w:lang w:val="sl-SI"/>
+        </w:rPr>
+        <w:t>&lt;[^&gt;]*&gt;</w:t>
+      </w:r>
+      <w:r>
+        <w:rPr>
+          <w:lang w:val="sl-SI"/>
+        </w:rPr>
+        <w:t>.</w:t>
       </w:r>
     </w:p>
     <w:p>
@@ -455,7 +456,7 @@
                     <pic:cNvPicPr/>
                   </pic:nvPicPr>
                   <pic:blipFill>
-                    <a:blip r:embed="rId8">
+                    <a:blip r:embed="rId9">
                       <a:extLst>
                         <a:ext uri="{28A0092B-C50C-407E-A947-70E740481C1C}">
                           <a14:useLocalDpi xmlns:a14="http://schemas.microsoft.com/office/drawing/2010/main" val="0"/>
@@ -576,21 +577,27 @@
         <w:pStyle w:val="Text"/>
         <w:ind w:firstLine="0"/>
         <w:rPr>
-          <w:lang w:val="sl-SI"/>
-        </w:rPr>
-      </w:pPr>
-      <w:r>
-        <w:rPr>
-          <w:lang w:val="sl-SI"/>
-        </w:rPr>
-        <w:t xml:space="preserve">&lt;span class="article__views"&gt;[\n]*&lt;i.*&gt;.*&lt;/i&gt;[\n]*&lt;strong&gt;(.*)&lt;/strong&gt;[\s\S]*&lt;h1 class="article__title"&gt;(.*)&lt;/h1&gt;[\n]*&lt;div class="article__authors"&gt;[\s\S]*&lt;a href=.*&gt;(.*)&lt;/a&gt;[\n]*&lt;/div&gt;[\n]*&lt;time class="article__time"&gt;(.*)&lt;/time&gt;[\s\S]*&lt;div class="article__leadtext"&gt;[\n]*(.*)[\n]*&lt;/div&gt;[\s\S]*&lt;div class="article__content no_page_break cf" </w:t>
-      </w:r>
-      <w:r>
-        <w:rPr>
+          <w:i/>
+          <w:iCs/>
+          <w:lang w:val="sl-SI"/>
+        </w:rPr>
+      </w:pPr>
+      <w:r>
+        <w:rPr>
+          <w:i/>
+          <w:iCs/>
+          <w:lang w:val="sl-SI"/>
+        </w:rPr>
+        <w:t xml:space="preserve">&lt;span class="article__views"&gt;[\n]*&lt;i.*&gt;.*&lt;/i&gt;[\n]*&lt;strong&gt;(.*)&lt;/strong&gt;[\s\S]*&lt;h1 class="article__title"&gt;(.*)&lt;/h1&gt;[\n]*&lt;div class="article__authors"&gt;[\s\S]*&lt;a </w:t>
+      </w:r>
+      <w:r>
+        <w:rPr>
+          <w:i/>
+          <w:iCs/>
           <w:lang w:val="sl-SI"/>
         </w:rPr>
         <w:lastRenderedPageBreak/>
-        <w:t>.*&gt;\n([\s\S]*)&lt;/div&gt;[\n]*&lt;div class="text-center fold_article__bellow_content"&gt;</w:t>
+        <w:t>href=.*&gt;(.*)&lt;/a&gt;[\n]*&lt;/div&gt;[\n]*&lt;time class="article__time"&gt;(.*)&lt;/time&gt;[\s\S]*&lt;div class="article__leadtext"&gt;[\n]*(.*)[\n]*&lt;/div&gt;[\s\S]*&lt;div class="article__content no_page_break cf" .*&gt;\n([\s\S]*)&lt;/div&gt;[\n]*&lt;div class="text-center fold_article__bellow_content"&gt;</w:t>
       </w:r>
     </w:p>
     <w:p>
@@ -598,6 +605,8 @@
         <w:pStyle w:val="Text"/>
         <w:ind w:firstLine="0"/>
         <w:rPr>
+          <w:i/>
+          <w:iCs/>
           <w:lang w:val="sl-SI"/>
         </w:rPr>
       </w:pPr>
@@ -609,21 +618,11 @@
       </w:r>
       <w:r>
         <w:rPr>
-          <w:lang w:val="sl-SI"/>
-        </w:rPr>
-        <w:t xml:space="preserve"> </w:t>
-      </w:r>
-      <w:r>
-        <w:rPr>
-          <w:lang w:val="sl-SI"/>
-        </w:rPr>
-        <w:t>&lt;[^&gt;]*&gt;</w:t>
-      </w:r>
-      <w:r>
-        <w:rPr>
-          <w:lang w:val="sl-SI"/>
-        </w:rPr>
-        <w:t>.</w:t>
+          <w:i/>
+          <w:iCs/>
+          <w:lang w:val="sl-SI"/>
+        </w:rPr>
+        <w:t xml:space="preserve"> &lt;[^&gt;]*&gt;.</w:t>
       </w:r>
     </w:p>
     <w:p>
@@ -1164,10 +1163,6 @@
       <w:pPr>
         <w:pStyle w:val="Heading1"/>
         <w:rPr>
-          <w:smallCaps w:val="0"/>
-          <w:kern w:val="0"/>
-          <w:sz w:val="16"/>
-          <w:szCs w:val="16"/>
           <w:lang w:val="sl-SI"/>
         </w:rPr>
       </w:pPr>
@@ -1188,7 +1183,1785 @@
         <w:rPr>
           <w:lang w:val="sl-SI"/>
         </w:rPr>
-        <w:t>TODO JAKOB</w:t>
+        <w:t xml:space="preserve">Implementirala sva algoritem </w:t>
+      </w:r>
+      <w:proofErr w:type="spellStart"/>
+      <w:r>
+        <w:rPr>
+          <w:lang w:val="sl-SI"/>
+        </w:rPr>
+        <w:t>Road</w:t>
+      </w:r>
+      <w:proofErr w:type="spellEnd"/>
+      <w:r>
+        <w:rPr>
+          <w:lang w:val="sl-SI"/>
+        </w:rPr>
+        <w:t xml:space="preserve"> </w:t>
+      </w:r>
+      <w:proofErr w:type="spellStart"/>
+      <w:r>
+        <w:rPr>
+          <w:lang w:val="sl-SI"/>
+        </w:rPr>
+        <w:t>Runner</w:t>
+      </w:r>
+      <w:proofErr w:type="spellEnd"/>
+      <w:r>
+        <w:rPr>
+          <w:lang w:val="sl-SI"/>
+        </w:rPr>
+        <w:t>, ki avtomatizirano ekstrahira ovojnico za ekstrakcijo podatkov.</w:t>
+      </w:r>
+    </w:p>
+    <w:p>
+      <w:pPr>
+        <w:pStyle w:val="Heading2"/>
+        <w:rPr>
+          <w:lang w:val="sl-SI"/>
+        </w:rPr>
+      </w:pPr>
+      <w:r>
+        <w:rPr>
+          <w:lang w:val="sl-SI"/>
+        </w:rPr>
+        <w:t>Priprava besedil</w:t>
+      </w:r>
+    </w:p>
+    <w:p>
+      <w:pPr>
+        <w:rPr>
+          <w:lang w:val="sl-SI"/>
+        </w:rPr>
+      </w:pPr>
+      <w:r>
+        <w:rPr>
+          <w:lang w:val="sl-SI"/>
+        </w:rPr>
+        <w:t xml:space="preserve">Iz besedil najprej vzameva zgolj glavni del – </w:t>
+      </w:r>
+      <w:proofErr w:type="spellStart"/>
+      <w:r>
+        <w:rPr>
+          <w:i/>
+          <w:iCs/>
+          <w:lang w:val="sl-SI"/>
+        </w:rPr>
+        <w:t>body</w:t>
+      </w:r>
+      <w:proofErr w:type="spellEnd"/>
+      <w:r>
+        <w:rPr>
+          <w:lang w:val="sl-SI"/>
+        </w:rPr>
+        <w:t>, odstraniva skoke v novo vrstico, izbriševa komentarje in</w:t>
+      </w:r>
+      <w:r>
+        <w:rPr>
+          <w:lang w:val="sl-SI"/>
+        </w:rPr>
+        <w:t xml:space="preserve"> nato odstraniva značke: </w:t>
+      </w:r>
+      <w:proofErr w:type="spellStart"/>
+      <w:r>
+        <w:rPr>
+          <w:i/>
+          <w:iCs/>
+          <w:lang w:val="sl-SI"/>
+        </w:rPr>
+        <w:t>script</w:t>
+      </w:r>
+      <w:proofErr w:type="spellEnd"/>
+      <w:r>
+        <w:rPr>
+          <w:lang w:val="sl-SI"/>
+        </w:rPr>
+        <w:t xml:space="preserve">, </w:t>
+      </w:r>
+      <w:proofErr w:type="spellStart"/>
+      <w:r>
+        <w:rPr>
+          <w:i/>
+          <w:iCs/>
+          <w:lang w:val="sl-SI"/>
+        </w:rPr>
+        <w:t>noscript</w:t>
+      </w:r>
+      <w:proofErr w:type="spellEnd"/>
+      <w:r>
+        <w:rPr>
+          <w:lang w:val="sl-SI"/>
+        </w:rPr>
+        <w:t xml:space="preserve">, </w:t>
+      </w:r>
+      <w:r>
+        <w:rPr>
+          <w:i/>
+          <w:iCs/>
+          <w:lang w:val="sl-SI"/>
+        </w:rPr>
+        <w:t>link</w:t>
+      </w:r>
+      <w:r>
+        <w:rPr>
+          <w:lang w:val="sl-SI"/>
+        </w:rPr>
+        <w:t xml:space="preserve">, </w:t>
+      </w:r>
+      <w:proofErr w:type="spellStart"/>
+      <w:r>
+        <w:rPr>
+          <w:i/>
+          <w:iCs/>
+          <w:lang w:val="sl-SI"/>
+        </w:rPr>
+        <w:t>nav</w:t>
+      </w:r>
+      <w:proofErr w:type="spellEnd"/>
+      <w:r>
+        <w:rPr>
+          <w:lang w:val="sl-SI"/>
+        </w:rPr>
+        <w:t xml:space="preserve">, </w:t>
+      </w:r>
+      <w:proofErr w:type="spellStart"/>
+      <w:r>
+        <w:rPr>
+          <w:i/>
+          <w:iCs/>
+          <w:lang w:val="sl-SI"/>
+        </w:rPr>
+        <w:t>footer</w:t>
+      </w:r>
+      <w:proofErr w:type="spellEnd"/>
+      <w:r>
+        <w:rPr>
+          <w:lang w:val="sl-SI"/>
+        </w:rPr>
+        <w:t>,</w:t>
+      </w:r>
+      <w:r>
+        <w:rPr>
+          <w:lang w:val="sl-SI"/>
+        </w:rPr>
+        <w:t xml:space="preserve"> </w:t>
+      </w:r>
+      <w:proofErr w:type="spellStart"/>
+      <w:r>
+        <w:rPr>
+          <w:i/>
+          <w:iCs/>
+          <w:lang w:val="sl-SI"/>
+        </w:rPr>
+        <w:t>i</w:t>
+      </w:r>
+      <w:r>
+        <w:rPr>
+          <w:i/>
+          <w:iCs/>
+          <w:lang w:val="sl-SI"/>
+        </w:rPr>
+        <w:t>nput</w:t>
+      </w:r>
+      <w:proofErr w:type="spellEnd"/>
+      <w:r>
+        <w:rPr>
+          <w:lang w:val="sl-SI"/>
+        </w:rPr>
+        <w:t xml:space="preserve">, </w:t>
+      </w:r>
+      <w:r>
+        <w:rPr>
+          <w:i/>
+          <w:iCs/>
+          <w:lang w:val="sl-SI"/>
+        </w:rPr>
+        <w:t>form</w:t>
+      </w:r>
+      <w:r>
+        <w:rPr>
+          <w:lang w:val="sl-SI"/>
+        </w:rPr>
+        <w:t xml:space="preserve">, </w:t>
+      </w:r>
+      <w:proofErr w:type="spellStart"/>
+      <w:r>
+        <w:rPr>
+          <w:i/>
+          <w:iCs/>
+          <w:lang w:val="sl-SI"/>
+        </w:rPr>
+        <w:t>style</w:t>
+      </w:r>
+      <w:proofErr w:type="spellEnd"/>
+      <w:r>
+        <w:rPr>
+          <w:lang w:val="sl-SI"/>
+        </w:rPr>
+        <w:t xml:space="preserve">, </w:t>
+      </w:r>
+      <w:proofErr w:type="spellStart"/>
+      <w:r>
+        <w:rPr>
+          <w:i/>
+          <w:iCs/>
+          <w:lang w:val="sl-SI"/>
+        </w:rPr>
+        <w:t>iframe</w:t>
+      </w:r>
+      <w:proofErr w:type="spellEnd"/>
+      <w:r>
+        <w:rPr>
+          <w:lang w:val="sl-SI"/>
+        </w:rPr>
+        <w:t xml:space="preserve">, </w:t>
+      </w:r>
+      <w:proofErr w:type="spellStart"/>
+      <w:r>
+        <w:rPr>
+          <w:i/>
+          <w:iCs/>
+          <w:lang w:val="sl-SI"/>
+        </w:rPr>
+        <w:t>button</w:t>
+      </w:r>
+      <w:proofErr w:type="spellEnd"/>
+      <w:r>
+        <w:rPr>
+          <w:lang w:val="sl-SI"/>
+        </w:rPr>
+        <w:t xml:space="preserve">, </w:t>
+      </w:r>
+      <w:proofErr w:type="spellStart"/>
+      <w:r>
+        <w:rPr>
+          <w:i/>
+          <w:iCs/>
+          <w:lang w:val="sl-SI"/>
+        </w:rPr>
+        <w:t>svg</w:t>
+      </w:r>
+      <w:proofErr w:type="spellEnd"/>
+      <w:r>
+        <w:rPr>
+          <w:lang w:val="sl-SI"/>
+        </w:rPr>
+        <w:t xml:space="preserve">, </w:t>
+      </w:r>
+      <w:r>
+        <w:rPr>
+          <w:i/>
+          <w:iCs/>
+          <w:lang w:val="sl-SI"/>
+        </w:rPr>
+        <w:t>figure</w:t>
+      </w:r>
+      <w:r>
+        <w:rPr>
+          <w:lang w:val="sl-SI"/>
+        </w:rPr>
+        <w:t xml:space="preserve"> in </w:t>
+      </w:r>
+      <w:proofErr w:type="spellStart"/>
+      <w:r>
+        <w:rPr>
+          <w:i/>
+          <w:iCs/>
+          <w:lang w:val="sl-SI"/>
+        </w:rPr>
+        <w:t>br</w:t>
+      </w:r>
+      <w:proofErr w:type="spellEnd"/>
+      <w:r>
+        <w:rPr>
+          <w:lang w:val="sl-SI"/>
+        </w:rPr>
+        <w:t>.</w:t>
+      </w:r>
+      <w:r>
+        <w:rPr>
+          <w:lang w:val="sl-SI"/>
+        </w:rPr>
+        <w:t xml:space="preserve"> Med temi značkami ni pomembnih podatkov, ki bi nas zanimali</w:t>
+      </w:r>
+      <w:r>
+        <w:rPr>
+          <w:lang w:val="sl-SI"/>
+        </w:rPr>
+        <w:t xml:space="preserve"> in s tem skušamo </w:t>
+      </w:r>
+      <w:r>
+        <w:rPr>
+          <w:lang w:val="sl-SI"/>
+        </w:rPr>
+        <w:t xml:space="preserve">čimbolj </w:t>
+      </w:r>
+      <w:r>
+        <w:rPr>
+          <w:lang w:val="sl-SI"/>
+        </w:rPr>
+        <w:t>zmanjšati razliko med besediloma</w:t>
+      </w:r>
+      <w:r>
+        <w:rPr>
+          <w:lang w:val="sl-SI"/>
+        </w:rPr>
+        <w:t>.</w:t>
+      </w:r>
+      <w:r>
+        <w:rPr>
+          <w:lang w:val="sl-SI"/>
+        </w:rPr>
+        <w:t xml:space="preserve"> Potem iz besedil z uporabo regularnega izraza izluščiva vse značke in jih shraniva v </w:t>
+      </w:r>
+      <w:r>
+        <w:rPr>
+          <w:lang w:val="sl-SI"/>
+        </w:rPr>
+        <w:t>seznam za vsako od strani.</w:t>
+      </w:r>
+    </w:p>
+    <w:p>
+      <w:pPr>
+        <w:pStyle w:val="Heading2"/>
+        <w:rPr>
+          <w:lang w:val="sl-SI"/>
+        </w:rPr>
+      </w:pPr>
+      <w:r>
+        <w:rPr>
+          <w:lang w:val="sl-SI"/>
+        </w:rPr>
+        <w:t>Poravnava besedil</w:t>
+      </w:r>
+    </w:p>
+    <w:p>
+      <w:pPr>
+        <w:rPr>
+          <w:lang w:val="sl-SI"/>
+        </w:rPr>
+      </w:pPr>
+      <w:r>
+        <w:rPr>
+          <w:lang w:val="sl-SI"/>
+        </w:rPr>
+        <w:t xml:space="preserve">Čeprav naj bi bili besedili, ki ju uporabimo za ekstrakcijo ovojnice podobni, ju moramo najprej </w:t>
+      </w:r>
+      <w:r>
+        <w:rPr>
+          <w:lang w:val="sl-SI"/>
+        </w:rPr>
+        <w:t>poravnati</w:t>
+      </w:r>
+      <w:r>
+        <w:rPr>
+          <w:lang w:val="sl-SI"/>
+        </w:rPr>
+        <w:t xml:space="preserve"> tako, da se karseda ujemata po značkah.</w:t>
+      </w:r>
+      <w:r>
+        <w:rPr>
+          <w:lang w:val="sl-SI"/>
+        </w:rPr>
+        <w:t xml:space="preserve"> To narediva tako, da </w:t>
+      </w:r>
+      <w:proofErr w:type="spellStart"/>
+      <w:r>
+        <w:rPr>
+          <w:lang w:val="sl-SI"/>
+        </w:rPr>
+        <w:t>iterirava</w:t>
+      </w:r>
+      <w:proofErr w:type="spellEnd"/>
+      <w:r>
+        <w:rPr>
+          <w:lang w:val="sl-SI"/>
+        </w:rPr>
+        <w:t xml:space="preserve"> po značkah iz obeh strani hkrati in primerjava dve znački naenkrat</w:t>
+      </w:r>
+      <w:r>
+        <w:rPr>
+          <w:lang w:val="sl-SI"/>
+        </w:rPr>
+        <w:t xml:space="preserve"> in preveriva vse možne kombinacije</w:t>
+      </w:r>
+      <w:r>
+        <w:rPr>
+          <w:lang w:val="sl-SI"/>
+        </w:rPr>
+        <w:t xml:space="preserve"> značk</w:t>
+      </w:r>
+      <w:r>
+        <w:rPr>
+          <w:lang w:val="sl-SI"/>
+        </w:rPr>
+        <w:t>:</w:t>
+      </w:r>
+    </w:p>
+    <w:p>
+      <w:pPr>
+        <w:pStyle w:val="ListParagraph"/>
+        <w:numPr>
+          <w:ilvl w:val="0"/>
+          <w:numId w:val="21"/>
+        </w:numPr>
+        <w:rPr>
+          <w:lang w:val="sl-SI"/>
+        </w:rPr>
+      </w:pPr>
+      <w:r>
+        <w:rPr>
+          <w:b/>
+          <w:bCs/>
+          <w:lang w:val="sl-SI"/>
+        </w:rPr>
+        <w:t>E</w:t>
+      </w:r>
+      <w:r>
+        <w:rPr>
+          <w:b/>
+          <w:bCs/>
+          <w:lang w:val="sl-SI"/>
+        </w:rPr>
+        <w:t>naki</w:t>
+      </w:r>
+      <w:r>
+        <w:rPr>
+          <w:lang w:val="sl-SI"/>
+        </w:rPr>
+        <w:t>: znački sta enaki kadar se njuno ime ujema, sta na isti globini</w:t>
+      </w:r>
+      <w:r>
+        <w:rPr>
+          <w:rStyle w:val="FootnoteReference"/>
+          <w:lang w:val="sl-SI"/>
+        </w:rPr>
+        <w:footnoteReference w:id="2"/>
+      </w:r>
+      <w:r>
+        <w:rPr>
+          <w:lang w:val="sl-SI"/>
+        </w:rPr>
+        <w:t xml:space="preserve"> in, če sta odpirajoči, vs</w:t>
+      </w:r>
+      <w:r>
+        <w:rPr>
+          <w:lang w:val="sl-SI"/>
+        </w:rPr>
+        <w:t>ebujeta približno enako število značk</w:t>
+      </w:r>
+      <w:r>
+        <w:rPr>
+          <w:lang w:val="sl-SI"/>
+        </w:rPr>
+        <w:t xml:space="preserve">. </w:t>
+      </w:r>
+      <w:r>
+        <w:rPr>
+          <w:lang w:val="sl-SI"/>
+        </w:rPr>
+        <w:t xml:space="preserve">To število je določeno glede na začetno razliko v številu značk besedil. </w:t>
+      </w:r>
+      <w:r>
+        <w:rPr>
+          <w:lang w:val="sl-SI"/>
+        </w:rPr>
+        <w:t>V tem primeru ju samo dodamo ali odstranimo iz sklada.</w:t>
+      </w:r>
+    </w:p>
+    <w:p>
+      <w:pPr>
+        <w:pStyle w:val="ListParagraph"/>
+        <w:numPr>
+          <w:ilvl w:val="0"/>
+          <w:numId w:val="21"/>
+        </w:numPr>
+        <w:rPr>
+          <w:lang w:val="sl-SI"/>
+        </w:rPr>
+      </w:pPr>
+      <w:r>
+        <w:rPr>
+          <w:b/>
+          <w:bCs/>
+          <w:lang w:val="sl-SI"/>
+        </w:rPr>
+        <w:t>S</w:t>
+      </w:r>
+      <w:r>
+        <w:rPr>
+          <w:b/>
+          <w:bCs/>
+          <w:lang w:val="sl-SI"/>
+        </w:rPr>
+        <w:t>amo-zapirajoči</w:t>
+      </w:r>
+      <w:r>
+        <w:rPr>
+          <w:lang w:val="sl-SI"/>
+        </w:rPr>
+        <w:t>:</w:t>
+      </w:r>
+      <w:r>
+        <w:rPr>
+          <w:lang w:val="sl-SI"/>
+        </w:rPr>
+        <w:t xml:space="preserve"> obe znački sta samo-zapirajoči, vendar se razlikujeta po imenu.</w:t>
+      </w:r>
+    </w:p>
+    <w:p>
+      <w:pPr>
+        <w:pStyle w:val="ListParagraph"/>
+        <w:numPr>
+          <w:ilvl w:val="0"/>
+          <w:numId w:val="21"/>
+        </w:numPr>
+        <w:rPr>
+          <w:lang w:val="sl-SI"/>
+        </w:rPr>
+      </w:pPr>
+      <w:r>
+        <w:rPr>
+          <w:b/>
+          <w:bCs/>
+          <w:lang w:val="sl-SI"/>
+        </w:rPr>
+        <w:t>Samo-zapirajoča in odpirajoča</w:t>
+      </w:r>
+      <w:r>
+        <w:rPr>
+          <w:lang w:val="sl-SI"/>
+        </w:rPr>
+        <w:t>:</w:t>
+      </w:r>
+      <w:r>
+        <w:rPr>
+          <w:lang w:val="sl-SI"/>
+        </w:rPr>
+        <w:t xml:space="preserve"> v seznam pred odpirajočo dodava None.</w:t>
+      </w:r>
+    </w:p>
+    <w:p>
+      <w:pPr>
+        <w:pStyle w:val="ListParagraph"/>
+        <w:numPr>
+          <w:ilvl w:val="0"/>
+          <w:numId w:val="21"/>
+        </w:numPr>
+        <w:rPr>
+          <w:lang w:val="sl-SI"/>
+        </w:rPr>
+      </w:pPr>
+      <w:r>
+        <w:rPr>
+          <w:b/>
+          <w:bCs/>
+          <w:lang w:val="sl-SI"/>
+        </w:rPr>
+        <w:t>Samo-zapirajoča in zapirajoča</w:t>
+      </w:r>
+      <w:r>
+        <w:rPr>
+          <w:lang w:val="sl-SI"/>
+        </w:rPr>
+        <w:t>:</w:t>
+      </w:r>
+      <w:r>
+        <w:rPr>
+          <w:lang w:val="sl-SI"/>
+        </w:rPr>
+        <w:t xml:space="preserve"> v seznam pred zapirajočo dodava None.</w:t>
+      </w:r>
+    </w:p>
+    <w:p>
+      <w:pPr>
+        <w:pStyle w:val="ListParagraph"/>
+        <w:numPr>
+          <w:ilvl w:val="0"/>
+          <w:numId w:val="21"/>
+        </w:numPr>
+        <w:rPr>
+          <w:lang w:val="sl-SI"/>
+        </w:rPr>
+      </w:pPr>
+      <w:r>
+        <w:rPr>
+          <w:b/>
+          <w:bCs/>
+          <w:lang w:val="sl-SI"/>
+        </w:rPr>
+        <w:t>Odpirajoča in zapirajoča</w:t>
+      </w:r>
+      <w:r>
+        <w:rPr>
+          <w:lang w:val="sl-SI"/>
+        </w:rPr>
+        <w:t>:</w:t>
+      </w:r>
+      <w:r>
+        <w:rPr>
+          <w:lang w:val="sl-SI"/>
+        </w:rPr>
+        <w:t xml:space="preserve"> v seznam pred zapirajočo dodava None.</w:t>
+      </w:r>
+    </w:p>
+    <w:p>
+      <w:pPr>
+        <w:pStyle w:val="ListParagraph"/>
+        <w:numPr>
+          <w:ilvl w:val="0"/>
+          <w:numId w:val="21"/>
+        </w:numPr>
+        <w:rPr>
+          <w:lang w:val="sl-SI"/>
+        </w:rPr>
+      </w:pPr>
+      <w:r>
+        <w:rPr>
+          <w:b/>
+          <w:bCs/>
+          <w:lang w:val="sl-SI"/>
+        </w:rPr>
+        <w:t>Zapirajoči</w:t>
+      </w:r>
+      <w:r>
+        <w:rPr>
+          <w:lang w:val="sl-SI"/>
+        </w:rPr>
+        <w:t>:</w:t>
+      </w:r>
+      <w:r>
+        <w:rPr>
+          <w:lang w:val="sl-SI"/>
+        </w:rPr>
+        <w:t xml:space="preserve"> pogledava kateri sklad je manjši, kar pomeni da je tista značka na manjši globini in zato pred tisto zapirajočo značko dodava None.</w:t>
+      </w:r>
+    </w:p>
+    <w:p>
+      <w:pPr>
+        <w:pStyle w:val="ListParagraph"/>
+        <w:numPr>
+          <w:ilvl w:val="0"/>
+          <w:numId w:val="21"/>
+        </w:numPr>
+        <w:rPr>
+          <w:lang w:val="sl-SI"/>
+        </w:rPr>
+      </w:pPr>
+      <w:r>
+        <w:rPr>
+          <w:b/>
+          <w:bCs/>
+          <w:lang w:val="sl-SI"/>
+        </w:rPr>
+        <w:t>Odpirajoči</w:t>
+      </w:r>
+      <w:r>
+        <w:rPr>
+          <w:lang w:val="sl-SI"/>
+        </w:rPr>
+        <w:t>:</w:t>
+      </w:r>
+      <w:r>
+        <w:rPr>
+          <w:lang w:val="sl-SI"/>
+        </w:rPr>
+        <w:t xml:space="preserve"> pogledava katera odpirajoča značka ima več otrok in v seznam s to </w:t>
+      </w:r>
+      <w:r>
+        <w:rPr>
+          <w:lang w:val="sl-SI"/>
+        </w:rPr>
+        <w:t>značko</w:t>
+      </w:r>
+      <w:r>
+        <w:rPr>
+          <w:lang w:val="sl-SI"/>
+        </w:rPr>
+        <w:t xml:space="preserve"> dodava toliko objektov None, kolikor otrok ima soležna odpirajoča značka.</w:t>
+      </w:r>
+    </w:p>
+    <w:p>
+      <w:pPr>
+        <w:rPr>
+          <w:lang w:val="sl-SI"/>
+        </w:rPr>
+      </w:pPr>
+      <w:r>
+        <w:rPr>
+          <w:lang w:val="sl-SI"/>
+        </w:rPr>
+        <w:t>Obenem pa ves čas skrbiva za pravilno stanje sklad</w:t>
+      </w:r>
+      <w:r>
+        <w:rPr>
+          <w:lang w:val="sl-SI"/>
+        </w:rPr>
+        <w:t>ov</w:t>
+      </w:r>
+      <w:r>
+        <w:rPr>
+          <w:lang w:val="sl-SI"/>
+        </w:rPr>
+        <w:t>, ki vsebujeta</w:t>
+      </w:r>
+      <w:r>
+        <w:rPr>
+          <w:lang w:val="sl-SI"/>
+        </w:rPr>
+        <w:t xml:space="preserve">, še ne zaprte, </w:t>
+      </w:r>
+      <w:r>
+        <w:rPr>
+          <w:lang w:val="sl-SI"/>
+        </w:rPr>
+        <w:t>odpirajoče značke</w:t>
+      </w:r>
+      <w:r>
+        <w:rPr>
+          <w:lang w:val="sl-SI"/>
+        </w:rPr>
+        <w:t>.</w:t>
+      </w:r>
+    </w:p>
+    <w:p>
+      <w:pPr>
+        <w:pStyle w:val="Heading2"/>
+        <w:rPr>
+          <w:lang w:val="sl-SI"/>
+        </w:rPr>
+      </w:pPr>
+      <w:r>
+        <w:rPr>
+          <w:lang w:val="sl-SI"/>
+        </w:rPr>
+        <w:lastRenderedPageBreak/>
+        <w:t>Ekstrakcija ovojnice</w:t>
+      </w:r>
+    </w:p>
+    <w:p>
+      <w:pPr>
+        <w:rPr>
+          <w:lang w:val="sl-SI"/>
+        </w:rPr>
+      </w:pPr>
+      <w:r>
+        <w:rPr>
+          <w:lang w:val="sl-SI"/>
+        </w:rPr>
+        <w:t xml:space="preserve">Za gradnjo ovojnice sva pripravila razred </w:t>
+      </w:r>
+      <w:proofErr w:type="spellStart"/>
+      <w:r>
+        <w:rPr>
+          <w:lang w:val="sl-SI"/>
+        </w:rPr>
+        <w:t>Tag</w:t>
+      </w:r>
+      <w:proofErr w:type="spellEnd"/>
+      <w:r>
+        <w:rPr>
+          <w:lang w:val="sl-SI"/>
+        </w:rPr>
+        <w:t>, ki ga uporabiva za opis značk in izpis ovojnice.</w:t>
+      </w:r>
+      <w:r>
+        <w:rPr>
+          <w:lang w:val="sl-SI"/>
+        </w:rPr>
+        <w:t xml:space="preserve"> </w:t>
+      </w:r>
+      <w:r>
+        <w:rPr>
+          <w:lang w:val="sl-SI"/>
+        </w:rPr>
+        <w:t xml:space="preserve">Ovojnico sedaj zgradimo tako, da ponovno </w:t>
+      </w:r>
+      <w:proofErr w:type="spellStart"/>
+      <w:r>
+        <w:rPr>
+          <w:lang w:val="sl-SI"/>
+        </w:rPr>
+        <w:t>iteriramo</w:t>
+      </w:r>
+      <w:proofErr w:type="spellEnd"/>
+      <w:r>
+        <w:rPr>
+          <w:lang w:val="sl-SI"/>
+        </w:rPr>
+        <w:t xml:space="preserve"> čez oba seznama značk</w:t>
+      </w:r>
+      <w:r>
+        <w:rPr>
+          <w:lang w:val="sl-SI"/>
+        </w:rPr>
+        <w:t>,</w:t>
+      </w:r>
+      <w:r>
+        <w:rPr>
+          <w:lang w:val="sl-SI"/>
+        </w:rPr>
+        <w:t xml:space="preserve"> jih ponovno paroma primerjamo</w:t>
+      </w:r>
+      <w:r>
+        <w:rPr>
+          <w:lang w:val="sl-SI"/>
+        </w:rPr>
+        <w:t xml:space="preserve"> in kreiramo nov seznam </w:t>
+      </w:r>
+      <w:proofErr w:type="spellStart"/>
+      <w:r>
+        <w:rPr>
+          <w:lang w:val="sl-SI"/>
+        </w:rPr>
+        <w:t>objekov</w:t>
+      </w:r>
+      <w:proofErr w:type="spellEnd"/>
+      <w:r>
+        <w:rPr>
+          <w:lang w:val="sl-SI"/>
+        </w:rPr>
+        <w:t xml:space="preserve"> </w:t>
+      </w:r>
+      <w:proofErr w:type="spellStart"/>
+      <w:r>
+        <w:rPr>
+          <w:lang w:val="sl-SI"/>
+        </w:rPr>
+        <w:t>Tag</w:t>
+      </w:r>
+      <w:proofErr w:type="spellEnd"/>
+      <w:r>
+        <w:rPr>
+          <w:lang w:val="sl-SI"/>
+        </w:rPr>
+        <w:t>, iz katerega bomo nato zgradila tekstovno obliko ovojnice</w:t>
+      </w:r>
+      <w:r>
+        <w:rPr>
+          <w:lang w:val="sl-SI"/>
+        </w:rPr>
+        <w:t>:</w:t>
+      </w:r>
+    </w:p>
+    <w:p>
+      <w:pPr>
+        <w:pStyle w:val="ListParagraph"/>
+        <w:numPr>
+          <w:ilvl w:val="0"/>
+          <w:numId w:val="21"/>
+        </w:numPr>
+        <w:rPr>
+          <w:lang w:val="sl-SI"/>
+        </w:rPr>
+      </w:pPr>
+      <w:r>
+        <w:rPr>
+          <w:b/>
+          <w:bCs/>
+          <w:lang w:val="sl-SI"/>
+        </w:rPr>
+        <w:t>Enaki in nista None</w:t>
+      </w:r>
+      <w:r>
+        <w:rPr>
+          <w:lang w:val="sl-SI"/>
+        </w:rPr>
+        <w:t>:</w:t>
+      </w:r>
+      <w:r>
+        <w:rPr>
+          <w:lang w:val="sl-SI"/>
+        </w:rPr>
+        <w:t xml:space="preserve"> primerjamo znački še po vsebini oziroma tekstu in če ta ni enak, nastavimo vsebino na #TEXT ter shranimo eno izmed značk v nov seznam</w:t>
+      </w:r>
+    </w:p>
+    <w:p>
+      <w:pPr>
+        <w:pStyle w:val="ListParagraph"/>
+        <w:numPr>
+          <w:ilvl w:val="0"/>
+          <w:numId w:val="21"/>
+        </w:numPr>
+        <w:rPr>
+          <w:lang w:val="sl-SI"/>
+        </w:rPr>
+      </w:pPr>
+      <w:r>
+        <w:rPr>
+          <w:b/>
+          <w:bCs/>
+          <w:lang w:val="sl-SI"/>
+        </w:rPr>
+        <w:t>Ena izmed značk je None</w:t>
+      </w:r>
+      <w:r>
+        <w:rPr>
+          <w:lang w:val="sl-SI"/>
+        </w:rPr>
+        <w:t>:</w:t>
+      </w:r>
+      <w:r>
+        <w:rPr>
+          <w:lang w:val="sl-SI"/>
+        </w:rPr>
+        <w:t xml:space="preserve"> znački, ki ni None, nastavimo atribut </w:t>
+      </w:r>
+      <w:proofErr w:type="spellStart"/>
+      <w:r>
+        <w:rPr>
+          <w:lang w:val="sl-SI"/>
+        </w:rPr>
+        <w:t>optional</w:t>
+      </w:r>
+      <w:proofErr w:type="spellEnd"/>
+      <w:r>
+        <w:rPr>
+          <w:lang w:val="sl-SI"/>
+        </w:rPr>
+        <w:t xml:space="preserve"> na </w:t>
+      </w:r>
+      <w:proofErr w:type="spellStart"/>
+      <w:r>
+        <w:rPr>
+          <w:lang w:val="sl-SI"/>
+        </w:rPr>
+        <w:t>True</w:t>
+      </w:r>
+      <w:proofErr w:type="spellEnd"/>
+      <w:r>
+        <w:rPr>
+          <w:lang w:val="sl-SI"/>
+        </w:rPr>
+        <w:t xml:space="preserve"> in jo shranimo v seznam</w:t>
+      </w:r>
+    </w:p>
+    <w:p>
+      <w:pPr>
+        <w:rPr>
+          <w:lang w:val="sl-SI"/>
+        </w:rPr>
+      </w:pPr>
+      <w:r>
+        <w:rPr>
+          <w:lang w:val="sl-SI"/>
+        </w:rPr>
+        <w:t xml:space="preserve">Hkrati shranjujeva tudi globino značke, ki nama nato omogoča lepši izpis </w:t>
+      </w:r>
+      <w:r>
+        <w:rPr>
+          <w:lang w:val="sl-SI"/>
+        </w:rPr>
+        <w:t>s</w:t>
+      </w:r>
+      <w:r>
+        <w:rPr>
+          <w:lang w:val="sl-SI"/>
+        </w:rPr>
+        <w:t xml:space="preserve"> pravilnimi zamiki.</w:t>
+      </w:r>
+    </w:p>
+    <w:p>
+      <w:pPr>
+        <w:pStyle w:val="Heading2"/>
+        <w:rPr>
+          <w:lang w:val="sl-SI"/>
+        </w:rPr>
+      </w:pPr>
+      <w:r>
+        <w:rPr>
+          <w:lang w:val="sl-SI"/>
+        </w:rPr>
+        <w:t xml:space="preserve">Detekcija </w:t>
+      </w:r>
+      <w:r>
+        <w:rPr>
+          <w:lang w:val="sl-SI"/>
+        </w:rPr>
+        <w:t>ponovljenih blokov</w:t>
+      </w:r>
+    </w:p>
+    <w:p>
+      <w:pPr>
+        <w:rPr>
+          <w:lang w:val="sl-SI"/>
+        </w:rPr>
+      </w:pPr>
+      <w:r>
+        <w:rPr>
+          <w:lang w:val="sl-SI"/>
+        </w:rPr>
+        <w:t xml:space="preserve">Po ekstrakciji ovojnice imamo samo še en seznam objektov tipa </w:t>
+      </w:r>
+      <w:proofErr w:type="spellStart"/>
+      <w:r>
+        <w:rPr>
+          <w:lang w:val="sl-SI"/>
+        </w:rPr>
+        <w:t>Tag</w:t>
+      </w:r>
+      <w:proofErr w:type="spellEnd"/>
+      <w:r>
+        <w:rPr>
+          <w:lang w:val="sl-SI"/>
+        </w:rPr>
+        <w:t xml:space="preserve">. To nam olajša detekcijo duplikatov. Za detekcijo duplikatov </w:t>
+      </w:r>
+      <w:proofErr w:type="spellStart"/>
+      <w:r>
+        <w:rPr>
+          <w:lang w:val="sl-SI"/>
+        </w:rPr>
+        <w:t>iterirava</w:t>
+      </w:r>
+      <w:proofErr w:type="spellEnd"/>
+      <w:r>
+        <w:rPr>
+          <w:lang w:val="sl-SI"/>
+        </w:rPr>
+        <w:t xml:space="preserve"> čez novo ustvarjen seznam in primerjava trenutno in naslednjo značko. Če je trenutna značka enaka zapirajoči znački naslednje, potem preveriva ali gre za ponovljen blok značk.</w:t>
+      </w:r>
+      <w:r>
+        <w:rPr>
+          <w:lang w:val="sl-SI"/>
+        </w:rPr>
+        <w:t xml:space="preserve"> To narediva tako, da najdeva začetek trenutnega bloka in trenutni ter naslednji blok primerjava po značkah in vsebini. Med primerjanjem zgradiva začasni seznam </w:t>
+      </w:r>
+      <w:r>
+        <w:rPr>
+          <w:lang w:val="sl-SI"/>
+        </w:rPr>
+        <w:t>s</w:t>
+      </w:r>
+      <w:r>
+        <w:rPr>
+          <w:lang w:val="sl-SI"/>
+        </w:rPr>
+        <w:t xml:space="preserve"> </w:t>
+      </w:r>
+      <w:r>
+        <w:rPr>
+          <w:lang w:val="sl-SI"/>
+        </w:rPr>
+        <w:t>posodobljenimi</w:t>
+      </w:r>
+      <w:r>
+        <w:rPr>
+          <w:lang w:val="sl-SI"/>
+        </w:rPr>
+        <w:t xml:space="preserve"> značkami in vsebino. Če se bloka popolnoma </w:t>
+      </w:r>
+      <w:r>
+        <w:rPr>
+          <w:lang w:val="sl-SI"/>
+        </w:rPr>
+        <w:t>ujameta</w:t>
+      </w:r>
+      <w:r>
+        <w:rPr>
+          <w:lang w:val="sl-SI"/>
+        </w:rPr>
+        <w:t xml:space="preserve"> v značkah, značke v glavnem seznamu s pomočjo začasnega seznama posodobiva oziroma </w:t>
+      </w:r>
+      <w:r>
+        <w:rPr>
+          <w:lang w:val="sl-SI"/>
+        </w:rPr>
+        <w:t xml:space="preserve">odvečne značke </w:t>
+      </w:r>
+      <w:r>
+        <w:rPr>
+          <w:lang w:val="sl-SI"/>
+        </w:rPr>
+        <w:t>odstraniv</w:t>
+      </w:r>
+      <w:r>
+        <w:rPr>
+          <w:lang w:val="sl-SI"/>
+        </w:rPr>
+        <w:t>a</w:t>
+      </w:r>
+      <w:r>
+        <w:rPr>
+          <w:lang w:val="sl-SI"/>
+        </w:rPr>
+        <w:t>.</w:t>
+      </w:r>
+    </w:p>
+    <w:p>
+      <w:pPr>
+        <w:pStyle w:val="Heading2"/>
+        <w:rPr>
+          <w:lang w:val="sl-SI"/>
+        </w:rPr>
+      </w:pPr>
+      <w:r>
+        <w:rPr>
+          <w:lang w:val="sl-SI"/>
+        </w:rPr>
+        <w:t>Kreiranje ovojnice</w:t>
+      </w:r>
+    </w:p>
+    <w:p>
+      <w:pPr>
+        <w:rPr>
+          <w:lang w:val="sl-SI"/>
+        </w:rPr>
+      </w:pPr>
+      <w:r>
+        <w:rPr>
+          <w:lang w:val="sl-SI"/>
+        </w:rPr>
+        <w:t xml:space="preserve">Kreiranje končne ovojnice je sedaj zelo preprosto. Narediva zgolj eno iteracijo čez seznam značk, ki so ostale in uporabiva podatke shranjene v objektu </w:t>
+      </w:r>
+      <w:proofErr w:type="spellStart"/>
+      <w:r>
+        <w:rPr>
+          <w:lang w:val="sl-SI"/>
+        </w:rPr>
+        <w:t>Tag</w:t>
+      </w:r>
+      <w:proofErr w:type="spellEnd"/>
+      <w:r>
+        <w:rPr>
+          <w:lang w:val="sl-SI"/>
+        </w:rPr>
+        <w:t xml:space="preserve"> za izpis ustreznega zamika, števnosti, pripone, predpone in opcijske besede.</w:t>
+      </w:r>
+    </w:p>
+    <w:p>
+      <w:pPr>
+        <w:pStyle w:val="ListParagraph"/>
+        <w:numPr>
+          <w:ilvl w:val="0"/>
+          <w:numId w:val="21"/>
+        </w:numPr>
+        <w:rPr>
+          <w:lang w:val="sl-SI"/>
+        </w:rPr>
+      </w:pPr>
+      <w:r>
+        <w:rPr>
+          <w:b/>
+          <w:bCs/>
+          <w:lang w:val="sl-SI"/>
+        </w:rPr>
+        <w:t>multiple</w:t>
+      </w:r>
+      <w:r>
+        <w:rPr>
+          <w:lang w:val="sl-SI"/>
+        </w:rPr>
+        <w:t xml:space="preserve"> pomeni da se značka pojavi enkrat ali večkrat</w:t>
+      </w:r>
+    </w:p>
+    <w:p>
+      <w:pPr>
+        <w:pStyle w:val="ListParagraph"/>
+        <w:numPr>
+          <w:ilvl w:val="0"/>
+          <w:numId w:val="21"/>
+        </w:numPr>
+        <w:rPr>
+          <w:lang w:val="sl-SI"/>
+        </w:rPr>
+      </w:pPr>
+      <w:proofErr w:type="spellStart"/>
+      <w:r>
+        <w:rPr>
+          <w:b/>
+          <w:bCs/>
+          <w:lang w:val="sl-SI"/>
+        </w:rPr>
+        <w:t>optional</w:t>
+      </w:r>
+      <w:proofErr w:type="spellEnd"/>
+      <w:r>
+        <w:rPr>
+          <w:b/>
+          <w:bCs/>
+          <w:lang w:val="sl-SI"/>
+        </w:rPr>
+        <w:t xml:space="preserve"> </w:t>
+      </w:r>
+      <w:r>
+        <w:rPr>
+          <w:lang w:val="sl-SI"/>
+        </w:rPr>
+        <w:t>pomeni da je značka opcijska</w:t>
+      </w:r>
+    </w:p>
+    <w:p>
+      <w:pPr>
+        <w:pStyle w:val="ListParagraph"/>
+        <w:numPr>
+          <w:ilvl w:val="0"/>
+          <w:numId w:val="21"/>
+        </w:numPr>
+        <w:rPr>
+          <w:lang w:val="sl-SI"/>
+        </w:rPr>
+      </w:pPr>
+      <w:r>
+        <w:rPr>
+          <w:b/>
+          <w:bCs/>
+          <w:lang w:val="sl-SI"/>
+        </w:rPr>
+        <w:t xml:space="preserve">multiple </w:t>
+      </w:r>
+      <w:proofErr w:type="spellStart"/>
+      <w:r>
+        <w:rPr>
+          <w:b/>
+          <w:bCs/>
+          <w:lang w:val="sl-SI"/>
+        </w:rPr>
+        <w:t>optional</w:t>
+      </w:r>
+      <w:proofErr w:type="spellEnd"/>
+      <w:r>
+        <w:rPr>
+          <w:b/>
+          <w:bCs/>
+          <w:lang w:val="sl-SI"/>
+        </w:rPr>
+        <w:t xml:space="preserve"> </w:t>
+      </w:r>
+      <w:r>
+        <w:rPr>
+          <w:lang w:val="sl-SI"/>
+        </w:rPr>
+        <w:t xml:space="preserve">pomeni, da se značka pojavi </w:t>
+      </w:r>
+      <w:proofErr w:type="spellStart"/>
+      <w:r>
+        <w:rPr>
+          <w:lang w:val="sl-SI"/>
+        </w:rPr>
+        <w:t>ničkrat</w:t>
+      </w:r>
+      <w:proofErr w:type="spellEnd"/>
+      <w:r>
+        <w:rPr>
+          <w:lang w:val="sl-SI"/>
+        </w:rPr>
+        <w:t xml:space="preserve"> ali večkrat</w:t>
+      </w:r>
+    </w:p>
+    <w:p>
+      <w:pPr>
+        <w:rPr>
+          <w:lang w:val="sl-SI"/>
+        </w:rPr>
+      </w:pPr>
+      <w:r>
+        <w:rPr>
+          <w:lang w:val="sl-SI"/>
+        </w:rPr>
+        <w:t>Ponovljeni bloki so označeni z oklepajem, zaklepajem in zvezdico.</w:t>
+      </w:r>
+    </w:p>
+    <w:p>
+      <w:pPr>
+        <w:pStyle w:val="Heading2"/>
+        <w:rPr>
+          <w:lang w:val="sl-SI"/>
+        </w:rPr>
+      </w:pPr>
+      <w:r>
+        <w:rPr>
+          <w:lang w:val="sl-SI"/>
+        </w:rPr>
+        <w:t>Izzivi</w:t>
+      </w:r>
+    </w:p>
+    <w:p>
+      <w:pPr>
+        <w:rPr>
+          <w:lang w:val="sl-SI"/>
+        </w:rPr>
+      </w:pPr>
+      <w:proofErr w:type="spellStart"/>
+      <w:r>
+        <w:rPr>
+          <w:lang w:val="sl-SI"/>
+        </w:rPr>
+        <w:t>Blabla</w:t>
+      </w:r>
+      <w:proofErr w:type="spellEnd"/>
+    </w:p>
+    <w:p>
+      <w:pPr>
+        <w:pStyle w:val="Heading2"/>
+        <w:rPr>
+          <w:lang w:val="sl-SI"/>
+        </w:rPr>
+      </w:pPr>
+      <w:r>
+        <w:rPr>
+          <w:lang w:val="sl-SI"/>
+        </w:rPr>
+        <w:t>Rezultati</w:t>
+      </w:r>
+    </w:p>
+    <w:p>
+      <w:pPr>
+        <w:rPr>
+          <w:lang w:val="sl-SI"/>
+        </w:rPr>
+      </w:pPr>
+      <w:proofErr w:type="spellStart"/>
+      <w:r>
+        <w:rPr>
+          <w:lang w:val="sl-SI"/>
+        </w:rPr>
+        <w:t>Blabla</w:t>
+      </w:r>
+      <w:proofErr w:type="spellEnd"/>
+    </w:p>
+    <w:p>
+      <w:pPr>
+        <w:rPr>
+          <w:lang w:val="sl-SI"/>
+        </w:rPr>
+      </w:pPr>
+    </w:p>
+    <w:p>
+      <w:pPr>
+        <w:rPr>
+          <w:lang w:val="sl-SI"/>
+        </w:rPr>
+      </w:pPr>
+    </w:p>
+    <w:p>
+      <w:pPr>
+        <w:rPr>
+          <w:lang w:val="sl-SI"/>
+        </w:rPr>
+      </w:pPr>
+    </w:p>
+    <w:p>
+      <w:pPr>
+        <w:rPr>
+          <w:lang w:val="sl-SI"/>
+        </w:rPr>
+      </w:pPr>
+    </w:p>
+    <w:p>
+      <w:pPr>
+        <w:rPr>
+          <w:lang w:val="sl-SI"/>
+        </w:rPr>
+      </w:pPr>
+    </w:p>
+    <w:p>
+      <w:pPr>
+        <w:rPr>
+          <w:lang w:val="sl-SI"/>
+        </w:rPr>
+      </w:pPr>
+    </w:p>
+    <w:p>
+      <w:pPr>
+        <w:rPr>
+          <w:lang w:val="sl-SI"/>
+        </w:rPr>
+      </w:pPr>
+    </w:p>
+    <w:p>
+      <w:pPr>
+        <w:rPr>
+          <w:lang w:val="sl-SI"/>
+        </w:rPr>
+      </w:pPr>
+    </w:p>
+    <w:p>
+      <w:pPr>
+        <w:rPr>
+          <w:lang w:val="sl-SI"/>
+        </w:rPr>
+      </w:pPr>
+    </w:p>
+    <w:p>
+      <w:pPr>
+        <w:rPr>
+          <w:lang w:val="sl-SI"/>
+        </w:rPr>
+      </w:pPr>
+    </w:p>
+    <w:p>
+      <w:pPr>
+        <w:rPr>
+          <w:lang w:val="sl-SI"/>
+        </w:rPr>
+      </w:pPr>
+    </w:p>
+    <w:p>
+      <w:pPr>
+        <w:rPr>
+          <w:lang w:val="sl-SI"/>
+        </w:rPr>
+      </w:pPr>
+    </w:p>
+    <w:p>
+      <w:pPr>
+        <w:shd w:val="clear" w:color="auto" w:fill="FFFFFF"/>
+        <w:tabs>
+          <w:tab w:val="left" w:pos="916"/>
+          <w:tab w:val="left" w:pos="1832"/>
+          <w:tab w:val="left" w:pos="2748"/>
+          <w:tab w:val="left" w:pos="3664"/>
+          <w:tab w:val="left" w:pos="4580"/>
+          <w:tab w:val="left" w:pos="5496"/>
+          <w:tab w:val="left" w:pos="6412"/>
+          <w:tab w:val="left" w:pos="7328"/>
+          <w:tab w:val="left" w:pos="8244"/>
+          <w:tab w:val="left" w:pos="9160"/>
+          <w:tab w:val="left" w:pos="10076"/>
+          <w:tab w:val="left" w:pos="10992"/>
+          <w:tab w:val="left" w:pos="11908"/>
+          <w:tab w:val="left" w:pos="12824"/>
+          <w:tab w:val="left" w:pos="13740"/>
+          <w:tab w:val="left" w:pos="14656"/>
+        </w:tabs>
+        <w:autoSpaceDE/>
+        <w:autoSpaceDN/>
+        <w:rPr>
+          <w:rFonts w:ascii="Courier New" w:hAnsi="Courier New" w:cs="Courier New"/>
+          <w:color w:val="000000"/>
+          <w:sz w:val="18"/>
+          <w:szCs w:val="18"/>
+          <w:lang w:val="en-SI" w:eastAsia="en-SI"/>
+        </w:rPr>
+      </w:pPr>
+      <w:r>
+        <w:rPr>
+          <w:rFonts w:ascii="Courier New" w:hAnsi="Courier New" w:cs="Courier New"/>
+          <w:color w:val="000000"/>
+          <w:sz w:val="18"/>
+          <w:szCs w:val="18"/>
+          <w:lang w:val="en-SI" w:eastAsia="en-SI"/>
+        </w:rPr>
+        <w:t>&lt;HTML&gt;</w:t>
+      </w:r>
+      <w:r>
+        <w:rPr>
+          <w:rFonts w:ascii="Courier New" w:hAnsi="Courier New" w:cs="Courier New"/>
+          <w:color w:val="000000"/>
+          <w:sz w:val="18"/>
+          <w:szCs w:val="18"/>
+          <w:lang w:val="en-SI" w:eastAsia="en-SI"/>
+        </w:rPr>
+        <w:br/>
+        <w:t xml:space="preserve">   &lt;BODY&gt;  </w:t>
+      </w:r>
+      <w:r>
+        <w:rPr>
+          <w:rFonts w:ascii="Courier New" w:hAnsi="Courier New" w:cs="Courier New"/>
+          <w:color w:val="000000"/>
+          <w:sz w:val="18"/>
+          <w:szCs w:val="18"/>
+          <w:lang w:val="en-SI" w:eastAsia="en-SI"/>
+        </w:rPr>
+        <w:br/>
+        <w:t xml:space="preserve">   Books of:</w:t>
+      </w:r>
+      <w:r>
+        <w:rPr>
+          <w:rFonts w:ascii="Courier New" w:hAnsi="Courier New" w:cs="Courier New"/>
+          <w:color w:val="000000"/>
+          <w:sz w:val="18"/>
+          <w:szCs w:val="18"/>
+          <w:lang w:val="en-SI" w:eastAsia="en-SI"/>
+        </w:rPr>
+        <w:br/>
+        <w:t xml:space="preserve">      &lt;B&gt;  </w:t>
+      </w:r>
+      <w:r>
+        <w:rPr>
+          <w:rFonts w:ascii="Courier New" w:hAnsi="Courier New" w:cs="Courier New"/>
+          <w:color w:val="000000"/>
+          <w:sz w:val="18"/>
+          <w:szCs w:val="18"/>
+          <w:lang w:val="en-SI" w:eastAsia="en-SI"/>
+        </w:rPr>
+        <w:br/>
+        <w:t xml:space="preserve">      #TEXT</w:t>
+      </w:r>
+      <w:r>
+        <w:rPr>
+          <w:rFonts w:ascii="Courier New" w:hAnsi="Courier New" w:cs="Courier New"/>
+          <w:color w:val="000000"/>
+          <w:sz w:val="18"/>
+          <w:szCs w:val="18"/>
+          <w:lang w:val="en-SI" w:eastAsia="en-SI"/>
+        </w:rPr>
+        <w:br/>
+        <w:t xml:space="preserve">      &lt;/B&gt;  </w:t>
+      </w:r>
+      <w:r>
+        <w:rPr>
+          <w:rFonts w:ascii="Courier New" w:hAnsi="Courier New" w:cs="Courier New"/>
+          <w:color w:val="000000"/>
+          <w:sz w:val="18"/>
+          <w:szCs w:val="18"/>
+          <w:lang w:val="en-SI" w:eastAsia="en-SI"/>
+        </w:rPr>
+        <w:br/>
+        <w:t xml:space="preserve">      &lt;IMG/&gt; multiple optional</w:t>
+      </w:r>
+      <w:r>
+        <w:rPr>
+          <w:rFonts w:ascii="Courier New" w:hAnsi="Courier New" w:cs="Courier New"/>
+          <w:color w:val="000000"/>
+          <w:sz w:val="18"/>
+          <w:szCs w:val="18"/>
+          <w:lang w:val="en-SI" w:eastAsia="en-SI"/>
+        </w:rPr>
+        <w:br/>
+        <w:t xml:space="preserve">      &lt;OPEN</w:t>
+      </w:r>
+      <w:proofErr w:type="gramStart"/>
+      <w:r>
+        <w:rPr>
+          <w:rFonts w:ascii="Courier New" w:hAnsi="Courier New" w:cs="Courier New"/>
+          <w:color w:val="000000"/>
+          <w:sz w:val="18"/>
+          <w:szCs w:val="18"/>
+          <w:lang w:val="en-SI" w:eastAsia="en-SI"/>
+        </w:rPr>
+        <w:t>&gt;  optional</w:t>
+      </w:r>
+      <w:proofErr w:type="gramEnd"/>
+      <w:r>
+        <w:rPr>
+          <w:rFonts w:ascii="Courier New" w:hAnsi="Courier New" w:cs="Courier New"/>
+          <w:color w:val="000000"/>
+          <w:sz w:val="18"/>
+          <w:szCs w:val="18"/>
+          <w:lang w:val="en-SI" w:eastAsia="en-SI"/>
+        </w:rPr>
+        <w:br/>
+        <w:t xml:space="preserve">         &lt;B&gt;  optional</w:t>
+      </w:r>
+      <w:r>
+        <w:rPr>
+          <w:rFonts w:ascii="Courier New" w:hAnsi="Courier New" w:cs="Courier New"/>
+          <w:color w:val="000000"/>
+          <w:sz w:val="18"/>
+          <w:szCs w:val="18"/>
+          <w:lang w:val="en-SI" w:eastAsia="en-SI"/>
+        </w:rPr>
+        <w:br/>
+        <w:t xml:space="preserve">         Hello</w:t>
+      </w:r>
+      <w:r>
+        <w:rPr>
+          <w:rFonts w:ascii="Courier New" w:hAnsi="Courier New" w:cs="Courier New"/>
+          <w:color w:val="000000"/>
+          <w:sz w:val="18"/>
+          <w:szCs w:val="18"/>
+          <w:lang w:val="en-SI" w:eastAsia="en-SI"/>
+        </w:rPr>
+        <w:br/>
+        <w:t xml:space="preserve">         &lt;/B&gt;  optional</w:t>
+      </w:r>
+      <w:r>
+        <w:rPr>
+          <w:rFonts w:ascii="Courier New" w:hAnsi="Courier New" w:cs="Courier New"/>
+          <w:color w:val="000000"/>
+          <w:sz w:val="18"/>
+          <w:szCs w:val="18"/>
+          <w:lang w:val="en-SI" w:eastAsia="en-SI"/>
+        </w:rPr>
+        <w:br/>
+        <w:t xml:space="preserve">      &lt;/OPEN&gt;  optional</w:t>
+      </w:r>
+      <w:r>
+        <w:rPr>
+          <w:rFonts w:ascii="Courier New" w:hAnsi="Courier New" w:cs="Courier New"/>
+          <w:color w:val="000000"/>
+          <w:sz w:val="18"/>
+          <w:szCs w:val="18"/>
+          <w:lang w:val="en-SI" w:eastAsia="en-SI"/>
+        </w:rPr>
+        <w:br/>
+        <w:t xml:space="preserve">      &lt;UL&gt;  </w:t>
+      </w:r>
+      <w:r>
+        <w:rPr>
+          <w:rFonts w:ascii="Courier New" w:hAnsi="Courier New" w:cs="Courier New"/>
+          <w:color w:val="000000"/>
+          <w:sz w:val="18"/>
+          <w:szCs w:val="18"/>
+          <w:lang w:val="en-SI" w:eastAsia="en-SI"/>
+        </w:rPr>
+        <w:br/>
+        <w:t xml:space="preserve">         (</w:t>
+      </w:r>
+      <w:r>
+        <w:rPr>
+          <w:rFonts w:ascii="Courier New" w:hAnsi="Courier New" w:cs="Courier New"/>
+          <w:color w:val="000000"/>
+          <w:sz w:val="18"/>
+          <w:szCs w:val="18"/>
+          <w:lang w:val="en-SI" w:eastAsia="en-SI"/>
+        </w:rPr>
+        <w:br/>
+        <w:t xml:space="preserve">         &lt;LI&gt;  </w:t>
+      </w:r>
+      <w:r>
+        <w:rPr>
+          <w:rFonts w:ascii="Courier New" w:hAnsi="Courier New" w:cs="Courier New"/>
+          <w:color w:val="000000"/>
+          <w:sz w:val="18"/>
+          <w:szCs w:val="18"/>
+          <w:lang w:val="en-SI" w:eastAsia="en-SI"/>
+        </w:rPr>
+        <w:br/>
+        <w:t xml:space="preserve">            &lt;I&gt;  </w:t>
+      </w:r>
+      <w:r>
+        <w:rPr>
+          <w:rFonts w:ascii="Courier New" w:hAnsi="Courier New" w:cs="Courier New"/>
+          <w:color w:val="000000"/>
+          <w:sz w:val="18"/>
+          <w:szCs w:val="18"/>
+          <w:lang w:val="en-SI" w:eastAsia="en-SI"/>
+        </w:rPr>
+        <w:br/>
+        <w:t xml:space="preserve">            Title:</w:t>
+      </w:r>
+      <w:r>
+        <w:rPr>
+          <w:rFonts w:ascii="Courier New" w:hAnsi="Courier New" w:cs="Courier New"/>
+          <w:color w:val="000000"/>
+          <w:sz w:val="18"/>
+          <w:szCs w:val="18"/>
+          <w:lang w:val="en-SI" w:eastAsia="en-SI"/>
+        </w:rPr>
+        <w:br/>
+        <w:t xml:space="preserve">            &lt;/I&gt;  </w:t>
+      </w:r>
+      <w:r>
+        <w:rPr>
+          <w:rFonts w:ascii="Courier New" w:hAnsi="Courier New" w:cs="Courier New"/>
+          <w:color w:val="000000"/>
+          <w:sz w:val="18"/>
+          <w:szCs w:val="18"/>
+          <w:lang w:val="en-SI" w:eastAsia="en-SI"/>
+        </w:rPr>
+        <w:br/>
+        <w:t xml:space="preserve">            #TEXT</w:t>
+      </w:r>
+      <w:r>
+        <w:rPr>
+          <w:rFonts w:ascii="Courier New" w:hAnsi="Courier New" w:cs="Courier New"/>
+          <w:color w:val="000000"/>
+          <w:sz w:val="18"/>
+          <w:szCs w:val="18"/>
+          <w:lang w:val="en-SI" w:eastAsia="en-SI"/>
+        </w:rPr>
+        <w:br/>
+        <w:t xml:space="preserve">         &lt;/LI&gt;  </w:t>
+      </w:r>
+      <w:r>
+        <w:rPr>
+          <w:rFonts w:ascii="Courier New" w:hAnsi="Courier New" w:cs="Courier New"/>
+          <w:color w:val="000000"/>
+          <w:sz w:val="18"/>
+          <w:szCs w:val="18"/>
+          <w:lang w:val="en-SI" w:eastAsia="en-SI"/>
+        </w:rPr>
+        <w:br/>
+        <w:t xml:space="preserve">         )*</w:t>
+      </w:r>
+      <w:r>
+        <w:rPr>
+          <w:rFonts w:ascii="Courier New" w:hAnsi="Courier New" w:cs="Courier New"/>
+          <w:color w:val="000000"/>
+          <w:sz w:val="18"/>
+          <w:szCs w:val="18"/>
+          <w:lang w:val="en-SI" w:eastAsia="en-SI"/>
+        </w:rPr>
+        <w:br/>
+        <w:t xml:space="preserve">      &lt;/UL&gt;  </w:t>
+      </w:r>
+      <w:r>
+        <w:rPr>
+          <w:rFonts w:ascii="Courier New" w:hAnsi="Courier New" w:cs="Courier New"/>
+          <w:color w:val="000000"/>
+          <w:sz w:val="18"/>
+          <w:szCs w:val="18"/>
+          <w:lang w:val="en-SI" w:eastAsia="en-SI"/>
+        </w:rPr>
+        <w:br/>
+        <w:t xml:space="preserve">      &lt;P&gt;  optional</w:t>
+      </w:r>
+      <w:r>
+        <w:rPr>
+          <w:rFonts w:ascii="Courier New" w:hAnsi="Courier New" w:cs="Courier New"/>
+          <w:color w:val="000000"/>
+          <w:sz w:val="18"/>
+          <w:szCs w:val="18"/>
+          <w:lang w:val="en-SI" w:eastAsia="en-SI"/>
+        </w:rPr>
+        <w:br/>
+        <w:t xml:space="preserve">      Hello</w:t>
+      </w:r>
+      <w:r>
+        <w:rPr>
+          <w:rFonts w:ascii="Courier New" w:hAnsi="Courier New" w:cs="Courier New"/>
+          <w:color w:val="000000"/>
+          <w:sz w:val="18"/>
+          <w:szCs w:val="18"/>
+          <w:lang w:val="en-SI" w:eastAsia="en-SI"/>
+        </w:rPr>
+        <w:br/>
+        <w:t xml:space="preserve">      &lt;/P&gt;  optional</w:t>
+      </w:r>
+      <w:r>
+        <w:rPr>
+          <w:rFonts w:ascii="Courier New" w:hAnsi="Courier New" w:cs="Courier New"/>
+          <w:color w:val="000000"/>
+          <w:sz w:val="18"/>
+          <w:szCs w:val="18"/>
+          <w:lang w:val="en-SI" w:eastAsia="en-SI"/>
+        </w:rPr>
+        <w:br/>
+        <w:t xml:space="preserve">   &lt;/BODY&gt;  </w:t>
+      </w:r>
+      <w:r>
+        <w:rPr>
+          <w:rFonts w:ascii="Courier New" w:hAnsi="Courier New" w:cs="Courier New"/>
+          <w:color w:val="000000"/>
+          <w:sz w:val="18"/>
+          <w:szCs w:val="18"/>
+          <w:lang w:val="en-SI" w:eastAsia="en-SI"/>
+        </w:rPr>
+        <w:br/>
+        <w:t>&lt;/HTML&gt;</w:t>
+      </w:r>
+    </w:p>
+    <w:p>
+      <w:pPr>
+        <w:rPr>
+          <w:lang w:val="sl-SI"/>
+        </w:rPr>
+      </w:pPr>
+    </w:p>
+    <w:p>
+      <w:pPr>
+        <w:rPr>
+          <w:lang w:val="sl-SI"/>
+        </w:rPr>
+      </w:pPr>
+      <w:r>
+        <w:rPr>
+          <w:lang w:val="sl-SI"/>
+        </w:rPr>
+        <w:t xml:space="preserve"> </w:t>
       </w:r>
     </w:p>
     <w:p>
@@ -1200,7 +2973,7 @@
       </w:pPr>
     </w:p>
     <w:sectPr>
-      <w:headerReference w:type="default" r:id="rId9"/>
+      <w:headerReference w:type="default" r:id="rId10"/>
       <w:pgSz w:w="12240" w:h="15840" w:code="1"/>
       <w:pgMar w:top="1008" w:right="936" w:bottom="1008" w:left="936" w:header="432" w:footer="432" w:gutter="0"/>
       <w:cols w:num="2" w:space="288"/>
@@ -1210,7 +2983,7 @@
 </file>
 
 <file path=word/endnotes.xml><?xml version="1.0" encoding="utf-8"?>
-<w:endnotes xmlns:wpc="http://schemas.microsoft.com/office/word/2010/wordprocessingCanvas" xmlns:cx="http://schemas.microsoft.com/office/drawing/2014/chartex" xmlns:cx1="http://schemas.microsoft.com/office/drawing/2015/9/8/chartex" xmlns:cx2="http://schemas.microsoft.com/office/drawing/2015/10/21/chartex" xmlns:cx3="http://schemas.microsoft.com/office/drawing/2016/5/9/chartex" xmlns:cx4="http://schemas.microsoft.com/office/drawing/2016/5/10/chartex" xmlns:cx5="http://schemas.microsoft.com/office/drawing/2016/5/11/chartex" xmlns:cx6="http://schemas.microsoft.com/office/drawing/2016/5/12/chartex" xmlns:cx7="http://schemas.microsoft.com/office/drawing/2016/5/13/chartex" xmlns:cx8="http://schemas.microsoft.com/office/drawing/2016/5/14/chartex" xmlns:mc="http://schemas.openxmlformats.org/markup-compatibility/2006" xmlns:aink="http://schemas.microsoft.com/office/drawing/2016/ink" xmlns:am3d="http://schemas.microsoft.com/office/drawing/2017/model3d" xmlns:o="urn:schemas-microsoft-com:office:office" xmlns:r="http://schemas.openxmlformats.org/officeDocument/2006/relationships" xmlns:m="http://schemas.openxmlformats.org/officeDocument/2006/math" xmlns:v="urn:schemas-microsoft-com:vml" xmlns:wp14="http://schemas.microsoft.com/office/word/2010/wordprocessingDrawing" xmlns:wp="http://schemas.openxmlformats.org/drawingml/2006/wordprocessingDrawing" xmlns:w10="urn:schemas-microsoft-com:office:word" xmlns:w="http://schemas.openxmlformats.org/wordprocessingml/2006/main" xmlns:w14="http://schemas.microsoft.com/office/word/2010/wordml" xmlns:w15="http://schemas.microsoft.com/office/word/2012/wordml" xmlns:w16cex="http://schemas.microsoft.com/office/word/2018/wordml/cex" xmlns:w16cid="http://schemas.microsoft.com/office/word/2016/wordml/cid" xmlns:w16="http://schemas.microsoft.com/office/word/2018/wordml" xmlns:w16se="http://schemas.microsoft.com/office/word/2015/wordml/symex" xmlns:wpg="http://schemas.microsoft.com/office/word/2010/wordprocessingGroup" xmlns:wpi="http://schemas.microsoft.com/office/word/2010/wordprocessingInk" xmlns:wne="http://schemas.microsoft.com/office/word/2006/wordml" xmlns:wps="http://schemas.microsoft.com/office/word/2010/wordprocessingShape" mc:Ignorable="w14 w15 w16se w16cid w16 w16cex wp14">
+<w:endnotes xmlns:wpc="http://schemas.microsoft.com/office/word/2010/wordprocessingCanvas" xmlns:cx="http://schemas.microsoft.com/office/drawing/2014/chartex" xmlns:cx1="http://schemas.microsoft.com/office/drawing/2015/9/8/chartex" xmlns:cx2="http://schemas.microsoft.com/office/drawing/2015/10/21/chartex" xmlns:cx3="http://schemas.microsoft.com/office/drawing/2016/5/9/chartex" xmlns:cx4="http://schemas.microsoft.com/office/drawing/2016/5/10/chartex" xmlns:cx5="http://schemas.microsoft.com/office/drawing/2016/5/11/chartex" xmlns:cx6="http://schemas.microsoft.com/office/drawing/2016/5/12/chartex" xmlns:cx7="http://schemas.microsoft.com/office/drawing/2016/5/13/chartex" xmlns:cx8="http://schemas.microsoft.com/office/drawing/2016/5/14/chartex" xmlns:mc="http://schemas.openxmlformats.org/markup-compatibility/2006" xmlns:aink="http://schemas.microsoft.com/office/drawing/2016/ink" xmlns:am3d="http://schemas.microsoft.com/office/drawing/2017/model3d" xmlns:o="urn:schemas-microsoft-com:office:office" xmlns:r="http://schemas.openxmlformats.org/officeDocument/2006/relationships" xmlns:m="http://schemas.openxmlformats.org/officeDocument/2006/math" xmlns:v="urn:schemas-microsoft-com:vml" xmlns:wp14="http://schemas.microsoft.com/office/word/2010/wordprocessingDrawing" xmlns:wp="http://schemas.openxmlformats.org/drawingml/2006/wordprocessingDrawing" xmlns:w10="urn:schemas-microsoft-com:office:word" xmlns:w="http://schemas.openxmlformats.org/wordprocessingml/2006/main" xmlns:w14="http://schemas.microsoft.com/office/word/2010/wordml" xmlns:w15="http://schemas.microsoft.com/office/word/2012/wordml" xmlns:w16cex="http://schemas.microsoft.com/office/word/2018/wordml/cex" xmlns:w16cid="http://schemas.microsoft.com/office/word/2016/wordml/cid" xmlns:w16="http://schemas.microsoft.com/office/word/2018/wordml" xmlns:w16sdtdh="http://schemas.microsoft.com/office/word/2020/wordml/sdtdatahash" xmlns:w16se="http://schemas.microsoft.com/office/word/2015/wordml/symex" xmlns:wpg="http://schemas.microsoft.com/office/word/2010/wordprocessingGroup" xmlns:wpi="http://schemas.microsoft.com/office/word/2010/wordprocessingInk" xmlns:wne="http://schemas.microsoft.com/office/word/2006/wordml" xmlns:wps="http://schemas.microsoft.com/office/word/2010/wordprocessingShape" mc:Ignorable="w14 w15 w16se w16cid w16 w16cex w16sdtdh wp14">
   <w:endnote w:type="separator" w:id="-1">
     <w:p>
       <w:r>
@@ -1229,7 +3002,7 @@
 </file>
 
 <file path=word/footnotes.xml><?xml version="1.0" encoding="utf-8"?>
-<w:footnotes xmlns:wpc="http://schemas.microsoft.com/office/word/2010/wordprocessingCanvas" xmlns:cx="http://schemas.microsoft.com/office/drawing/2014/chartex" xmlns:cx1="http://schemas.microsoft.com/office/drawing/2015/9/8/chartex" xmlns:cx2="http://schemas.microsoft.com/office/drawing/2015/10/21/chartex" xmlns:cx3="http://schemas.microsoft.com/office/drawing/2016/5/9/chartex" xmlns:cx4="http://schemas.microsoft.com/office/drawing/2016/5/10/chartex" xmlns:cx5="http://schemas.microsoft.com/office/drawing/2016/5/11/chartex" xmlns:cx6="http://schemas.microsoft.com/office/drawing/2016/5/12/chartex" xmlns:cx7="http://schemas.microsoft.com/office/drawing/2016/5/13/chartex" xmlns:cx8="http://schemas.microsoft.com/office/drawing/2016/5/14/chartex" xmlns:mc="http://schemas.openxmlformats.org/markup-compatibility/2006" xmlns:aink="http://schemas.microsoft.com/office/drawing/2016/ink" xmlns:am3d="http://schemas.microsoft.com/office/drawing/2017/model3d" xmlns:o="urn:schemas-microsoft-com:office:office" xmlns:r="http://schemas.openxmlformats.org/officeDocument/2006/relationships" xmlns:m="http://schemas.openxmlformats.org/officeDocument/2006/math" xmlns:v="urn:schemas-microsoft-com:vml" xmlns:wp14="http://schemas.microsoft.com/office/word/2010/wordprocessingDrawing" xmlns:wp="http://schemas.openxmlformats.org/drawingml/2006/wordprocessingDrawing" xmlns:w10="urn:schemas-microsoft-com:office:word" xmlns:w="http://schemas.openxmlformats.org/wordprocessingml/2006/main" xmlns:w14="http://schemas.microsoft.com/office/word/2010/wordml" xmlns:w15="http://schemas.microsoft.com/office/word/2012/wordml" xmlns:w16cex="http://schemas.microsoft.com/office/word/2018/wordml/cex" xmlns:w16cid="http://schemas.microsoft.com/office/word/2016/wordml/cid" xmlns:w16="http://schemas.microsoft.com/office/word/2018/wordml" xmlns:w16se="http://schemas.microsoft.com/office/word/2015/wordml/symex" xmlns:wpg="http://schemas.microsoft.com/office/word/2010/wordprocessingGroup" xmlns:wpi="http://schemas.microsoft.com/office/word/2010/wordprocessingInk" xmlns:wne="http://schemas.microsoft.com/office/word/2006/wordml" xmlns:wps="http://schemas.microsoft.com/office/word/2010/wordprocessingShape" mc:Ignorable="w14 w15 w16se w16cid w16 w16cex wp14">
+<w:footnotes xmlns:wpc="http://schemas.microsoft.com/office/word/2010/wordprocessingCanvas" xmlns:cx="http://schemas.microsoft.com/office/drawing/2014/chartex" xmlns:cx1="http://schemas.microsoft.com/office/drawing/2015/9/8/chartex" xmlns:cx2="http://schemas.microsoft.com/office/drawing/2015/10/21/chartex" xmlns:cx3="http://schemas.microsoft.com/office/drawing/2016/5/9/chartex" xmlns:cx4="http://schemas.microsoft.com/office/drawing/2016/5/10/chartex" xmlns:cx5="http://schemas.microsoft.com/office/drawing/2016/5/11/chartex" xmlns:cx6="http://schemas.microsoft.com/office/drawing/2016/5/12/chartex" xmlns:cx7="http://schemas.microsoft.com/office/drawing/2016/5/13/chartex" xmlns:cx8="http://schemas.microsoft.com/office/drawing/2016/5/14/chartex" xmlns:mc="http://schemas.openxmlformats.org/markup-compatibility/2006" xmlns:aink="http://schemas.microsoft.com/office/drawing/2016/ink" xmlns:am3d="http://schemas.microsoft.com/office/drawing/2017/model3d" xmlns:o="urn:schemas-microsoft-com:office:office" xmlns:r="http://schemas.openxmlformats.org/officeDocument/2006/relationships" xmlns:m="http://schemas.openxmlformats.org/officeDocument/2006/math" xmlns:v="urn:schemas-microsoft-com:vml" xmlns:wp14="http://schemas.microsoft.com/office/word/2010/wordprocessingDrawing" xmlns:wp="http://schemas.openxmlformats.org/drawingml/2006/wordprocessingDrawing" xmlns:w10="urn:schemas-microsoft-com:office:word" xmlns:w="http://schemas.openxmlformats.org/wordprocessingml/2006/main" xmlns:w14="http://schemas.microsoft.com/office/word/2010/wordml" xmlns:w15="http://schemas.microsoft.com/office/word/2012/wordml" xmlns:w16cex="http://schemas.microsoft.com/office/word/2018/wordml/cex" xmlns:w16cid="http://schemas.microsoft.com/office/word/2016/wordml/cid" xmlns:w16="http://schemas.microsoft.com/office/word/2018/wordml" xmlns:w16sdtdh="http://schemas.microsoft.com/office/word/2020/wordml/sdtdatahash" xmlns:w16se="http://schemas.microsoft.com/office/word/2015/wordml/symex" xmlns:wpg="http://schemas.microsoft.com/office/word/2010/wordprocessingGroup" xmlns:wpi="http://schemas.microsoft.com/office/word/2010/wordprocessingInk" xmlns:wne="http://schemas.microsoft.com/office/word/2006/wordml" xmlns:wps="http://schemas.microsoft.com/office/word/2010/wordprocessingShape" mc:Ignorable="w14 w15 w16se w16cid w16 w16cex w16sdtdh wp14">
   <w:footnote w:type="separator" w:id="-1">
     <w:p/>
   </w:footnote>
@@ -1245,6 +3018,172 @@
       <w:pPr>
         <w:pStyle w:val="FootnoteText"/>
       </w:pPr>
+      <w:r>
+        <w:t>.</w:t>
+      </w:r>
+    </w:p>
+  </w:footnote>
+  <w:footnote w:id="2">
+    <w:p>
+      <w:pPr>
+        <w:pStyle w:val="FootnoteText"/>
+      </w:pPr>
+      <w:r>
+        <w:rPr>
+          <w:rStyle w:val="FootnoteReference"/>
+        </w:rPr>
+        <w:footnoteRef/>
+      </w:r>
+      <w:r>
+        <w:t xml:space="preserve"> To </w:t>
+      </w:r>
+      <w:proofErr w:type="spellStart"/>
+      <w:r>
+        <w:t>načeloma</w:t>
+      </w:r>
+      <w:proofErr w:type="spellEnd"/>
+      <w:r>
+        <w:t xml:space="preserve"> </w:t>
+      </w:r>
+      <w:proofErr w:type="spellStart"/>
+      <w:r>
+        <w:t>ni</w:t>
+      </w:r>
+      <w:proofErr w:type="spellEnd"/>
+      <w:r>
+        <w:t xml:space="preserve"> </w:t>
+      </w:r>
+      <w:proofErr w:type="spellStart"/>
+      <w:r>
+        <w:t>potrebno</w:t>
+      </w:r>
+      <w:proofErr w:type="spellEnd"/>
+      <w:r>
+        <w:t xml:space="preserve">, </w:t>
+      </w:r>
+      <w:proofErr w:type="spellStart"/>
+      <w:r>
+        <w:t>saj</w:t>
+      </w:r>
+      <w:proofErr w:type="spellEnd"/>
+      <w:r>
+        <w:t xml:space="preserve"> </w:t>
+      </w:r>
+      <w:proofErr w:type="spellStart"/>
+      <w:r>
+        <w:t>kadarkoli</w:t>
+      </w:r>
+      <w:proofErr w:type="spellEnd"/>
+      <w:r>
+        <w:t xml:space="preserve">, ko </w:t>
+      </w:r>
+      <w:proofErr w:type="spellStart"/>
+      <w:r>
+        <w:t>primerjamo</w:t>
+      </w:r>
+      <w:proofErr w:type="spellEnd"/>
+      <w:r>
+        <w:t xml:space="preserve"> </w:t>
+      </w:r>
+      <w:proofErr w:type="spellStart"/>
+      <w:r>
+        <w:t>dve</w:t>
+      </w:r>
+      <w:proofErr w:type="spellEnd"/>
+      <w:r>
+        <w:t xml:space="preserve"> </w:t>
+      </w:r>
+      <w:proofErr w:type="spellStart"/>
+      <w:r>
+        <w:t>znački</w:t>
+      </w:r>
+      <w:proofErr w:type="spellEnd"/>
+      <w:r>
+        <w:t xml:space="preserve"> </w:t>
+      </w:r>
+      <w:proofErr w:type="spellStart"/>
+      <w:r>
+        <w:t>m</w:t>
+      </w:r>
+      <w:r>
+        <w:t>orata</w:t>
+      </w:r>
+      <w:proofErr w:type="spellEnd"/>
+      <w:r>
+        <w:t xml:space="preserve"> </w:t>
+      </w:r>
+      <w:proofErr w:type="spellStart"/>
+      <w:r>
+        <w:t>biti</w:t>
+      </w:r>
+      <w:proofErr w:type="spellEnd"/>
+      <w:r>
+        <w:t xml:space="preserve"> </w:t>
+      </w:r>
+      <w:proofErr w:type="spellStart"/>
+      <w:r>
+        <w:t>na</w:t>
+      </w:r>
+      <w:proofErr w:type="spellEnd"/>
+      <w:r>
+        <w:t xml:space="preserve"> </w:t>
+      </w:r>
+      <w:proofErr w:type="spellStart"/>
+      <w:r>
+        <w:t>enaki</w:t>
+      </w:r>
+      <w:proofErr w:type="spellEnd"/>
+      <w:r>
+        <w:t xml:space="preserve"> </w:t>
+      </w:r>
+      <w:proofErr w:type="spellStart"/>
+      <w:r>
+        <w:t>globini</w:t>
+      </w:r>
+      <w:proofErr w:type="spellEnd"/>
+      <w:r>
+        <w:t xml:space="preserve">, </w:t>
+      </w:r>
+      <w:proofErr w:type="spellStart"/>
+      <w:r>
+        <w:t>kar</w:t>
+      </w:r>
+      <w:proofErr w:type="spellEnd"/>
+      <w:r>
+        <w:t xml:space="preserve"> pa </w:t>
+      </w:r>
+      <w:proofErr w:type="spellStart"/>
+      <w:r>
+        <w:t>naj</w:t>
+      </w:r>
+      <w:proofErr w:type="spellEnd"/>
+      <w:r>
+        <w:t xml:space="preserve"> bi </w:t>
+      </w:r>
+      <w:proofErr w:type="spellStart"/>
+      <w:r>
+        <w:t>implementacija</w:t>
+      </w:r>
+      <w:proofErr w:type="spellEnd"/>
+      <w:r>
+        <w:t xml:space="preserve"> </w:t>
+      </w:r>
+      <w:proofErr w:type="spellStart"/>
+      <w:r>
+        <w:t>že</w:t>
+      </w:r>
+      <w:proofErr w:type="spellEnd"/>
+      <w:r>
+        <w:t xml:space="preserve"> </w:t>
+      </w:r>
+      <w:proofErr w:type="spellStart"/>
+      <w:r>
+        <w:t>zagotavlja</w:t>
+      </w:r>
+      <w:r>
+        <w:t>la</w:t>
+      </w:r>
+      <w:proofErr w:type="spellEnd"/>
       <w:r>
         <w:t>.</w:t>
       </w:r>
@@ -1254,7 +3193,7 @@
 </file>
 
 <file path=word/header1.xml><?xml version="1.0" encoding="utf-8"?>
-<w:hdr xmlns:wpc="http://schemas.microsoft.com/office/word/2010/wordprocessingCanvas" xmlns:cx="http://schemas.microsoft.com/office/drawing/2014/chartex" xmlns:cx1="http://schemas.microsoft.com/office/drawing/2015/9/8/chartex" xmlns:cx2="http://schemas.microsoft.com/office/drawing/2015/10/21/chartex" xmlns:cx3="http://schemas.microsoft.com/office/drawing/2016/5/9/chartex" xmlns:cx4="http://schemas.microsoft.com/office/drawing/2016/5/10/chartex" xmlns:cx5="http://schemas.microsoft.com/office/drawing/2016/5/11/chartex" xmlns:cx6="http://schemas.microsoft.com/office/drawing/2016/5/12/chartex" xmlns:cx7="http://schemas.microsoft.com/office/drawing/2016/5/13/chartex" xmlns:cx8="http://schemas.microsoft.com/office/drawing/2016/5/14/chartex" xmlns:mc="http://schemas.openxmlformats.org/markup-compatibility/2006" xmlns:aink="http://schemas.microsoft.com/office/drawing/2016/ink" xmlns:am3d="http://schemas.microsoft.com/office/drawing/2017/model3d" xmlns:o="urn:schemas-microsoft-com:office:office" xmlns:r="http://schemas.openxmlformats.org/officeDocument/2006/relationships" xmlns:m="http://schemas.openxmlformats.org/officeDocument/2006/math" xmlns:v="urn:schemas-microsoft-com:vml" xmlns:wp14="http://schemas.microsoft.com/office/word/2010/wordprocessingDrawing" xmlns:wp="http://schemas.openxmlformats.org/drawingml/2006/wordprocessingDrawing" xmlns:w10="urn:schemas-microsoft-com:office:word" xmlns:w="http://schemas.openxmlformats.org/wordprocessingml/2006/main" xmlns:w14="http://schemas.microsoft.com/office/word/2010/wordml" xmlns:w15="http://schemas.microsoft.com/office/word/2012/wordml" xmlns:w16cex="http://schemas.microsoft.com/office/word/2018/wordml/cex" xmlns:w16cid="http://schemas.microsoft.com/office/word/2016/wordml/cid" xmlns:w16="http://schemas.microsoft.com/office/word/2018/wordml" xmlns:w16se="http://schemas.microsoft.com/office/word/2015/wordml/symex" xmlns:wpg="http://schemas.microsoft.com/office/word/2010/wordprocessingGroup" xmlns:wpi="http://schemas.microsoft.com/office/word/2010/wordprocessingInk" xmlns:wne="http://schemas.microsoft.com/office/word/2006/wordml" xmlns:wps="http://schemas.microsoft.com/office/word/2010/wordprocessingShape" mc:Ignorable="w14 w15 w16se w16cid w16 w16cex wp14">
+<w:hdr xmlns:wpc="http://schemas.microsoft.com/office/word/2010/wordprocessingCanvas" xmlns:cx="http://schemas.microsoft.com/office/drawing/2014/chartex" xmlns:cx1="http://schemas.microsoft.com/office/drawing/2015/9/8/chartex" xmlns:cx2="http://schemas.microsoft.com/office/drawing/2015/10/21/chartex" xmlns:cx3="http://schemas.microsoft.com/office/drawing/2016/5/9/chartex" xmlns:cx4="http://schemas.microsoft.com/office/drawing/2016/5/10/chartex" xmlns:cx5="http://schemas.microsoft.com/office/drawing/2016/5/11/chartex" xmlns:cx6="http://schemas.microsoft.com/office/drawing/2016/5/12/chartex" xmlns:cx7="http://schemas.microsoft.com/office/drawing/2016/5/13/chartex" xmlns:cx8="http://schemas.microsoft.com/office/drawing/2016/5/14/chartex" xmlns:mc="http://schemas.openxmlformats.org/markup-compatibility/2006" xmlns:aink="http://schemas.microsoft.com/office/drawing/2016/ink" xmlns:am3d="http://schemas.microsoft.com/office/drawing/2017/model3d" xmlns:o="urn:schemas-microsoft-com:office:office" xmlns:r="http://schemas.openxmlformats.org/officeDocument/2006/relationships" xmlns:m="http://schemas.openxmlformats.org/officeDocument/2006/math" xmlns:v="urn:schemas-microsoft-com:vml" xmlns:wp14="http://schemas.microsoft.com/office/word/2010/wordprocessingDrawing" xmlns:wp="http://schemas.openxmlformats.org/drawingml/2006/wordprocessingDrawing" xmlns:w10="urn:schemas-microsoft-com:office:word" xmlns:w="http://schemas.openxmlformats.org/wordprocessingml/2006/main" xmlns:w14="http://schemas.microsoft.com/office/word/2010/wordml" xmlns:w15="http://schemas.microsoft.com/office/word/2012/wordml" xmlns:w16cex="http://schemas.microsoft.com/office/word/2018/wordml/cex" xmlns:w16cid="http://schemas.microsoft.com/office/word/2016/wordml/cid" xmlns:w16="http://schemas.microsoft.com/office/word/2018/wordml" xmlns:w16sdtdh="http://schemas.microsoft.com/office/word/2020/wordml/sdtdatahash" xmlns:w16se="http://schemas.microsoft.com/office/word/2015/wordml/symex" xmlns:wpg="http://schemas.microsoft.com/office/word/2010/wordprocessingGroup" xmlns:wpi="http://schemas.microsoft.com/office/word/2010/wordprocessingInk" xmlns:wne="http://schemas.microsoft.com/office/word/2006/wordml" xmlns:wps="http://schemas.microsoft.com/office/word/2010/wordprocessingShape" mc:Ignorable="w14 w15 w16se w16cid w16 w16cex w16sdtdh wp14">
   <w:p>
     <w:pPr>
       <w:framePr w:wrap="auto" w:vAnchor="text" w:hAnchor="margin" w:xAlign="right" w:y="1"/>
@@ -1287,7 +3226,7 @@
 </file>
 
 <file path=word/numbering.xml><?xml version="1.0" encoding="utf-8"?>
-<w:numbering xmlns:wpc="http://schemas.microsoft.com/office/word/2010/wordprocessingCanvas" xmlns:cx="http://schemas.microsoft.com/office/drawing/2014/chartex" xmlns:cx1="http://schemas.microsoft.com/office/drawing/2015/9/8/chartex" xmlns:cx2="http://schemas.microsoft.com/office/drawing/2015/10/21/chartex" xmlns:cx3="http://schemas.microsoft.com/office/drawing/2016/5/9/chartex" xmlns:cx4="http://schemas.microsoft.com/office/drawing/2016/5/10/chartex" xmlns:cx5="http://schemas.microsoft.com/office/drawing/2016/5/11/chartex" xmlns:cx6="http://schemas.microsoft.com/office/drawing/2016/5/12/chartex" xmlns:cx7="http://schemas.microsoft.com/office/drawing/2016/5/13/chartex" xmlns:cx8="http://schemas.microsoft.com/office/drawing/2016/5/14/chartex" xmlns:mc="http://schemas.openxmlformats.org/markup-compatibility/2006" xmlns:aink="http://schemas.microsoft.com/office/drawing/2016/ink" xmlns:am3d="http://schemas.microsoft.com/office/drawing/2017/model3d" xmlns:o="urn:schemas-microsoft-com:office:office" xmlns:r="http://schemas.openxmlformats.org/officeDocument/2006/relationships" xmlns:m="http://schemas.openxmlformats.org/officeDocument/2006/math" xmlns:v="urn:schemas-microsoft-com:vml" xmlns:wp14="http://schemas.microsoft.com/office/word/2010/wordprocessingDrawing" xmlns:wp="http://schemas.openxmlformats.org/drawingml/2006/wordprocessingDrawing" xmlns:w10="urn:schemas-microsoft-com:office:word" xmlns:w="http://schemas.openxmlformats.org/wordprocessingml/2006/main" xmlns:w14="http://schemas.microsoft.com/office/word/2010/wordml" xmlns:w15="http://schemas.microsoft.com/office/word/2012/wordml" xmlns:w16cex="http://schemas.microsoft.com/office/word/2018/wordml/cex" xmlns:w16cid="http://schemas.microsoft.com/office/word/2016/wordml/cid" xmlns:w16="http://schemas.microsoft.com/office/word/2018/wordml" xmlns:w16se="http://schemas.microsoft.com/office/word/2015/wordml/symex" xmlns:wpg="http://schemas.microsoft.com/office/word/2010/wordprocessingGroup" xmlns:wpi="http://schemas.microsoft.com/office/word/2010/wordprocessingInk" xmlns:wne="http://schemas.microsoft.com/office/word/2006/wordml" xmlns:wps="http://schemas.microsoft.com/office/word/2010/wordprocessingShape" mc:Ignorable="w14 w15 w16se w16cid w16 w16cex wp14">
+<w:numbering xmlns:wpc="http://schemas.microsoft.com/office/word/2010/wordprocessingCanvas" xmlns:cx="http://schemas.microsoft.com/office/drawing/2014/chartex" xmlns:cx1="http://schemas.microsoft.com/office/drawing/2015/9/8/chartex" xmlns:cx2="http://schemas.microsoft.com/office/drawing/2015/10/21/chartex" xmlns:cx3="http://schemas.microsoft.com/office/drawing/2016/5/9/chartex" xmlns:cx4="http://schemas.microsoft.com/office/drawing/2016/5/10/chartex" xmlns:cx5="http://schemas.microsoft.com/office/drawing/2016/5/11/chartex" xmlns:cx6="http://schemas.microsoft.com/office/drawing/2016/5/12/chartex" xmlns:cx7="http://schemas.microsoft.com/office/drawing/2016/5/13/chartex" xmlns:cx8="http://schemas.microsoft.com/office/drawing/2016/5/14/chartex" xmlns:mc="http://schemas.openxmlformats.org/markup-compatibility/2006" xmlns:aink="http://schemas.microsoft.com/office/drawing/2016/ink" xmlns:am3d="http://schemas.microsoft.com/office/drawing/2017/model3d" xmlns:o="urn:schemas-microsoft-com:office:office" xmlns:r="http://schemas.openxmlformats.org/officeDocument/2006/relationships" xmlns:m="http://schemas.openxmlformats.org/officeDocument/2006/math" xmlns:v="urn:schemas-microsoft-com:vml" xmlns:wp14="http://schemas.microsoft.com/office/word/2010/wordprocessingDrawing" xmlns:wp="http://schemas.openxmlformats.org/drawingml/2006/wordprocessingDrawing" xmlns:w10="urn:schemas-microsoft-com:office:word" xmlns:w="http://schemas.openxmlformats.org/wordprocessingml/2006/main" xmlns:w14="http://schemas.microsoft.com/office/word/2010/wordml" xmlns:w15="http://schemas.microsoft.com/office/word/2012/wordml" xmlns:w16cex="http://schemas.microsoft.com/office/word/2018/wordml/cex" xmlns:w16cid="http://schemas.microsoft.com/office/word/2016/wordml/cid" xmlns:w16="http://schemas.microsoft.com/office/word/2018/wordml" xmlns:w16sdtdh="http://schemas.microsoft.com/office/word/2020/wordml/sdtdatahash" xmlns:w16se="http://schemas.microsoft.com/office/word/2015/wordml/symex" xmlns:wpg="http://schemas.microsoft.com/office/word/2010/wordprocessingGroup" xmlns:wpi="http://schemas.microsoft.com/office/word/2010/wordprocessingInk" xmlns:wne="http://schemas.microsoft.com/office/word/2006/wordml" xmlns:wps="http://schemas.microsoft.com/office/word/2010/wordprocessingShape" mc:Ignorable="w14 w15 w16se w16cid w16 w16cex w16sdtdh wp14">
   <w:abstractNum w:abstractNumId="0" w15:restartNumberingAfterBreak="1">
     <w:nsid w:val="FFFFFFFB"/>
     <w:multiLevelType w:val="multilevel"/>
@@ -1834,7 +3773,7 @@
 </file>
 
 <file path=word/styles.xml><?xml version="1.0" encoding="utf-8"?>
-<w:styles xmlns:mc="http://schemas.openxmlformats.org/markup-compatibility/2006" xmlns:r="http://schemas.openxmlformats.org/officeDocument/2006/relationships" xmlns:w="http://schemas.openxmlformats.org/wordprocessingml/2006/main" xmlns:w14="http://schemas.microsoft.com/office/word/2010/wordml" xmlns:w15="http://schemas.microsoft.com/office/word/2012/wordml" xmlns:w16cex="http://schemas.microsoft.com/office/word/2018/wordml/cex" xmlns:w16cid="http://schemas.microsoft.com/office/word/2016/wordml/cid" xmlns:w16="http://schemas.microsoft.com/office/word/2018/wordml" xmlns:w16se="http://schemas.microsoft.com/office/word/2015/wordml/symex" mc:Ignorable="w14 w15 w16se w16cid w16 w16cex">
+<w:styles xmlns:mc="http://schemas.openxmlformats.org/markup-compatibility/2006" xmlns:r="http://schemas.openxmlformats.org/officeDocument/2006/relationships" xmlns:w="http://schemas.openxmlformats.org/wordprocessingml/2006/main" xmlns:w14="http://schemas.microsoft.com/office/word/2010/wordml" xmlns:w15="http://schemas.microsoft.com/office/word/2012/wordml" xmlns:w16cex="http://schemas.microsoft.com/office/word/2018/wordml/cex" xmlns:w16cid="http://schemas.microsoft.com/office/word/2016/wordml/cid" xmlns:w16="http://schemas.microsoft.com/office/word/2018/wordml" xmlns:w16sdtdh="http://schemas.microsoft.com/office/word/2020/wordml/sdtdatahash" xmlns:w16se="http://schemas.microsoft.com/office/word/2015/wordml/symex" mc:Ignorable="w14 w15 w16se w16cid w16 w16cex w16sdtdh">
   <w:docDefaults>
     <w:rPrDefault>
       <w:rPr>
@@ -2408,7 +4347,8 @@
   </w:style>
   <w:style w:type="character" w:default="1" w:styleId="DefaultParagraphFont">
     <w:name w:val="Default Paragraph Font"/>
-    <w:semiHidden/>
+    <w:uiPriority w:val="1"/>
+    <w:unhideWhenUsed/>
   </w:style>
   <w:style w:type="table" w:default="1" w:styleId="TableNormal">
     <w:name w:val="Normal Table"/>
@@ -2672,6 +4612,123 @@
       <w:color w:val="44546A" w:themeColor="text2"/>
       <w:sz w:val="18"/>
       <w:szCs w:val="18"/>
+    </w:rPr>
+  </w:style>
+  <w:style w:type="paragraph" w:styleId="ListParagraph">
+    <w:name w:val="List Paragraph"/>
+    <w:basedOn w:val="Normal"/>
+    <w:uiPriority w:val="34"/>
+    <w:qFormat/>
+    <w:rsid w:val="00A02224"/>
+    <w:pPr>
+      <w:ind w:left="720"/>
+      <w:contextualSpacing/>
+    </w:pPr>
+  </w:style>
+  <w:style w:type="character" w:styleId="CommentReference">
+    <w:name w:val="annotation reference"/>
+    <w:basedOn w:val="DefaultParagraphFont"/>
+    <w:uiPriority w:val="99"/>
+    <w:semiHidden/>
+    <w:unhideWhenUsed/>
+    <w:rsid w:val="00925D92"/>
+    <w:rPr>
+      <w:sz w:val="16"/>
+      <w:szCs w:val="16"/>
+    </w:rPr>
+  </w:style>
+  <w:style w:type="paragraph" w:styleId="CommentText">
+    <w:name w:val="annotation text"/>
+    <w:basedOn w:val="Normal"/>
+    <w:link w:val="CommentTextChar"/>
+    <w:uiPriority w:val="99"/>
+    <w:semiHidden/>
+    <w:unhideWhenUsed/>
+    <w:rsid w:val="00925D92"/>
+  </w:style>
+  <w:style w:type="character" w:customStyle="1" w:styleId="CommentTextChar">
+    <w:name w:val="Comment Text Char"/>
+    <w:basedOn w:val="DefaultParagraphFont"/>
+    <w:link w:val="CommentText"/>
+    <w:uiPriority w:val="99"/>
+    <w:semiHidden/>
+    <w:rsid w:val="00925D92"/>
+    <w:rPr>
+      <w:lang w:val="en-US" w:eastAsia="en-US"/>
+    </w:rPr>
+  </w:style>
+  <w:style w:type="paragraph" w:styleId="CommentSubject">
+    <w:name w:val="annotation subject"/>
+    <w:basedOn w:val="CommentText"/>
+    <w:next w:val="CommentText"/>
+    <w:link w:val="CommentSubjectChar"/>
+    <w:uiPriority w:val="99"/>
+    <w:semiHidden/>
+    <w:unhideWhenUsed/>
+    <w:rsid w:val="00925D92"/>
+    <w:rPr>
+      <w:b/>
+      <w:bCs/>
+    </w:rPr>
+  </w:style>
+  <w:style w:type="character" w:customStyle="1" w:styleId="CommentSubjectChar">
+    <w:name w:val="Comment Subject Char"/>
+    <w:basedOn w:val="CommentTextChar"/>
+    <w:link w:val="CommentSubject"/>
+    <w:uiPriority w:val="99"/>
+    <w:semiHidden/>
+    <w:rsid w:val="00925D92"/>
+    <w:rPr>
+      <w:b/>
+      <w:bCs/>
+      <w:lang w:val="en-US" w:eastAsia="en-US"/>
+    </w:rPr>
+  </w:style>
+  <w:style w:type="paragraph" w:styleId="HTMLPreformatted">
+    <w:name w:val="HTML Preformatted"/>
+    <w:basedOn w:val="Normal"/>
+    <w:link w:val="HTMLPreformattedChar"/>
+    <w:uiPriority w:val="99"/>
+    <w:semiHidden/>
+    <w:unhideWhenUsed/>
+    <w:rsid w:val="0051483C"/>
+    <w:pPr>
+      <w:tabs>
+        <w:tab w:val="left" w:pos="916"/>
+        <w:tab w:val="left" w:pos="1832"/>
+        <w:tab w:val="left" w:pos="2748"/>
+        <w:tab w:val="left" w:pos="3664"/>
+        <w:tab w:val="left" w:pos="4580"/>
+        <w:tab w:val="left" w:pos="5496"/>
+        <w:tab w:val="left" w:pos="6412"/>
+        <w:tab w:val="left" w:pos="7328"/>
+        <w:tab w:val="left" w:pos="8244"/>
+        <w:tab w:val="left" w:pos="9160"/>
+        <w:tab w:val="left" w:pos="10076"/>
+        <w:tab w:val="left" w:pos="10992"/>
+        <w:tab w:val="left" w:pos="11908"/>
+        <w:tab w:val="left" w:pos="12824"/>
+        <w:tab w:val="left" w:pos="13740"/>
+        <w:tab w:val="left" w:pos="14656"/>
+      </w:tabs>
+      <w:autoSpaceDE/>
+      <w:autoSpaceDN/>
+    </w:pPr>
+    <w:rPr>
+      <w:rFonts w:ascii="Courier New" w:hAnsi="Courier New" w:cs="Courier New"/>
+      <w:lang w:val="en-SI" w:eastAsia="en-SI"/>
+    </w:rPr>
+  </w:style>
+  <w:style w:type="character" w:customStyle="1" w:styleId="HTMLPreformattedChar">
+    <w:name w:val="HTML Preformatted Char"/>
+    <w:basedOn w:val="DefaultParagraphFont"/>
+    <w:link w:val="HTMLPreformatted"/>
+    <w:uiPriority w:val="99"/>
+    <w:semiHidden/>
+    <w:rsid w:val="0051483C"/>
+    <w:rPr>
+      <w:rFonts w:ascii="Courier New" w:hAnsi="Courier New" w:cs="Courier New"/>
+      <w:lang w:val="en-SI" w:eastAsia="en-SI"/>
     </w:rPr>
   </w:style>
 </w:styles>
@@ -2970,4 +5027,16 @@
     </a:ext>
   </a:extLst>
 </a:theme>
+</file>
+
+<file path=customXml/item1.xml><?xml version="1.0" encoding="utf-8"?>
+<b:Sources xmlns:b="http://schemas.openxmlformats.org/officeDocument/2006/bibliography" xmlns="http://schemas.openxmlformats.org/officeDocument/2006/bibliography" SelectedStyle="\APASixthEditionOfficeOnline.xsl" StyleName="APA" Version="6"/>
+</file>
+
+<file path=customXml/itemProps1.xml><?xml version="1.0" encoding="utf-8"?>
+<ds:datastoreItem xmlns:ds="http://schemas.openxmlformats.org/officeDocument/2006/customXml" ds:itemID="{F1F1364F-8DB9-485D-962C-3EB95EDD91C7}">
+  <ds:schemaRefs>
+    <ds:schemaRef ds:uri="http://schemas.openxmlformats.org/officeDocument/2006/bibliography"/>
+  </ds:schemaRefs>
+</ds:datastoreItem>
 </file>
</xml_diff>

<commit_message>
added results to the report and fixed a bug in road runner
</commit_message>
<xml_diff>
--- a/pa2/report-extraction.docx
+++ b/pa2/report-extraction.docx
@@ -1183,35 +1183,7 @@
         <w:rPr>
           <w:lang w:val="sl-SI"/>
         </w:rPr>
-        <w:t xml:space="preserve">Implementirala sva algoritem </w:t>
-      </w:r>
-      <w:proofErr w:type="spellStart"/>
-      <w:r>
-        <w:rPr>
-          <w:lang w:val="sl-SI"/>
-        </w:rPr>
-        <w:t>Road</w:t>
-      </w:r>
-      <w:proofErr w:type="spellEnd"/>
-      <w:r>
-        <w:rPr>
-          <w:lang w:val="sl-SI"/>
-        </w:rPr>
-        <w:t xml:space="preserve"> </w:t>
-      </w:r>
-      <w:proofErr w:type="spellStart"/>
-      <w:r>
-        <w:rPr>
-          <w:lang w:val="sl-SI"/>
-        </w:rPr>
-        <w:t>Runner</w:t>
-      </w:r>
-      <w:proofErr w:type="spellEnd"/>
-      <w:r>
-        <w:rPr>
-          <w:lang w:val="sl-SI"/>
-        </w:rPr>
-        <w:t>, ki avtomatizirano ekstrahira ovojnico za ekstrakcijo podatkov.</w:t>
+        <w:t>Implementirala sva algoritem Road Runner, ki avtomatizirano ekstrahira ovojnico za ekstrakcijo podatkov.</w:t>
       </w:r>
     </w:p>
     <w:p>
@@ -1240,7 +1212,6 @@
         </w:rPr>
         <w:t xml:space="preserve">Iz besedil najprej vzameva zgolj glavni del – </w:t>
       </w:r>
-      <w:proofErr w:type="spellStart"/>
       <w:r>
         <w:rPr>
           <w:i/>
@@ -1249,7 +1220,6 @@
         </w:rPr>
         <w:t>body</w:t>
       </w:r>
-      <w:proofErr w:type="spellEnd"/>
       <w:r>
         <w:rPr>
           <w:lang w:val="sl-SI"/>
@@ -1262,7 +1232,6 @@
         </w:rPr>
         <w:t xml:space="preserve"> nato odstraniva značke: </w:t>
       </w:r>
-      <w:proofErr w:type="spellStart"/>
       <w:r>
         <w:rPr>
           <w:i/>
@@ -1271,14 +1240,12 @@
         </w:rPr>
         <w:t>script</w:t>
       </w:r>
-      <w:proofErr w:type="spellEnd"/>
       <w:r>
         <w:rPr>
           <w:lang w:val="sl-SI"/>
         </w:rPr>
         <w:t xml:space="preserve">, </w:t>
       </w:r>
-      <w:proofErr w:type="spellStart"/>
       <w:r>
         <w:rPr>
           <w:i/>
@@ -1287,7 +1254,6 @@
         </w:rPr>
         <w:t>noscript</w:t>
       </w:r>
-      <w:proofErr w:type="spellEnd"/>
       <w:r>
         <w:rPr>
           <w:lang w:val="sl-SI"/>
@@ -1308,7 +1274,6 @@
         </w:rPr>
         <w:t xml:space="preserve">, </w:t>
       </w:r>
-      <w:proofErr w:type="spellStart"/>
       <w:r>
         <w:rPr>
           <w:i/>
@@ -1317,14 +1282,12 @@
         </w:rPr>
         <w:t>nav</w:t>
       </w:r>
-      <w:proofErr w:type="spellEnd"/>
       <w:r>
         <w:rPr>
           <w:lang w:val="sl-SI"/>
         </w:rPr>
         <w:t xml:space="preserve">, </w:t>
       </w:r>
-      <w:proofErr w:type="spellStart"/>
       <w:r>
         <w:rPr>
           <w:i/>
@@ -1333,7 +1296,6 @@
         </w:rPr>
         <w:t>footer</w:t>
       </w:r>
-      <w:proofErr w:type="spellEnd"/>
       <w:r>
         <w:rPr>
           <w:lang w:val="sl-SI"/>
@@ -1346,7 +1308,6 @@
         </w:rPr>
         <w:t xml:space="preserve"> </w:t>
       </w:r>
-      <w:proofErr w:type="spellStart"/>
       <w:r>
         <w:rPr>
           <w:i/>
@@ -1363,7 +1324,6 @@
         </w:rPr>
         <w:t>nput</w:t>
       </w:r>
-      <w:proofErr w:type="spellEnd"/>
       <w:r>
         <w:rPr>
           <w:lang w:val="sl-SI"/>
@@ -1384,7 +1344,6 @@
         </w:rPr>
         <w:t xml:space="preserve">, </w:t>
       </w:r>
-      <w:proofErr w:type="spellStart"/>
       <w:r>
         <w:rPr>
           <w:i/>
@@ -1393,14 +1352,12 @@
         </w:rPr>
         <w:t>style</w:t>
       </w:r>
-      <w:proofErr w:type="spellEnd"/>
       <w:r>
         <w:rPr>
           <w:lang w:val="sl-SI"/>
         </w:rPr>
         <w:t xml:space="preserve">, </w:t>
       </w:r>
-      <w:proofErr w:type="spellStart"/>
       <w:r>
         <w:rPr>
           <w:i/>
@@ -1409,14 +1366,12 @@
         </w:rPr>
         <w:t>iframe</w:t>
       </w:r>
-      <w:proofErr w:type="spellEnd"/>
       <w:r>
         <w:rPr>
           <w:lang w:val="sl-SI"/>
         </w:rPr>
         <w:t xml:space="preserve">, </w:t>
       </w:r>
-      <w:proofErr w:type="spellStart"/>
       <w:r>
         <w:rPr>
           <w:i/>
@@ -1425,14 +1380,12 @@
         </w:rPr>
         <w:t>button</w:t>
       </w:r>
-      <w:proofErr w:type="spellEnd"/>
       <w:r>
         <w:rPr>
           <w:lang w:val="sl-SI"/>
         </w:rPr>
         <w:t xml:space="preserve">, </w:t>
       </w:r>
-      <w:proofErr w:type="spellStart"/>
       <w:r>
         <w:rPr>
           <w:i/>
@@ -1441,7 +1394,6 @@
         </w:rPr>
         <w:t>svg</w:t>
       </w:r>
-      <w:proofErr w:type="spellEnd"/>
       <w:r>
         <w:rPr>
           <w:lang w:val="sl-SI"/>
@@ -1462,7 +1414,6 @@
         </w:rPr>
         <w:t xml:space="preserve"> in </w:t>
       </w:r>
-      <w:proofErr w:type="spellStart"/>
       <w:r>
         <w:rPr>
           <w:i/>
@@ -1471,7 +1422,6 @@
         </w:rPr>
         <w:t>br</w:t>
       </w:r>
-      <w:proofErr w:type="spellEnd"/>
       <w:r>
         <w:rPr>
           <w:lang w:val="sl-SI"/>
@@ -1563,21 +1513,7 @@
         <w:rPr>
           <w:lang w:val="sl-SI"/>
         </w:rPr>
-        <w:t xml:space="preserve"> To narediva tako, da </w:t>
-      </w:r>
-      <w:proofErr w:type="spellStart"/>
-      <w:r>
-        <w:rPr>
-          <w:lang w:val="sl-SI"/>
-        </w:rPr>
-        <w:t>iterirava</w:t>
-      </w:r>
-      <w:proofErr w:type="spellEnd"/>
-      <w:r>
-        <w:rPr>
-          <w:lang w:val="sl-SI"/>
-        </w:rPr>
-        <w:t xml:space="preserve"> po značkah iz obeh strani hkrati in primerjava dve znački naenkrat</w:t>
+        <w:t xml:space="preserve"> To narediva tako, da iterirava po značkah iz obeh strani hkrati in primerjava dve znački naenkrat</w:t>
       </w:r>
       <w:r>
         <w:rPr>
@@ -1949,21 +1885,7 @@
         <w:rPr>
           <w:lang w:val="sl-SI"/>
         </w:rPr>
-        <w:t xml:space="preserve">Za gradnjo ovojnice sva pripravila razred </w:t>
-      </w:r>
-      <w:proofErr w:type="spellStart"/>
-      <w:r>
-        <w:rPr>
-          <w:lang w:val="sl-SI"/>
-        </w:rPr>
-        <w:t>Tag</w:t>
-      </w:r>
-      <w:proofErr w:type="spellEnd"/>
-      <w:r>
-        <w:rPr>
-          <w:lang w:val="sl-SI"/>
-        </w:rPr>
-        <w:t>, ki ga uporabiva za opis značk in izpis ovojnice.</w:t>
+        <w:t>Za gradnjo ovojnice sva pripravila razred Tag, ki ga uporabiva za opis značk in izpis ovojnice.</w:t>
       </w:r>
       <w:r>
         <w:rPr>
@@ -1975,21 +1897,7 @@
         <w:rPr>
           <w:lang w:val="sl-SI"/>
         </w:rPr>
-        <w:t xml:space="preserve">Ovojnico sedaj zgradimo tako, da ponovno </w:t>
-      </w:r>
-      <w:proofErr w:type="spellStart"/>
-      <w:r>
-        <w:rPr>
-          <w:lang w:val="sl-SI"/>
-        </w:rPr>
-        <w:t>iteriramo</w:t>
-      </w:r>
-      <w:proofErr w:type="spellEnd"/>
-      <w:r>
-        <w:rPr>
-          <w:lang w:val="sl-SI"/>
-        </w:rPr>
-        <w:t xml:space="preserve"> čez oba seznama značk</w:t>
+        <w:t>Ovojnico sedaj zgradimo tako, da ponovno iteriramo čez oba seznama značk</w:t>
       </w:r>
       <w:r>
         <w:rPr>
@@ -2007,35 +1915,19 @@
         <w:rPr>
           <w:lang w:val="sl-SI"/>
         </w:rPr>
-        <w:t xml:space="preserve"> in kreiramo nov seznam </w:t>
-      </w:r>
-      <w:proofErr w:type="spellStart"/>
-      <w:r>
-        <w:rPr>
-          <w:lang w:val="sl-SI"/>
-        </w:rPr>
-        <w:t>objekov</w:t>
-      </w:r>
-      <w:proofErr w:type="spellEnd"/>
-      <w:r>
-        <w:rPr>
-          <w:lang w:val="sl-SI"/>
-        </w:rPr>
-        <w:t xml:space="preserve"> </w:t>
-      </w:r>
-      <w:proofErr w:type="spellStart"/>
-      <w:r>
-        <w:rPr>
-          <w:lang w:val="sl-SI"/>
-        </w:rPr>
-        <w:t>Tag</w:t>
-      </w:r>
-      <w:proofErr w:type="spellEnd"/>
-      <w:r>
-        <w:rPr>
-          <w:lang w:val="sl-SI"/>
-        </w:rPr>
-        <w:t>, iz katerega bomo nato zgradila tekstovno obliko ovojnice</w:t>
+        <w:t xml:space="preserve"> in kreiramo nov seznam objek</w:t>
+      </w:r>
+      <w:r>
+        <w:rPr>
+          <w:lang w:val="sl-SI"/>
+        </w:rPr>
+        <w:t>t</w:t>
+      </w:r>
+      <w:r>
+        <w:rPr>
+          <w:lang w:val="sl-SI"/>
+        </w:rPr>
+        <w:t>ov Tag, iz katerega bomo nato zgradila tekstovno obliko ovojnice</w:t>
       </w:r>
       <w:r>
         <w:rPr>
@@ -2073,7 +1965,21 @@
         <w:rPr>
           <w:lang w:val="sl-SI"/>
         </w:rPr>
-        <w:t xml:space="preserve"> primerjamo znački še po vsebini oziroma tekstu in če ta ni enak, nastavimo vsebino na #TEXT ter shranimo eno izmed značk v nov seznam</w:t>
+        <w:t xml:space="preserve"> primerjamo znački še po vsebini oziroma tekstu in če ta ni enak, nastavimo vsebino na </w:t>
+      </w:r>
+      <w:r>
+        <w:rPr>
+          <w:i/>
+          <w:iCs/>
+          <w:lang w:val="sl-SI"/>
+        </w:rPr>
+        <w:t>#TEXT</w:t>
+      </w:r>
+      <w:r>
+        <w:rPr>
+          <w:lang w:val="sl-SI"/>
+        </w:rPr>
+        <w:t xml:space="preserve"> ter shranimo eno izmed značk v nov seznam</w:t>
       </w:r>
     </w:p>
     <w:p>
@@ -2107,28 +2013,28 @@
         </w:rPr>
         <w:t xml:space="preserve"> znački, ki ni None, nastavimo atribut </w:t>
       </w:r>
-      <w:proofErr w:type="spellStart"/>
-      <w:r>
-        <w:rPr>
+      <w:r>
+        <w:rPr>
+          <w:i/>
+          <w:iCs/>
           <w:lang w:val="sl-SI"/>
         </w:rPr>
         <w:t>optional</w:t>
       </w:r>
-      <w:proofErr w:type="spellEnd"/>
       <w:r>
         <w:rPr>
           <w:lang w:val="sl-SI"/>
         </w:rPr>
         <w:t xml:space="preserve"> na </w:t>
       </w:r>
-      <w:proofErr w:type="spellStart"/>
-      <w:r>
-        <w:rPr>
+      <w:r>
+        <w:rPr>
+          <w:i/>
+          <w:iCs/>
           <w:lang w:val="sl-SI"/>
         </w:rPr>
         <w:t>True</w:t>
       </w:r>
-      <w:proofErr w:type="spellEnd"/>
       <w:r>
         <w:rPr>
           <w:lang w:val="sl-SI"/>
@@ -2191,35 +2097,31 @@
         <w:rPr>
           <w:lang w:val="sl-SI"/>
         </w:rPr>
-        <w:t xml:space="preserve">Po ekstrakciji ovojnice imamo samo še en seznam objektov tipa </w:t>
-      </w:r>
-      <w:proofErr w:type="spellStart"/>
-      <w:r>
-        <w:rPr>
-          <w:lang w:val="sl-SI"/>
-        </w:rPr>
-        <w:t>Tag</w:t>
-      </w:r>
-      <w:proofErr w:type="spellEnd"/>
-      <w:r>
-        <w:rPr>
-          <w:lang w:val="sl-SI"/>
-        </w:rPr>
-        <w:t xml:space="preserve">. To nam olajša detekcijo duplikatov. Za detekcijo duplikatov </w:t>
-      </w:r>
-      <w:proofErr w:type="spellStart"/>
-      <w:r>
-        <w:rPr>
-          <w:lang w:val="sl-SI"/>
-        </w:rPr>
-        <w:t>iterirava</w:t>
-      </w:r>
-      <w:proofErr w:type="spellEnd"/>
-      <w:r>
-        <w:rPr>
-          <w:lang w:val="sl-SI"/>
-        </w:rPr>
-        <w:t xml:space="preserve"> čez novo ustvarjen seznam in primerjava trenutno in naslednjo značko. Če je trenutna značka enaka zapirajoči znački naslednje, potem preveriva ali gre za ponovljen blok značk.</w:t>
+        <w:t xml:space="preserve">Po ekstrakciji ovojnice </w:t>
+      </w:r>
+      <w:r>
+        <w:rPr>
+          <w:lang w:val="sl-SI"/>
+        </w:rPr>
+        <w:t>imava</w:t>
+      </w:r>
+      <w:r>
+        <w:rPr>
+          <w:lang w:val="sl-SI"/>
+        </w:rPr>
+        <w:t xml:space="preserve"> samo še en seznam objektov tipa Tag. To </w:t>
+      </w:r>
+      <w:r>
+        <w:rPr>
+          <w:lang w:val="sl-SI"/>
+        </w:rPr>
+        <w:t>nama</w:t>
+      </w:r>
+      <w:r>
+        <w:rPr>
+          <w:lang w:val="sl-SI"/>
+        </w:rPr>
+        <w:t xml:space="preserve"> olajša detekcijo duplikatov. Za detekcijo duplikatov iterirava čez novo ustvarjen seznam in primerjava trenutno in naslednjo značko. Če je trenutna značka enaka zapirajoči znački naslednje, potem preveriva ali gre za ponovljen blok značk.</w:t>
       </w:r>
       <w:r>
         <w:rPr>
@@ -2312,21 +2214,7 @@
         <w:rPr>
           <w:lang w:val="sl-SI"/>
         </w:rPr>
-        <w:t xml:space="preserve">Kreiranje končne ovojnice je sedaj zelo preprosto. Narediva zgolj eno iteracijo čez seznam značk, ki so ostale in uporabiva podatke shranjene v objektu </w:t>
-      </w:r>
-      <w:proofErr w:type="spellStart"/>
-      <w:r>
-        <w:rPr>
-          <w:lang w:val="sl-SI"/>
-        </w:rPr>
-        <w:t>Tag</w:t>
-      </w:r>
-      <w:proofErr w:type="spellEnd"/>
-      <w:r>
-        <w:rPr>
-          <w:lang w:val="sl-SI"/>
-        </w:rPr>
-        <w:t xml:space="preserve"> za izpis ustreznega zamika, števnosti, pripone, predpone in opcijske besede.</w:t>
+        <w:t>Kreiranje končne ovojnice je sedaj zelo preprosto. Narediva zgolj eno iteracijo čez seznam značk, ki so ostale in uporabiva podatke shranjene v objektu Tag za izpis ustreznega zamika, števnosti, pripone, predpone in opcijske besede.</w:t>
       </w:r>
     </w:p>
     <w:p>
@@ -2366,23 +2254,13 @@
           <w:lang w:val="sl-SI"/>
         </w:rPr>
       </w:pPr>
-      <w:proofErr w:type="spellStart"/>
       <w:r>
         <w:rPr>
           <w:b/>
           <w:bCs/>
           <w:lang w:val="sl-SI"/>
         </w:rPr>
-        <w:t>optional</w:t>
-      </w:r>
-      <w:proofErr w:type="spellEnd"/>
-      <w:r>
-        <w:rPr>
-          <w:b/>
-          <w:bCs/>
-          <w:lang w:val="sl-SI"/>
-        </w:rPr>
-        <w:t xml:space="preserve"> </w:t>
+        <w:t xml:space="preserve">optional </w:t>
       </w:r>
       <w:r>
         <w:rPr>
@@ -2408,22 +2286,119 @@
           <w:bCs/>
           <w:lang w:val="sl-SI"/>
         </w:rPr>
-        <w:t xml:space="preserve">multiple </w:t>
-      </w:r>
-      <w:proofErr w:type="spellStart"/>
-      <w:r>
-        <w:rPr>
-          <w:b/>
-          <w:bCs/>
-          <w:lang w:val="sl-SI"/>
-        </w:rPr>
-        <w:t>optional</w:t>
-      </w:r>
-      <w:proofErr w:type="spellEnd"/>
-      <w:r>
-        <w:rPr>
-          <w:b/>
-          <w:bCs/>
+        <w:t xml:space="preserve">multiple optional </w:t>
+      </w:r>
+      <w:r>
+        <w:rPr>
+          <w:lang w:val="sl-SI"/>
+        </w:rPr>
+        <w:t>pomeni, da se značka pojavi ničkrat ali večkrat</w:t>
+      </w:r>
+    </w:p>
+    <w:p>
+      <w:pPr>
+        <w:rPr>
+          <w:lang w:val="sl-SI"/>
+        </w:rPr>
+      </w:pPr>
+      <w:r>
+        <w:rPr>
+          <w:lang w:val="sl-SI"/>
+        </w:rPr>
+        <w:t>Ponovljeni bloki so označeni z oklepajem, zaklepajem in zvezdico.</w:t>
+      </w:r>
+    </w:p>
+    <w:p>
+      <w:pPr>
+        <w:pStyle w:val="Heading2"/>
+        <w:rPr>
+          <w:lang w:val="sl-SI"/>
+        </w:rPr>
+      </w:pPr>
+      <w:r>
+        <w:rPr>
+          <w:lang w:val="sl-SI"/>
+        </w:rPr>
+        <w:t>Izzivi</w:t>
+      </w:r>
+    </w:p>
+    <w:p>
+      <w:pPr>
+        <w:rPr>
+          <w:lang w:val="sl-SI"/>
+        </w:rPr>
+      </w:pPr>
+      <w:r>
+        <w:rPr>
+          <w:lang w:val="sl-SI"/>
+        </w:rPr>
+        <w:t>TODO Jakob</w:t>
+      </w:r>
+    </w:p>
+    <w:p>
+      <w:pPr>
+        <w:pStyle w:val="Heading2"/>
+        <w:rPr>
+          <w:lang w:val="sl-SI"/>
+        </w:rPr>
+      </w:pPr>
+      <w:r>
+        <w:rPr>
+          <w:lang w:val="sl-SI"/>
+        </w:rPr>
+        <w:t>Rezultati</w:t>
+      </w:r>
+    </w:p>
+    <w:p>
+      <w:pPr>
+        <w:rPr>
+          <w:lang w:val="sl-SI"/>
+        </w:rPr>
+      </w:pPr>
+      <w:r>
+        <w:rPr>
+          <w:lang w:val="sl-SI"/>
+        </w:rPr>
+        <w:t>Izmerila sva delež značk, ki so bile pri poravnavi besedila prepoznane kot enake. Ostale značke so bili označene kot opcijske, torej naj bi se pojavile zgolj na eni izmed strani.</w:t>
+      </w:r>
+      <w:r>
+        <w:rPr>
+          <w:lang w:val="sl-SI"/>
+        </w:rPr>
+        <w:t xml:space="preserve"> Glede na ta kriterij, se je p</w:t>
+      </w:r>
+      <w:r>
+        <w:rPr>
+          <w:lang w:val="sl-SI"/>
+        </w:rPr>
+        <w:t>orav</w:t>
+      </w:r>
+      <w:r>
+        <w:rPr>
+          <w:lang w:val="sl-SI"/>
+        </w:rPr>
+        <w:t>n</w:t>
+      </w:r>
+      <w:r>
+        <w:rPr>
+          <w:lang w:val="sl-SI"/>
+        </w:rPr>
+        <w:t>a</w:t>
+      </w:r>
+      <w:r>
+        <w:rPr>
+          <w:lang w:val="sl-SI"/>
+        </w:rPr>
+        <w:t>v</w:t>
+      </w:r>
+      <w:r>
+        <w:rPr>
+          <w:lang w:val="sl-SI"/>
+        </w:rPr>
+        <w:t>a besedila</w:t>
+      </w:r>
+      <w:r>
+        <w:rPr>
           <w:lang w:val="sl-SI"/>
         </w:rPr>
         <w:t xml:space="preserve"> </w:t>
@@ -2432,178 +2407,379 @@
         <w:rPr>
           <w:lang w:val="sl-SI"/>
         </w:rPr>
-        <w:t xml:space="preserve">pomeni, da se značka pojavi </w:t>
-      </w:r>
-      <w:proofErr w:type="spellStart"/>
-      <w:r>
-        <w:rPr>
-          <w:lang w:val="sl-SI"/>
-        </w:rPr>
-        <w:t>ničkrat</w:t>
-      </w:r>
-      <w:proofErr w:type="spellEnd"/>
-      <w:r>
-        <w:rPr>
-          <w:lang w:val="sl-SI"/>
-        </w:rPr>
-        <w:t xml:space="preserve"> ali večkrat</w:t>
-      </w:r>
-    </w:p>
-    <w:p>
-      <w:pPr>
-        <w:rPr>
-          <w:lang w:val="sl-SI"/>
-        </w:rPr>
-      </w:pPr>
-      <w:r>
-        <w:rPr>
-          <w:lang w:val="sl-SI"/>
-        </w:rPr>
-        <w:t>Ponovljeni bloki so označeni z oklepajem, zaklepajem in zvezdico.</w:t>
-      </w:r>
-    </w:p>
-    <w:p>
-      <w:pPr>
-        <w:pStyle w:val="Heading2"/>
-        <w:rPr>
-          <w:lang w:val="sl-SI"/>
-        </w:rPr>
-      </w:pPr>
-      <w:r>
-        <w:rPr>
-          <w:lang w:val="sl-SI"/>
-        </w:rPr>
-        <w:t>Izzivi</w:t>
-      </w:r>
-    </w:p>
-    <w:p>
-      <w:pPr>
-        <w:rPr>
-          <w:lang w:val="sl-SI"/>
-        </w:rPr>
-      </w:pPr>
-      <w:proofErr w:type="spellStart"/>
-      <w:r>
-        <w:rPr>
-          <w:lang w:val="sl-SI"/>
-        </w:rPr>
-        <w:t>Blabla</w:t>
-      </w:r>
-      <w:proofErr w:type="spellEnd"/>
-    </w:p>
-    <w:p>
-      <w:pPr>
-        <w:pStyle w:val="Heading2"/>
-        <w:rPr>
-          <w:lang w:val="sl-SI"/>
-        </w:rPr>
-      </w:pPr>
-      <w:r>
-        <w:rPr>
-          <w:lang w:val="sl-SI"/>
-        </w:rPr>
-        <w:t>Rezultati</w:t>
-      </w:r>
-    </w:p>
-    <w:p>
-      <w:pPr>
-        <w:rPr>
-          <w:lang w:val="sl-SI"/>
-        </w:rPr>
-      </w:pPr>
-      <w:proofErr w:type="spellStart"/>
-      <w:r>
-        <w:rPr>
-          <w:lang w:val="sl-SI"/>
-        </w:rPr>
-        <w:t>Blabla</w:t>
-      </w:r>
-      <w:proofErr w:type="spellEnd"/>
-    </w:p>
-    <w:p>
-      <w:pPr>
-        <w:rPr>
-          <w:lang w:val="sl-SI"/>
-        </w:rPr>
-      </w:pPr>
-    </w:p>
-    <w:p>
-      <w:pPr>
-        <w:rPr>
-          <w:lang w:val="sl-SI"/>
-        </w:rPr>
-      </w:pPr>
-    </w:p>
-    <w:p>
-      <w:pPr>
-        <w:rPr>
-          <w:lang w:val="sl-SI"/>
-        </w:rPr>
-      </w:pPr>
-    </w:p>
-    <w:p>
-      <w:pPr>
-        <w:rPr>
-          <w:lang w:val="sl-SI"/>
-        </w:rPr>
-      </w:pPr>
-    </w:p>
-    <w:p>
-      <w:pPr>
-        <w:rPr>
-          <w:lang w:val="sl-SI"/>
-        </w:rPr>
-      </w:pPr>
-    </w:p>
-    <w:p>
-      <w:pPr>
-        <w:rPr>
-          <w:lang w:val="sl-SI"/>
-        </w:rPr>
-      </w:pPr>
-    </w:p>
-    <w:p>
-      <w:pPr>
-        <w:rPr>
-          <w:lang w:val="sl-SI"/>
-        </w:rPr>
-      </w:pPr>
-    </w:p>
-    <w:p>
-      <w:pPr>
-        <w:rPr>
-          <w:lang w:val="sl-SI"/>
-        </w:rPr>
-      </w:pPr>
-    </w:p>
-    <w:p>
-      <w:pPr>
-        <w:rPr>
-          <w:lang w:val="sl-SI"/>
-        </w:rPr>
-      </w:pPr>
-    </w:p>
-    <w:p>
-      <w:pPr>
-        <w:rPr>
-          <w:lang w:val="sl-SI"/>
-        </w:rPr>
-      </w:pPr>
-    </w:p>
-    <w:p>
-      <w:pPr>
-        <w:rPr>
-          <w:lang w:val="sl-SI"/>
-        </w:rPr>
-      </w:pPr>
-    </w:p>
-    <w:p>
-      <w:pPr>
-        <w:rPr>
-          <w:lang w:val="sl-SI"/>
-        </w:rPr>
-      </w:pPr>
-    </w:p>
+        <w:t xml:space="preserve">najboljše izkazala pri straneh iz </w:t>
+      </w:r>
+      <w:r>
+        <w:rPr>
+          <w:i/>
+          <w:iCs/>
+          <w:lang w:val="sl-SI"/>
+        </w:rPr>
+        <w:t>Rtvslo</w:t>
+      </w:r>
+      <w:r>
+        <w:rPr>
+          <w:lang w:val="sl-SI"/>
+        </w:rPr>
+        <w:t xml:space="preserve">. Predvidevava da zato, ker </w:t>
+      </w:r>
+      <w:r>
+        <w:rPr>
+          <w:lang w:val="sl-SI"/>
+        </w:rPr>
+        <w:t>je bila razlika med številom značk</w:t>
+      </w:r>
+      <w:r>
+        <w:rPr>
+          <w:lang w:val="sl-SI"/>
+        </w:rPr>
+        <w:t xml:space="preserve"> med stranema</w:t>
+      </w:r>
+      <w:r>
+        <w:rPr>
+          <w:lang w:val="sl-SI"/>
+        </w:rPr>
+        <w:t xml:space="preserve"> po čiščenju besedila</w:t>
+      </w:r>
+      <w:r>
+        <w:rPr>
+          <w:lang w:val="sl-SI"/>
+        </w:rPr>
+        <w:t xml:space="preserve"> </w:t>
+      </w:r>
+      <w:r>
+        <w:rPr>
+          <w:lang w:val="sl-SI"/>
+        </w:rPr>
+        <w:t>majhna.</w:t>
+      </w:r>
+    </w:p>
+    <w:p>
+      <w:pPr>
+        <w:rPr>
+          <w:lang w:val="sl-SI"/>
+        </w:rPr>
+      </w:pPr>
+    </w:p>
+    <w:tbl>
+      <w:tblPr>
+        <w:tblStyle w:val="TableGrid"/>
+        <w:tblW w:w="5097" w:type="dxa"/>
+        <w:tblLook w:val="04A0" w:firstRow="1" w:lastRow="0" w:firstColumn="1" w:lastColumn="0" w:noHBand="0" w:noVBand="1"/>
+      </w:tblPr>
+      <w:tblGrid>
+        <w:gridCol w:w="1697"/>
+        <w:gridCol w:w="1700"/>
+        <w:gridCol w:w="1700"/>
+      </w:tblGrid>
+      <w:tr>
+        <w:trPr>
+          <w:trHeight w:val="475"/>
+        </w:trPr>
+        <w:tc>
+          <w:tcPr>
+            <w:tcW w:w="1697" w:type="dxa"/>
+          </w:tcPr>
+          <w:p>
+            <w:pPr>
+              <w:rPr>
+                <w:lang w:val="sl-SI"/>
+              </w:rPr>
+            </w:pPr>
+          </w:p>
+        </w:tc>
+        <w:tc>
+          <w:tcPr>
+            <w:tcW w:w="1700" w:type="dxa"/>
+          </w:tcPr>
+          <w:p>
+            <w:pPr>
+              <w:rPr>
+                <w:lang w:val="sl-SI"/>
+              </w:rPr>
+            </w:pPr>
+            <w:r>
+              <w:rPr>
+                <w:lang w:val="sl-SI"/>
+              </w:rPr>
+              <w:t>Razlika v številu značk na začetku</w:t>
+            </w:r>
+          </w:p>
+        </w:tc>
+        <w:tc>
+          <w:tcPr>
+            <w:tcW w:w="1700" w:type="dxa"/>
+          </w:tcPr>
+          <w:p>
+            <w:pPr>
+              <w:rPr>
+                <w:lang w:val="sl-SI"/>
+              </w:rPr>
+            </w:pPr>
+            <w:r>
+              <w:rPr>
+                <w:lang w:val="sl-SI"/>
+              </w:rPr>
+              <w:t xml:space="preserve">Delež enakih </w:t>
+            </w:r>
+            <w:r>
+              <w:rPr>
+                <w:lang w:val="sl-SI"/>
+              </w:rPr>
+              <w:t>značk</w:t>
+            </w:r>
+            <w:r>
+              <w:rPr>
+                <w:lang w:val="sl-SI"/>
+              </w:rPr>
+              <w:t xml:space="preserve"> po poravna</w:t>
+            </w:r>
+            <w:r>
+              <w:rPr>
+                <w:lang w:val="sl-SI"/>
+              </w:rPr>
+              <w:t>vi</w:t>
+            </w:r>
+          </w:p>
+        </w:tc>
+      </w:tr>
+      <w:tr>
+        <w:trPr>
+          <w:trHeight w:val="236"/>
+        </w:trPr>
+        <w:tc>
+          <w:tcPr>
+            <w:tcW w:w="1697" w:type="dxa"/>
+          </w:tcPr>
+          <w:p>
+            <w:pPr>
+              <w:rPr>
+                <w:lang w:val="sl-SI"/>
+              </w:rPr>
+            </w:pPr>
+            <w:r>
+              <w:rPr>
+                <w:lang w:val="sl-SI"/>
+              </w:rPr>
+              <w:t>Test</w:t>
+            </w:r>
+          </w:p>
+        </w:tc>
+        <w:tc>
+          <w:tcPr>
+            <w:tcW w:w="1700" w:type="dxa"/>
+          </w:tcPr>
+          <w:p>
+            <w:pPr>
+              <w:rPr>
+                <w:lang w:val="sl-SI"/>
+              </w:rPr>
+            </w:pPr>
+            <w:r>
+              <w:rPr>
+                <w:lang w:val="sl-SI"/>
+              </w:rPr>
+              <w:t>21 : 28 (75.00 %)</w:t>
+            </w:r>
+          </w:p>
+        </w:tc>
+        <w:tc>
+          <w:tcPr>
+            <w:tcW w:w="1700" w:type="dxa"/>
+          </w:tcPr>
+          <w:p>
+            <w:pPr>
+              <w:rPr>
+                <w:lang w:val="sl-SI"/>
+              </w:rPr>
+            </w:pPr>
+            <w:r>
+              <w:rPr>
+                <w:lang w:val="sl-SI"/>
+              </w:rPr>
+              <w:t>18 : 32 (56.25 %)</w:t>
+            </w:r>
+          </w:p>
+        </w:tc>
+      </w:tr>
+      <w:tr>
+        <w:trPr>
+          <w:trHeight w:val="236"/>
+        </w:trPr>
+        <w:tc>
+          <w:tcPr>
+            <w:tcW w:w="1697" w:type="dxa"/>
+          </w:tcPr>
+          <w:p>
+            <w:pPr>
+              <w:rPr>
+                <w:lang w:val="sl-SI"/>
+              </w:rPr>
+            </w:pPr>
+            <w:r>
+              <w:rPr>
+                <w:lang w:val="sl-SI"/>
+              </w:rPr>
+              <w:t>Overstock</w:t>
+            </w:r>
+          </w:p>
+        </w:tc>
+        <w:tc>
+          <w:tcPr>
+            <w:tcW w:w="1700" w:type="dxa"/>
+          </w:tcPr>
+          <w:p>
+            <w:pPr>
+              <w:rPr>
+                <w:lang w:val="sl-SI"/>
+              </w:rPr>
+            </w:pPr>
+            <w:r>
+              <w:rPr>
+                <w:lang w:val="sl-SI"/>
+              </w:rPr>
+              <w:t>1962 : 1238 (63.10 %)</w:t>
+            </w:r>
+          </w:p>
+        </w:tc>
+        <w:tc>
+          <w:tcPr>
+            <w:tcW w:w="1700" w:type="dxa"/>
+          </w:tcPr>
+          <w:p>
+            <w:pPr>
+              <w:rPr>
+                <w:lang w:val="sl-SI"/>
+              </w:rPr>
+            </w:pPr>
+            <w:r>
+              <w:rPr>
+                <w:lang w:val="sl-SI"/>
+              </w:rPr>
+              <w:t>1214 : 1987 (61.10 %)</w:t>
+            </w:r>
+          </w:p>
+        </w:tc>
+      </w:tr>
+      <w:tr>
+        <w:trPr>
+          <w:trHeight w:val="236"/>
+        </w:trPr>
+        <w:tc>
+          <w:tcPr>
+            <w:tcW w:w="1697" w:type="dxa"/>
+          </w:tcPr>
+          <w:p>
+            <w:pPr>
+              <w:rPr>
+                <w:lang w:val="sl-SI"/>
+              </w:rPr>
+            </w:pPr>
+            <w:r>
+              <w:rPr>
+                <w:lang w:val="sl-SI"/>
+              </w:rPr>
+              <w:t>Rtvslo</w:t>
+            </w:r>
+          </w:p>
+        </w:tc>
+        <w:tc>
+          <w:tcPr>
+            <w:tcW w:w="1700" w:type="dxa"/>
+          </w:tcPr>
+          <w:p>
+            <w:pPr>
+              <w:rPr>
+                <w:lang w:val="sl-SI"/>
+              </w:rPr>
+            </w:pPr>
+            <w:r>
+              <w:rPr>
+                <w:lang w:val="sl-SI"/>
+              </w:rPr>
+              <w:t>1300 : 1316 (98.78 %)</w:t>
+            </w:r>
+          </w:p>
+        </w:tc>
+        <w:tc>
+          <w:tcPr>
+            <w:tcW w:w="1700" w:type="dxa"/>
+          </w:tcPr>
+          <w:p>
+            <w:pPr>
+              <w:rPr>
+                <w:lang w:val="sl-SI"/>
+              </w:rPr>
+            </w:pPr>
+            <w:r>
+              <w:rPr>
+                <w:lang w:val="sl-SI"/>
+              </w:rPr>
+              <w:t>1246 : 1371 (90.88 %)</w:t>
+            </w:r>
+          </w:p>
+        </w:tc>
+      </w:tr>
+      <w:tr>
+        <w:trPr>
+          <w:trHeight w:val="236"/>
+        </w:trPr>
+        <w:tc>
+          <w:tcPr>
+            <w:tcW w:w="1697" w:type="dxa"/>
+          </w:tcPr>
+          <w:p>
+            <w:pPr>
+              <w:rPr>
+                <w:lang w:val="sl-SI"/>
+              </w:rPr>
+            </w:pPr>
+            <w:r>
+              <w:rPr>
+                <w:lang w:val="sl-SI"/>
+              </w:rPr>
+              <w:t>Žurnal</w:t>
+            </w:r>
+          </w:p>
+        </w:tc>
+        <w:tc>
+          <w:tcPr>
+            <w:tcW w:w="1700" w:type="dxa"/>
+          </w:tcPr>
+          <w:p>
+            <w:pPr>
+              <w:rPr>
+                <w:lang w:val="sl-SI"/>
+              </w:rPr>
+            </w:pPr>
+            <w:r>
+              <w:rPr>
+                <w:lang w:val="sl-SI"/>
+              </w:rPr>
+              <w:t>3005 : 4345 (69.16 %)</w:t>
+            </w:r>
+          </w:p>
+        </w:tc>
+        <w:tc>
+          <w:tcPr>
+            <w:tcW w:w="1700" w:type="dxa"/>
+          </w:tcPr>
+          <w:p>
+            <w:pPr>
+              <w:rPr>
+                <w:lang w:val="sl-SI"/>
+              </w:rPr>
+            </w:pPr>
+            <w:r>
+              <w:rPr>
+                <w:lang w:val="sl-SI"/>
+              </w:rPr>
+              <w:t>2688 : 4663 (57.65 %)</w:t>
+            </w:r>
+          </w:p>
+        </w:tc>
+      </w:tr>
+    </w:tbl>
     <w:p>
       <w:pPr>
         <w:shd w:val="clear" w:color="auto" w:fill="FFFFFF"/>
@@ -2628,10 +2804,126 @@
         <w:autoSpaceDE/>
         <w:autoSpaceDN/>
         <w:rPr>
+          <w:lang w:val="sl-SI"/>
+        </w:rPr>
+      </w:pPr>
+    </w:p>
+    <w:p>
+      <w:pPr>
+        <w:shd w:val="clear" w:color="auto" w:fill="FFFFFF"/>
+        <w:tabs>
+          <w:tab w:val="left" w:pos="916"/>
+          <w:tab w:val="left" w:pos="1832"/>
+          <w:tab w:val="left" w:pos="2748"/>
+          <w:tab w:val="left" w:pos="3664"/>
+          <w:tab w:val="left" w:pos="4580"/>
+          <w:tab w:val="left" w:pos="5496"/>
+          <w:tab w:val="left" w:pos="6412"/>
+          <w:tab w:val="left" w:pos="7328"/>
+          <w:tab w:val="left" w:pos="8244"/>
+          <w:tab w:val="left" w:pos="9160"/>
+          <w:tab w:val="left" w:pos="10076"/>
+          <w:tab w:val="left" w:pos="10992"/>
+          <w:tab w:val="left" w:pos="11908"/>
+          <w:tab w:val="left" w:pos="12824"/>
+          <w:tab w:val="left" w:pos="13740"/>
+          <w:tab w:val="left" w:pos="14656"/>
+        </w:tabs>
+        <w:autoSpaceDE/>
+        <w:autoSpaceDN/>
+        <w:rPr>
+          <w:lang w:val="sl-SI"/>
+        </w:rPr>
+      </w:pPr>
+      <w:r>
+        <w:rPr>
+          <w:lang w:val="sl-SI"/>
+        </w:rPr>
+        <w:t xml:space="preserve">Avtomatsko ekstrahirana ovojnica za strani </w:t>
+      </w:r>
+      <w:r>
+        <w:rPr>
+          <w:i/>
+          <w:iCs/>
+          <w:lang w:val="sl-SI"/>
+        </w:rPr>
+        <w:t>TestA</w:t>
+      </w:r>
+      <w:r>
+        <w:rPr>
+          <w:lang w:val="sl-SI"/>
+        </w:rPr>
+        <w:t xml:space="preserve"> in </w:t>
+      </w:r>
+      <w:r>
+        <w:rPr>
+          <w:i/>
+          <w:iCs/>
+          <w:lang w:val="sl-SI"/>
+        </w:rPr>
+        <w:t>TestB</w:t>
+      </w:r>
+      <w:r>
+        <w:rPr>
+          <w:lang w:val="sl-SI"/>
+        </w:rPr>
+        <w:t>:</w:t>
+      </w:r>
+    </w:p>
+    <w:p>
+      <w:pPr>
+        <w:shd w:val="clear" w:color="auto" w:fill="FFFFFF"/>
+        <w:tabs>
+          <w:tab w:val="left" w:pos="916"/>
+          <w:tab w:val="left" w:pos="1832"/>
+          <w:tab w:val="left" w:pos="2748"/>
+          <w:tab w:val="left" w:pos="3664"/>
+          <w:tab w:val="left" w:pos="4580"/>
+          <w:tab w:val="left" w:pos="5496"/>
+          <w:tab w:val="left" w:pos="6412"/>
+          <w:tab w:val="left" w:pos="7328"/>
+          <w:tab w:val="left" w:pos="8244"/>
+          <w:tab w:val="left" w:pos="9160"/>
+          <w:tab w:val="left" w:pos="10076"/>
+          <w:tab w:val="left" w:pos="10992"/>
+          <w:tab w:val="left" w:pos="11908"/>
+          <w:tab w:val="left" w:pos="12824"/>
+          <w:tab w:val="left" w:pos="13740"/>
+          <w:tab w:val="left" w:pos="14656"/>
+        </w:tabs>
+        <w:autoSpaceDE/>
+        <w:autoSpaceDN/>
+        <w:rPr>
+          <w:lang w:val="sl-SI"/>
+        </w:rPr>
+      </w:pPr>
+    </w:p>
+    <w:p>
+      <w:pPr>
+        <w:shd w:val="clear" w:color="auto" w:fill="FFFFFF"/>
+        <w:tabs>
+          <w:tab w:val="left" w:pos="916"/>
+          <w:tab w:val="left" w:pos="1832"/>
+          <w:tab w:val="left" w:pos="2748"/>
+          <w:tab w:val="left" w:pos="3664"/>
+          <w:tab w:val="left" w:pos="4580"/>
+          <w:tab w:val="left" w:pos="5496"/>
+          <w:tab w:val="left" w:pos="6412"/>
+          <w:tab w:val="left" w:pos="7328"/>
+          <w:tab w:val="left" w:pos="8244"/>
+          <w:tab w:val="left" w:pos="9160"/>
+          <w:tab w:val="left" w:pos="10076"/>
+          <w:tab w:val="left" w:pos="10992"/>
+          <w:tab w:val="left" w:pos="11908"/>
+          <w:tab w:val="left" w:pos="12824"/>
+          <w:tab w:val="left" w:pos="13740"/>
+          <w:tab w:val="left" w:pos="14656"/>
+        </w:tabs>
+        <w:autoSpaceDE/>
+        <w:autoSpaceDN/>
+        <w:rPr>
           <w:rFonts w:ascii="Courier New" w:hAnsi="Courier New" w:cs="Courier New"/>
           <w:color w:val="000000"/>
-          <w:sz w:val="18"/>
-          <w:szCs w:val="18"/>
           <w:lang w:val="en-SI" w:eastAsia="en-SI"/>
         </w:rPr>
       </w:pPr>
@@ -2639,8 +2931,6 @@
         <w:rPr>
           <w:rFonts w:ascii="Courier New" w:hAnsi="Courier New" w:cs="Courier New"/>
           <w:color w:val="000000"/>
-          <w:sz w:val="18"/>
-          <w:szCs w:val="18"/>
           <w:lang w:val="en-SI" w:eastAsia="en-SI"/>
         </w:rPr>
         <w:t>&lt;HTML&gt;</w:t>
@@ -2649,8 +2939,6 @@
         <w:rPr>
           <w:rFonts w:ascii="Courier New" w:hAnsi="Courier New" w:cs="Courier New"/>
           <w:color w:val="000000"/>
-          <w:sz w:val="18"/>
-          <w:szCs w:val="18"/>
           <w:lang w:val="en-SI" w:eastAsia="en-SI"/>
         </w:rPr>
         <w:br/>
@@ -2660,8 +2948,6 @@
         <w:rPr>
           <w:rFonts w:ascii="Courier New" w:hAnsi="Courier New" w:cs="Courier New"/>
           <w:color w:val="000000"/>
-          <w:sz w:val="18"/>
-          <w:szCs w:val="18"/>
           <w:lang w:val="en-SI" w:eastAsia="en-SI"/>
         </w:rPr>
         <w:br/>
@@ -2671,8 +2957,6 @@
         <w:rPr>
           <w:rFonts w:ascii="Courier New" w:hAnsi="Courier New" w:cs="Courier New"/>
           <w:color w:val="000000"/>
-          <w:sz w:val="18"/>
-          <w:szCs w:val="18"/>
           <w:lang w:val="en-SI" w:eastAsia="en-SI"/>
         </w:rPr>
         <w:br/>
@@ -2682,8 +2966,6 @@
         <w:rPr>
           <w:rFonts w:ascii="Courier New" w:hAnsi="Courier New" w:cs="Courier New"/>
           <w:color w:val="000000"/>
-          <w:sz w:val="18"/>
-          <w:szCs w:val="18"/>
           <w:lang w:val="en-SI" w:eastAsia="en-SI"/>
         </w:rPr>
         <w:br/>
@@ -2693,8 +2975,6 @@
         <w:rPr>
           <w:rFonts w:ascii="Courier New" w:hAnsi="Courier New" w:cs="Courier New"/>
           <w:color w:val="000000"/>
-          <w:sz w:val="18"/>
-          <w:szCs w:val="18"/>
           <w:lang w:val="en-SI" w:eastAsia="en-SI"/>
         </w:rPr>
         <w:br/>
@@ -2704,8 +2984,15 @@
         <w:rPr>
           <w:rFonts w:ascii="Courier New" w:hAnsi="Courier New" w:cs="Courier New"/>
           <w:color w:val="000000"/>
-          <w:sz w:val="18"/>
-          <w:szCs w:val="18"/>
+          <w:lang w:val="en-SI" w:eastAsia="en-SI"/>
+        </w:rPr>
+        <w:br/>
+        <w:t xml:space="preserve">      &lt;BASE/&gt;  optional</w:t>
+      </w:r>
+      <w:r>
+        <w:rPr>
+          <w:rFonts w:ascii="Courier New" w:hAnsi="Courier New" w:cs="Courier New"/>
+          <w:color w:val="000000"/>
           <w:lang w:val="en-SI" w:eastAsia="en-SI"/>
         </w:rPr>
         <w:br/>
@@ -2715,229 +3002,177 @@
         <w:rPr>
           <w:rFonts w:ascii="Courier New" w:hAnsi="Courier New" w:cs="Courier New"/>
           <w:color w:val="000000"/>
-          <w:sz w:val="18"/>
-          <w:szCs w:val="18"/>
           <w:lang w:val="en-SI" w:eastAsia="en-SI"/>
         </w:rPr>
         <w:br/>
-        <w:t xml:space="preserve">      &lt;OPEN</w:t>
-      </w:r>
-      <w:proofErr w:type="gramStart"/>
+        <w:t xml:space="preserve">      &lt;OPEN&gt;  optional</w:t>
+      </w:r>
       <w:r>
         <w:rPr>
           <w:rFonts w:ascii="Courier New" w:hAnsi="Courier New" w:cs="Courier New"/>
           <w:color w:val="000000"/>
-          <w:sz w:val="18"/>
-          <w:szCs w:val="18"/>
           <w:lang w:val="en-SI" w:eastAsia="en-SI"/>
         </w:rPr>
-        <w:t>&gt;  optional</w:t>
-      </w:r>
-      <w:proofErr w:type="gramEnd"/>
+        <w:br/>
+        <w:t xml:space="preserve">         &lt;B&gt;  optional</w:t>
+      </w:r>
       <w:r>
         <w:rPr>
           <w:rFonts w:ascii="Courier New" w:hAnsi="Courier New" w:cs="Courier New"/>
           <w:color w:val="000000"/>
-          <w:sz w:val="18"/>
-          <w:szCs w:val="18"/>
           <w:lang w:val="en-SI" w:eastAsia="en-SI"/>
         </w:rPr>
         <w:br/>
-        <w:t xml:space="preserve">         &lt;B&gt;  optional</w:t>
+        <w:t xml:space="preserve">         Hello</w:t>
       </w:r>
       <w:r>
         <w:rPr>
           <w:rFonts w:ascii="Courier New" w:hAnsi="Courier New" w:cs="Courier New"/>
           <w:color w:val="000000"/>
-          <w:sz w:val="18"/>
-          <w:szCs w:val="18"/>
           <w:lang w:val="en-SI" w:eastAsia="en-SI"/>
         </w:rPr>
         <w:br/>
-        <w:t xml:space="preserve">         Hello</w:t>
+        <w:t xml:space="preserve">         &lt;/B&gt;  optional</w:t>
       </w:r>
       <w:r>
         <w:rPr>
           <w:rFonts w:ascii="Courier New" w:hAnsi="Courier New" w:cs="Courier New"/>
           <w:color w:val="000000"/>
-          <w:sz w:val="18"/>
-          <w:szCs w:val="18"/>
           <w:lang w:val="en-SI" w:eastAsia="en-SI"/>
         </w:rPr>
         <w:br/>
-        <w:t xml:space="preserve">         &lt;/B&gt;  optional</w:t>
+        <w:t xml:space="preserve">      &lt;/OPEN&gt;  optional</w:t>
       </w:r>
       <w:r>
         <w:rPr>
           <w:rFonts w:ascii="Courier New" w:hAnsi="Courier New" w:cs="Courier New"/>
           <w:color w:val="000000"/>
-          <w:sz w:val="18"/>
-          <w:szCs w:val="18"/>
           <w:lang w:val="en-SI" w:eastAsia="en-SI"/>
         </w:rPr>
         <w:br/>
-        <w:t xml:space="preserve">      &lt;/OPEN&gt;  optional</w:t>
+        <w:t xml:space="preserve">      &lt;UL&gt;  </w:t>
       </w:r>
       <w:r>
         <w:rPr>
           <w:rFonts w:ascii="Courier New" w:hAnsi="Courier New" w:cs="Courier New"/>
           <w:color w:val="000000"/>
-          <w:sz w:val="18"/>
-          <w:szCs w:val="18"/>
           <w:lang w:val="en-SI" w:eastAsia="en-SI"/>
         </w:rPr>
         <w:br/>
-        <w:t xml:space="preserve">      &lt;UL&gt;  </w:t>
+        <w:t xml:space="preserve">         (</w:t>
       </w:r>
       <w:r>
         <w:rPr>
           <w:rFonts w:ascii="Courier New" w:hAnsi="Courier New" w:cs="Courier New"/>
           <w:color w:val="000000"/>
-          <w:sz w:val="18"/>
-          <w:szCs w:val="18"/>
           <w:lang w:val="en-SI" w:eastAsia="en-SI"/>
         </w:rPr>
         <w:br/>
-        <w:t xml:space="preserve">         (</w:t>
+        <w:t xml:space="preserve">         &lt;LI&gt;  </w:t>
       </w:r>
       <w:r>
         <w:rPr>
           <w:rFonts w:ascii="Courier New" w:hAnsi="Courier New" w:cs="Courier New"/>
           <w:color w:val="000000"/>
-          <w:sz w:val="18"/>
-          <w:szCs w:val="18"/>
           <w:lang w:val="en-SI" w:eastAsia="en-SI"/>
         </w:rPr>
         <w:br/>
-        <w:t xml:space="preserve">         &lt;LI&gt;  </w:t>
+        <w:t xml:space="preserve">            &lt;I&gt;  </w:t>
       </w:r>
       <w:r>
         <w:rPr>
           <w:rFonts w:ascii="Courier New" w:hAnsi="Courier New" w:cs="Courier New"/>
           <w:color w:val="000000"/>
-          <w:sz w:val="18"/>
-          <w:szCs w:val="18"/>
           <w:lang w:val="en-SI" w:eastAsia="en-SI"/>
         </w:rPr>
         <w:br/>
-        <w:t xml:space="preserve">            &lt;I&gt;  </w:t>
+        <w:t xml:space="preserve">            Title:</w:t>
       </w:r>
       <w:r>
         <w:rPr>
           <w:rFonts w:ascii="Courier New" w:hAnsi="Courier New" w:cs="Courier New"/>
           <w:color w:val="000000"/>
-          <w:sz w:val="18"/>
-          <w:szCs w:val="18"/>
           <w:lang w:val="en-SI" w:eastAsia="en-SI"/>
         </w:rPr>
         <w:br/>
-        <w:t xml:space="preserve">            Title:</w:t>
+        <w:t xml:space="preserve">            &lt;/I&gt;  </w:t>
       </w:r>
       <w:r>
         <w:rPr>
           <w:rFonts w:ascii="Courier New" w:hAnsi="Courier New" w:cs="Courier New"/>
           <w:color w:val="000000"/>
-          <w:sz w:val="18"/>
-          <w:szCs w:val="18"/>
           <w:lang w:val="en-SI" w:eastAsia="en-SI"/>
         </w:rPr>
         <w:br/>
-        <w:t xml:space="preserve">            &lt;/I&gt;  </w:t>
+        <w:t xml:space="preserve">            #TEXT</w:t>
       </w:r>
       <w:r>
         <w:rPr>
           <w:rFonts w:ascii="Courier New" w:hAnsi="Courier New" w:cs="Courier New"/>
           <w:color w:val="000000"/>
-          <w:sz w:val="18"/>
-          <w:szCs w:val="18"/>
           <w:lang w:val="en-SI" w:eastAsia="en-SI"/>
         </w:rPr>
         <w:br/>
-        <w:t xml:space="preserve">            #TEXT</w:t>
+        <w:t xml:space="preserve">         &lt;/LI&gt;  </w:t>
       </w:r>
       <w:r>
         <w:rPr>
           <w:rFonts w:ascii="Courier New" w:hAnsi="Courier New" w:cs="Courier New"/>
           <w:color w:val="000000"/>
-          <w:sz w:val="18"/>
-          <w:szCs w:val="18"/>
           <w:lang w:val="en-SI" w:eastAsia="en-SI"/>
         </w:rPr>
         <w:br/>
-        <w:t xml:space="preserve">         &lt;/LI&gt;  </w:t>
+        <w:t xml:space="preserve">         )*</w:t>
       </w:r>
       <w:r>
         <w:rPr>
           <w:rFonts w:ascii="Courier New" w:hAnsi="Courier New" w:cs="Courier New"/>
           <w:color w:val="000000"/>
-          <w:sz w:val="18"/>
-          <w:szCs w:val="18"/>
           <w:lang w:val="en-SI" w:eastAsia="en-SI"/>
         </w:rPr>
         <w:br/>
-        <w:t xml:space="preserve">         )*</w:t>
+        <w:t xml:space="preserve">      &lt;/UL&gt;  </w:t>
       </w:r>
       <w:r>
         <w:rPr>
           <w:rFonts w:ascii="Courier New" w:hAnsi="Courier New" w:cs="Courier New"/>
           <w:color w:val="000000"/>
-          <w:sz w:val="18"/>
-          <w:szCs w:val="18"/>
           <w:lang w:val="en-SI" w:eastAsia="en-SI"/>
         </w:rPr>
         <w:br/>
-        <w:t xml:space="preserve">      &lt;/UL&gt;  </w:t>
+        <w:t xml:space="preserve">      &lt;P&gt;  optional</w:t>
       </w:r>
       <w:r>
         <w:rPr>
           <w:rFonts w:ascii="Courier New" w:hAnsi="Courier New" w:cs="Courier New"/>
           <w:color w:val="000000"/>
-          <w:sz w:val="18"/>
-          <w:szCs w:val="18"/>
           <w:lang w:val="en-SI" w:eastAsia="en-SI"/>
         </w:rPr>
         <w:br/>
-        <w:t xml:space="preserve">      &lt;P&gt;  optional</w:t>
+        <w:t xml:space="preserve">      Hello</w:t>
       </w:r>
       <w:r>
         <w:rPr>
           <w:rFonts w:ascii="Courier New" w:hAnsi="Courier New" w:cs="Courier New"/>
           <w:color w:val="000000"/>
-          <w:sz w:val="18"/>
-          <w:szCs w:val="18"/>
           <w:lang w:val="en-SI" w:eastAsia="en-SI"/>
         </w:rPr>
         <w:br/>
-        <w:t xml:space="preserve">      Hello</w:t>
+        <w:t xml:space="preserve">      &lt;/P&gt;  optional</w:t>
       </w:r>
       <w:r>
         <w:rPr>
           <w:rFonts w:ascii="Courier New" w:hAnsi="Courier New" w:cs="Courier New"/>
           <w:color w:val="000000"/>
-          <w:sz w:val="18"/>
-          <w:szCs w:val="18"/>
           <w:lang w:val="en-SI" w:eastAsia="en-SI"/>
         </w:rPr>
         <w:br/>
-        <w:t xml:space="preserve">      &lt;/P&gt;  optional</w:t>
+        <w:t xml:space="preserve">   &lt;/BODY&gt;  </w:t>
       </w:r>
       <w:r>
         <w:rPr>
           <w:rFonts w:ascii="Courier New" w:hAnsi="Courier New" w:cs="Courier New"/>
           <w:color w:val="000000"/>
-          <w:sz w:val="18"/>
-          <w:szCs w:val="18"/>
-          <w:lang w:val="en-SI" w:eastAsia="en-SI"/>
-        </w:rPr>
-        <w:br/>
-        <w:t xml:space="preserve">   &lt;/BODY&gt;  </w:t>
-      </w:r>
-      <w:r>
-        <w:rPr>
-          <w:rFonts w:ascii="Courier New" w:hAnsi="Courier New" w:cs="Courier New"/>
-          <w:color w:val="000000"/>
-          <w:sz w:val="18"/>
-          <w:szCs w:val="18"/>
           <w:lang w:val="en-SI" w:eastAsia="en-SI"/>
         </w:rPr>
         <w:br/>
@@ -3035,157 +3270,13 @@
         <w:footnoteRef/>
       </w:r>
       <w:r>
-        <w:t xml:space="preserve"> To </w:t>
-      </w:r>
-      <w:proofErr w:type="spellStart"/>
-      <w:r>
-        <w:t>načeloma</w:t>
-      </w:r>
-      <w:proofErr w:type="spellEnd"/>
-      <w:r>
-        <w:t xml:space="preserve"> </w:t>
-      </w:r>
-      <w:proofErr w:type="spellStart"/>
-      <w:r>
-        <w:t>ni</w:t>
-      </w:r>
-      <w:proofErr w:type="spellEnd"/>
-      <w:r>
-        <w:t xml:space="preserve"> </w:t>
-      </w:r>
-      <w:proofErr w:type="spellStart"/>
-      <w:r>
-        <w:t>potrebno</w:t>
-      </w:r>
-      <w:proofErr w:type="spellEnd"/>
-      <w:r>
-        <w:t xml:space="preserve">, </w:t>
-      </w:r>
-      <w:proofErr w:type="spellStart"/>
-      <w:r>
-        <w:t>saj</w:t>
-      </w:r>
-      <w:proofErr w:type="spellEnd"/>
-      <w:r>
-        <w:t xml:space="preserve"> </w:t>
-      </w:r>
-      <w:proofErr w:type="spellStart"/>
-      <w:r>
-        <w:t>kadarkoli</w:t>
-      </w:r>
-      <w:proofErr w:type="spellEnd"/>
-      <w:r>
-        <w:t xml:space="preserve">, ko </w:t>
-      </w:r>
-      <w:proofErr w:type="spellStart"/>
-      <w:r>
-        <w:t>primerjamo</w:t>
-      </w:r>
-      <w:proofErr w:type="spellEnd"/>
-      <w:r>
-        <w:t xml:space="preserve"> </w:t>
-      </w:r>
-      <w:proofErr w:type="spellStart"/>
-      <w:r>
-        <w:t>dve</w:t>
-      </w:r>
-      <w:proofErr w:type="spellEnd"/>
-      <w:r>
-        <w:t xml:space="preserve"> </w:t>
-      </w:r>
-      <w:proofErr w:type="spellStart"/>
-      <w:r>
-        <w:t>znački</w:t>
-      </w:r>
-      <w:proofErr w:type="spellEnd"/>
-      <w:r>
-        <w:t xml:space="preserve"> </w:t>
-      </w:r>
-      <w:proofErr w:type="spellStart"/>
-      <w:r>
-        <w:t>m</w:t>
+        <w:t xml:space="preserve"> To načeloma ni potrebno, saj kadarkoli, ko primerjamo dve znački m</w:t>
       </w:r>
       <w:r>
         <w:t>orata</w:t>
       </w:r>
-      <w:proofErr w:type="spellEnd"/>
-      <w:r>
-        <w:t xml:space="preserve"> </w:t>
-      </w:r>
-      <w:proofErr w:type="spellStart"/>
-      <w:r>
-        <w:t>biti</w:t>
-      </w:r>
-      <w:proofErr w:type="spellEnd"/>
-      <w:r>
-        <w:t xml:space="preserve"> </w:t>
-      </w:r>
-      <w:proofErr w:type="spellStart"/>
-      <w:r>
-        <w:t>na</w:t>
-      </w:r>
-      <w:proofErr w:type="spellEnd"/>
-      <w:r>
-        <w:t xml:space="preserve"> </w:t>
-      </w:r>
-      <w:proofErr w:type="spellStart"/>
-      <w:r>
-        <w:t>enaki</w:t>
-      </w:r>
-      <w:proofErr w:type="spellEnd"/>
-      <w:r>
-        <w:t xml:space="preserve"> </w:t>
-      </w:r>
-      <w:proofErr w:type="spellStart"/>
-      <w:r>
-        <w:t>globini</w:t>
-      </w:r>
-      <w:proofErr w:type="spellEnd"/>
-      <w:r>
-        <w:t xml:space="preserve">, </w:t>
-      </w:r>
-      <w:proofErr w:type="spellStart"/>
-      <w:r>
-        <w:t>kar</w:t>
-      </w:r>
-      <w:proofErr w:type="spellEnd"/>
-      <w:r>
-        <w:t xml:space="preserve"> pa </w:t>
-      </w:r>
-      <w:proofErr w:type="spellStart"/>
-      <w:r>
-        <w:t>naj</w:t>
-      </w:r>
-      <w:proofErr w:type="spellEnd"/>
-      <w:r>
-        <w:t xml:space="preserve"> bi </w:t>
-      </w:r>
-      <w:proofErr w:type="spellStart"/>
-      <w:r>
-        <w:t>implementacija</w:t>
-      </w:r>
-      <w:proofErr w:type="spellEnd"/>
-      <w:r>
-        <w:t xml:space="preserve"> </w:t>
-      </w:r>
-      <w:proofErr w:type="spellStart"/>
-      <w:r>
-        <w:t>že</w:t>
-      </w:r>
-      <w:proofErr w:type="spellEnd"/>
-      <w:r>
-        <w:t xml:space="preserve"> </w:t>
-      </w:r>
-      <w:proofErr w:type="spellStart"/>
-      <w:r>
-        <w:t>zagotavlja</w:t>
-      </w:r>
-      <w:r>
-        <w:t>la</w:t>
-      </w:r>
-      <w:proofErr w:type="spellEnd"/>
-      <w:r>
-        <w:t>.</w:t>
+      <w:r>
+        <w:t xml:space="preserve"> biti na enaki globini, kar pa implementacija že zagotavlja.</w:t>
       </w:r>
     </w:p>
   </w:footnote>
@@ -4348,6 +4439,7 @@
   <w:style w:type="character" w:default="1" w:styleId="DefaultParagraphFont">
     <w:name w:val="Default Paragraph Font"/>
     <w:uiPriority w:val="1"/>
+    <w:semiHidden/>
     <w:unhideWhenUsed/>
   </w:style>
   <w:style w:type="table" w:default="1" w:styleId="TableNormal">
@@ -4731,6 +4823,22 @@
       <w:lang w:val="en-SI" w:eastAsia="en-SI"/>
     </w:rPr>
   </w:style>
+  <w:style w:type="table" w:styleId="TableGrid">
+    <w:name w:val="Table Grid"/>
+    <w:basedOn w:val="TableNormal"/>
+    <w:uiPriority w:val="59"/>
+    <w:rsid w:val="00D87BB2"/>
+    <w:tblPr>
+      <w:tblBorders>
+        <w:top w:val="single" w:sz="4" w:space="0" w:color="auto"/>
+        <w:left w:val="single" w:sz="4" w:space="0" w:color="auto"/>
+        <w:bottom w:val="single" w:sz="4" w:space="0" w:color="auto"/>
+        <w:right w:val="single" w:sz="4" w:space="0" w:color="auto"/>
+        <w:insideH w:val="single" w:sz="4" w:space="0" w:color="auto"/>
+        <w:insideV w:val="single" w:sz="4" w:space="0" w:color="auto"/>
+      </w:tblBorders>
+    </w:tblPr>
+  </w:style>
 </w:styles>
 </file>
 

</xml_diff>

<commit_message>
added pseudocode to report-extraction and added output-extraction
</commit_message>
<xml_diff>
--- a/pa2/report-extraction.docx
+++ b/pa2/report-extraction.docx
@@ -4491,6 +4491,112 @@
           <w:lang w:val="sl-SI"/>
         </w:rPr>
       </w:pPr>
+      <w:r>
+        <w:rPr>
+          <w:lang w:val="sl-SI"/>
+        </w:rPr>
+        <w:t xml:space="preserve">Zaradi oblike in predstavljenih izzivov, ki sva jih mogoče slabo rešila so najine ovojnice precej </w:t>
+      </w:r>
+      <w:r>
+        <w:rPr>
+          <w:lang w:val="sl-SI"/>
+        </w:rPr>
+        <w:t>večje od A4 formata</w:t>
+      </w:r>
+      <w:r>
+        <w:rPr>
+          <w:lang w:val="sl-SI"/>
+        </w:rPr>
+        <w:t xml:space="preserve">, zato jih nisva dodala v poročilo, vendar se nahajajo v mapi </w:t>
+      </w:r>
+      <w:proofErr w:type="spellStart"/>
+      <w:r>
+        <w:rPr>
+          <w:i/>
+          <w:iCs/>
+          <w:lang w:val="sl-SI"/>
+        </w:rPr>
+        <w:t>output</w:t>
+      </w:r>
+      <w:r>
+        <w:rPr>
+          <w:i/>
+          <w:iCs/>
+          <w:lang w:val="sl-SI"/>
+        </w:rPr>
+        <w:t>_extraction</w:t>
+      </w:r>
+      <w:proofErr w:type="spellEnd"/>
+      <w:r>
+        <w:rPr>
+          <w:lang w:val="sl-SI"/>
+        </w:rPr>
+        <w:t>.</w:t>
+      </w:r>
+      <w:r>
+        <w:rPr>
+          <w:lang w:val="sl-SI"/>
+        </w:rPr>
+        <w:t xml:space="preserve"> </w:t>
+      </w:r>
+      <w:r>
+        <w:rPr>
+          <w:lang w:val="sl-SI"/>
+        </w:rPr>
+        <w:t xml:space="preserve">Sledi zgolj ovojnica za </w:t>
+      </w:r>
+      <w:r>
+        <w:rPr>
+          <w:lang w:val="sl-SI"/>
+        </w:rPr>
+        <w:t xml:space="preserve">testni </w:t>
+      </w:r>
+      <w:r>
+        <w:rPr>
+          <w:lang w:val="sl-SI"/>
+        </w:rPr>
+        <w:t xml:space="preserve">strani </w:t>
+      </w:r>
+      <w:proofErr w:type="spellStart"/>
+      <w:r>
+        <w:rPr>
+          <w:i/>
+          <w:iCs/>
+          <w:lang w:val="sl-SI"/>
+        </w:rPr>
+        <w:t>TestA</w:t>
+      </w:r>
+      <w:proofErr w:type="spellEnd"/>
+      <w:r>
+        <w:rPr>
+          <w:i/>
+          <w:iCs/>
+          <w:lang w:val="sl-SI"/>
+        </w:rPr>
+        <w:t xml:space="preserve"> </w:t>
+      </w:r>
+      <w:r>
+        <w:rPr>
+          <w:lang w:val="sl-SI"/>
+        </w:rPr>
+        <w:t xml:space="preserve">in </w:t>
+      </w:r>
+      <w:proofErr w:type="spellStart"/>
+      <w:r>
+        <w:rPr>
+          <w:i/>
+          <w:iCs/>
+          <w:lang w:val="sl-SI"/>
+        </w:rPr>
+        <w:t>TestB</w:t>
+      </w:r>
+      <w:proofErr w:type="spellEnd"/>
+      <w:r>
+        <w:rPr>
+          <w:lang w:val="sl-SI"/>
+        </w:rPr>
+        <w:t>.</w:t>
+      </w:r>
     </w:p>
     <w:p>
       <w:pPr>
@@ -4516,272 +4622,9 @@
         <w:autoSpaceDE/>
         <w:autoSpaceDN/>
         <w:rPr>
-          <w:rFonts w:ascii="Courier New" w:hAnsi="Courier New" w:cs="Courier New"/>
-          <w:color w:val="000000"/>
-          <w:lang w:val="en-SI" w:eastAsia="en-SI"/>
-        </w:rPr>
-      </w:pPr>
-      <w:r>
-        <w:rPr>
-          <w:rFonts w:ascii="Courier New" w:hAnsi="Courier New" w:cs="Courier New"/>
-          <w:color w:val="000000"/>
-          <w:lang w:val="en-SI" w:eastAsia="en-SI"/>
-        </w:rPr>
-        <w:t>&lt;HTML&gt;</w:t>
-      </w:r>
-      <w:r>
-        <w:rPr>
-          <w:rFonts w:ascii="Courier New" w:hAnsi="Courier New" w:cs="Courier New"/>
-          <w:color w:val="000000"/>
-          <w:lang w:val="en-SI" w:eastAsia="en-SI"/>
-        </w:rPr>
-        <w:br/>
-        <w:t xml:space="preserve">   &lt;BODY&gt;  </w:t>
-      </w:r>
-      <w:r>
-        <w:rPr>
-          <w:rFonts w:ascii="Courier New" w:hAnsi="Courier New" w:cs="Courier New"/>
-          <w:color w:val="000000"/>
-          <w:lang w:val="en-SI" w:eastAsia="en-SI"/>
-        </w:rPr>
-        <w:br/>
-        <w:t xml:space="preserve">   Books of:</w:t>
-      </w:r>
-      <w:r>
-        <w:rPr>
-          <w:rFonts w:ascii="Courier New" w:hAnsi="Courier New" w:cs="Courier New"/>
-          <w:color w:val="000000"/>
-          <w:lang w:val="en-SI" w:eastAsia="en-SI"/>
-        </w:rPr>
-        <w:br/>
-        <w:t xml:space="preserve">      &lt;B&gt;  </w:t>
-      </w:r>
-      <w:r>
-        <w:rPr>
-          <w:rFonts w:ascii="Courier New" w:hAnsi="Courier New" w:cs="Courier New"/>
-          <w:color w:val="000000"/>
-          <w:lang w:val="en-SI" w:eastAsia="en-SI"/>
-        </w:rPr>
-        <w:br/>
-        <w:t xml:space="preserve">      #TEXT</w:t>
-      </w:r>
-      <w:r>
-        <w:rPr>
-          <w:rFonts w:ascii="Courier New" w:hAnsi="Courier New" w:cs="Courier New"/>
-          <w:color w:val="000000"/>
-          <w:lang w:val="en-SI" w:eastAsia="en-SI"/>
-        </w:rPr>
-        <w:br/>
-        <w:t xml:space="preserve">      &lt;/B&gt;  </w:t>
-      </w:r>
-      <w:r>
-        <w:rPr>
-          <w:rFonts w:ascii="Courier New" w:hAnsi="Courier New" w:cs="Courier New"/>
-          <w:color w:val="000000"/>
-          <w:lang w:val="en-SI" w:eastAsia="en-SI"/>
-        </w:rPr>
-        <w:br/>
-        <w:t xml:space="preserve">      &lt;BASE/</w:t>
-      </w:r>
-      <w:proofErr w:type="gramStart"/>
-      <w:r>
-        <w:rPr>
-          <w:rFonts w:ascii="Courier New" w:hAnsi="Courier New" w:cs="Courier New"/>
-          <w:color w:val="000000"/>
-          <w:lang w:val="en-SI" w:eastAsia="en-SI"/>
-        </w:rPr>
-        <w:t>&gt;  optional</w:t>
-      </w:r>
-      <w:proofErr w:type="gramEnd"/>
-      <w:r>
-        <w:rPr>
-          <w:rFonts w:ascii="Courier New" w:hAnsi="Courier New" w:cs="Courier New"/>
-          <w:color w:val="000000"/>
-          <w:lang w:val="en-SI" w:eastAsia="en-SI"/>
-        </w:rPr>
-        <w:br/>
-        <w:t xml:space="preserve">      &lt;IMG/&gt; multiple optional</w:t>
-      </w:r>
-      <w:r>
-        <w:rPr>
-          <w:rFonts w:ascii="Courier New" w:hAnsi="Courier New" w:cs="Courier New"/>
-          <w:color w:val="000000"/>
-          <w:lang w:val="en-SI" w:eastAsia="en-SI"/>
-        </w:rPr>
-        <w:br/>
-        <w:t xml:space="preserve">      &lt;OPEN&gt;  optional</w:t>
-      </w:r>
-      <w:r>
-        <w:rPr>
-          <w:rFonts w:ascii="Courier New" w:hAnsi="Courier New" w:cs="Courier New"/>
-          <w:color w:val="000000"/>
-          <w:lang w:val="en-SI" w:eastAsia="en-SI"/>
-        </w:rPr>
-        <w:br/>
-        <w:t xml:space="preserve">         &lt;B&gt;  optional</w:t>
-      </w:r>
-      <w:r>
-        <w:rPr>
-          <w:rFonts w:ascii="Courier New" w:hAnsi="Courier New" w:cs="Courier New"/>
-          <w:color w:val="000000"/>
-          <w:lang w:val="en-SI" w:eastAsia="en-SI"/>
-        </w:rPr>
-        <w:br/>
-        <w:t xml:space="preserve">         Hello</w:t>
-      </w:r>
-      <w:r>
-        <w:rPr>
-          <w:rFonts w:ascii="Courier New" w:hAnsi="Courier New" w:cs="Courier New"/>
-          <w:color w:val="000000"/>
-          <w:lang w:val="en-SI" w:eastAsia="en-SI"/>
-        </w:rPr>
-        <w:br/>
-        <w:t xml:space="preserve">         &lt;/B&gt;  optional</w:t>
-      </w:r>
-      <w:r>
-        <w:rPr>
-          <w:rFonts w:ascii="Courier New" w:hAnsi="Courier New" w:cs="Courier New"/>
-          <w:color w:val="000000"/>
-          <w:lang w:val="en-SI" w:eastAsia="en-SI"/>
-        </w:rPr>
-        <w:br/>
-        <w:t xml:space="preserve">      &lt;/OPEN&gt;  optional</w:t>
-      </w:r>
-      <w:r>
-        <w:rPr>
-          <w:rFonts w:ascii="Courier New" w:hAnsi="Courier New" w:cs="Courier New"/>
-          <w:color w:val="000000"/>
-          <w:lang w:val="en-SI" w:eastAsia="en-SI"/>
-        </w:rPr>
-        <w:br/>
-        <w:t xml:space="preserve">      &lt;UL&gt;  </w:t>
-      </w:r>
-      <w:r>
-        <w:rPr>
-          <w:rFonts w:ascii="Courier New" w:hAnsi="Courier New" w:cs="Courier New"/>
-          <w:color w:val="000000"/>
-          <w:lang w:val="en-SI" w:eastAsia="en-SI"/>
-        </w:rPr>
-        <w:br/>
-        <w:t xml:space="preserve">         (</w:t>
-      </w:r>
-      <w:r>
-        <w:rPr>
-          <w:rFonts w:ascii="Courier New" w:hAnsi="Courier New" w:cs="Courier New"/>
-          <w:color w:val="000000"/>
-          <w:lang w:val="en-SI" w:eastAsia="en-SI"/>
-        </w:rPr>
-        <w:br/>
-        <w:t xml:space="preserve">         &lt;LI&gt;  </w:t>
-      </w:r>
-      <w:r>
-        <w:rPr>
-          <w:rFonts w:ascii="Courier New" w:hAnsi="Courier New" w:cs="Courier New"/>
-          <w:color w:val="000000"/>
-          <w:lang w:val="en-SI" w:eastAsia="en-SI"/>
-        </w:rPr>
-        <w:br/>
-        <w:t xml:space="preserve">            &lt;I&gt;  </w:t>
-      </w:r>
-      <w:r>
-        <w:rPr>
-          <w:rFonts w:ascii="Courier New" w:hAnsi="Courier New" w:cs="Courier New"/>
-          <w:color w:val="000000"/>
-          <w:lang w:val="en-SI" w:eastAsia="en-SI"/>
-        </w:rPr>
-        <w:br/>
-        <w:t xml:space="preserve">            Title:</w:t>
-      </w:r>
-      <w:r>
-        <w:rPr>
-          <w:rFonts w:ascii="Courier New" w:hAnsi="Courier New" w:cs="Courier New"/>
-          <w:color w:val="000000"/>
-          <w:lang w:val="en-SI" w:eastAsia="en-SI"/>
-        </w:rPr>
-        <w:br/>
-        <w:t xml:space="preserve">            &lt;/I&gt;  </w:t>
-      </w:r>
-      <w:r>
-        <w:rPr>
-          <w:rFonts w:ascii="Courier New" w:hAnsi="Courier New" w:cs="Courier New"/>
-          <w:color w:val="000000"/>
-          <w:lang w:val="en-SI" w:eastAsia="en-SI"/>
-        </w:rPr>
-        <w:br/>
-        <w:t xml:space="preserve">            #TEXT</w:t>
-      </w:r>
-      <w:r>
-        <w:rPr>
-          <w:rFonts w:ascii="Courier New" w:hAnsi="Courier New" w:cs="Courier New"/>
-          <w:color w:val="000000"/>
-          <w:lang w:val="en-SI" w:eastAsia="en-SI"/>
-        </w:rPr>
-        <w:br/>
-        <w:t xml:space="preserve">         &lt;/LI&gt;  </w:t>
-      </w:r>
-      <w:r>
-        <w:rPr>
-          <w:rFonts w:ascii="Courier New" w:hAnsi="Courier New" w:cs="Courier New"/>
-          <w:color w:val="000000"/>
-          <w:lang w:val="en-SI" w:eastAsia="en-SI"/>
-        </w:rPr>
-        <w:br/>
-        <w:t xml:space="preserve">         )*</w:t>
-      </w:r>
-      <w:r>
-        <w:rPr>
-          <w:rFonts w:ascii="Courier New" w:hAnsi="Courier New" w:cs="Courier New"/>
-          <w:color w:val="000000"/>
-          <w:lang w:val="en-SI" w:eastAsia="en-SI"/>
-        </w:rPr>
-        <w:br/>
-        <w:t xml:space="preserve">      &lt;/UL&gt;  </w:t>
-      </w:r>
-      <w:r>
-        <w:rPr>
-          <w:rFonts w:ascii="Courier New" w:hAnsi="Courier New" w:cs="Courier New"/>
-          <w:color w:val="000000"/>
-          <w:lang w:val="en-SI" w:eastAsia="en-SI"/>
-        </w:rPr>
-        <w:br/>
-        <w:t xml:space="preserve">      &lt;P&gt;  optional</w:t>
-      </w:r>
-      <w:r>
-        <w:rPr>
-          <w:rFonts w:ascii="Courier New" w:hAnsi="Courier New" w:cs="Courier New"/>
-          <w:color w:val="000000"/>
-          <w:lang w:val="en-SI" w:eastAsia="en-SI"/>
-        </w:rPr>
-        <w:br/>
-        <w:t xml:space="preserve">      Hello</w:t>
-      </w:r>
-      <w:r>
-        <w:rPr>
-          <w:rFonts w:ascii="Courier New" w:hAnsi="Courier New" w:cs="Courier New"/>
-          <w:color w:val="000000"/>
-          <w:lang w:val="en-SI" w:eastAsia="en-SI"/>
-        </w:rPr>
-        <w:br/>
-        <w:t xml:space="preserve">      &lt;/P&gt;  optional</w:t>
-      </w:r>
-      <w:r>
-        <w:rPr>
-          <w:rFonts w:ascii="Courier New" w:hAnsi="Courier New" w:cs="Courier New"/>
-          <w:color w:val="000000"/>
-          <w:lang w:val="en-SI" w:eastAsia="en-SI"/>
-        </w:rPr>
-        <w:br/>
-        <w:t xml:space="preserve">   &lt;/BODY&gt;  </w:t>
-      </w:r>
-      <w:r>
-        <w:rPr>
-          <w:rFonts w:ascii="Courier New" w:hAnsi="Courier New" w:cs="Courier New"/>
-          <w:color w:val="000000"/>
-          <w:lang w:val="en-SI" w:eastAsia="en-SI"/>
-        </w:rPr>
-        <w:br/>
-        <w:t>&lt;/HTML&gt;</w:t>
-      </w:r>
+          <w:lang w:val="sl-SI"/>
+        </w:rPr>
+      </w:pPr>
     </w:p>
     <w:p>
       <w:pPr>
@@ -4809,101 +4652,3525 @@
         <w:rPr>
           <w:rFonts w:ascii="Courier New" w:hAnsi="Courier New" w:cs="Courier New"/>
           <w:color w:val="000000"/>
+          <w:sz w:val="18"/>
+          <w:szCs w:val="18"/>
           <w:lang w:val="en-SI" w:eastAsia="en-SI"/>
         </w:rPr>
       </w:pPr>
-    </w:p>
-    <w:p>
-      <w:pPr>
-        <w:shd w:val="clear" w:color="auto" w:fill="FFFFFF"/>
-        <w:tabs>
-          <w:tab w:val="left" w:pos="916"/>
-          <w:tab w:val="left" w:pos="1832"/>
-          <w:tab w:val="left" w:pos="2748"/>
-          <w:tab w:val="left" w:pos="3664"/>
-          <w:tab w:val="left" w:pos="4580"/>
-          <w:tab w:val="left" w:pos="5496"/>
-          <w:tab w:val="left" w:pos="6412"/>
-          <w:tab w:val="left" w:pos="7328"/>
-          <w:tab w:val="left" w:pos="8244"/>
-          <w:tab w:val="left" w:pos="9160"/>
-          <w:tab w:val="left" w:pos="10076"/>
-          <w:tab w:val="left" w:pos="10992"/>
-          <w:tab w:val="left" w:pos="11908"/>
-          <w:tab w:val="left" w:pos="12824"/>
-          <w:tab w:val="left" w:pos="13740"/>
-          <w:tab w:val="left" w:pos="14656"/>
-        </w:tabs>
-        <w:autoSpaceDE/>
-        <w:autoSpaceDN/>
-        <w:rPr>
-          <w:sz w:val="18"/>
-          <w:szCs w:val="18"/>
-          <w:lang w:val="sl-SI"/>
-        </w:rPr>
-      </w:pPr>
-      <w:r>
-        <w:rPr>
-          <w:sz w:val="18"/>
-          <w:szCs w:val="18"/>
-          <w:lang w:val="sl-SI"/>
-        </w:rPr>
-        <w:t xml:space="preserve">Avtomatsko ekstrahirana ovojnica za strani </w:t>
-      </w:r>
-      <w:proofErr w:type="spellStart"/>
-      <w:r>
-        <w:rPr>
-          <w:i/>
-          <w:iCs/>
-          <w:sz w:val="18"/>
-          <w:szCs w:val="18"/>
-          <w:lang w:val="sl-SI"/>
-        </w:rPr>
-        <w:t>TestA</w:t>
-      </w:r>
-      <w:proofErr w:type="spellEnd"/>
-      <w:r>
-        <w:rPr>
-          <w:sz w:val="18"/>
-          <w:szCs w:val="18"/>
-          <w:lang w:val="sl-SI"/>
-        </w:rPr>
-        <w:t xml:space="preserve"> in </w:t>
-      </w:r>
-      <w:proofErr w:type="spellStart"/>
-      <w:r>
-        <w:rPr>
-          <w:i/>
-          <w:iCs/>
-          <w:sz w:val="18"/>
-          <w:szCs w:val="18"/>
-          <w:lang w:val="sl-SI"/>
-        </w:rPr>
-        <w:t>TestB</w:t>
-      </w:r>
-      <w:proofErr w:type="spellEnd"/>
-      <w:r>
-        <w:rPr>
-          <w:sz w:val="18"/>
-          <w:szCs w:val="18"/>
-          <w:lang w:val="sl-SI"/>
-        </w:rPr>
-        <w:t>.</w:t>
-      </w:r>
-    </w:p>
-    <w:p>
-      <w:pPr>
-        <w:pStyle w:val="FigureCaption"/>
-        <w:rPr>
-          <w:lang w:val="sl-SI"/>
-        </w:rPr>
-      </w:pPr>
+      <w:r>
+        <w:rPr>
+          <w:rFonts w:ascii="Courier New" w:hAnsi="Courier New" w:cs="Courier New"/>
+          <w:color w:val="000000"/>
+          <w:sz w:val="18"/>
+          <w:szCs w:val="18"/>
+          <w:lang w:val="en-SI" w:eastAsia="en-SI"/>
+        </w:rPr>
+        <w:t>&lt;HTML&gt;</w:t>
+      </w:r>
+      <w:r>
+        <w:rPr>
+          <w:rFonts w:ascii="Courier New" w:hAnsi="Courier New" w:cs="Courier New"/>
+          <w:color w:val="000000"/>
+          <w:sz w:val="18"/>
+          <w:szCs w:val="18"/>
+          <w:lang w:val="en-SI" w:eastAsia="en-SI"/>
+        </w:rPr>
+        <w:br/>
+        <w:t xml:space="preserve">   &lt;BODY&gt;  </w:t>
+      </w:r>
+      <w:r>
+        <w:rPr>
+          <w:rFonts w:ascii="Courier New" w:hAnsi="Courier New" w:cs="Courier New"/>
+          <w:color w:val="000000"/>
+          <w:sz w:val="18"/>
+          <w:szCs w:val="18"/>
+          <w:lang w:val="en-SI" w:eastAsia="en-SI"/>
+        </w:rPr>
+        <w:br/>
+        <w:t xml:space="preserve">   Books of:</w:t>
+      </w:r>
+      <w:r>
+        <w:rPr>
+          <w:rFonts w:ascii="Courier New" w:hAnsi="Courier New" w:cs="Courier New"/>
+          <w:color w:val="000000"/>
+          <w:sz w:val="18"/>
+          <w:szCs w:val="18"/>
+          <w:lang w:val="en-SI" w:eastAsia="en-SI"/>
+        </w:rPr>
+        <w:br/>
+        <w:t xml:space="preserve">      &lt;B&gt;  </w:t>
+      </w:r>
+      <w:r>
+        <w:rPr>
+          <w:rFonts w:ascii="Courier New" w:hAnsi="Courier New" w:cs="Courier New"/>
+          <w:color w:val="000000"/>
+          <w:sz w:val="18"/>
+          <w:szCs w:val="18"/>
+          <w:lang w:val="en-SI" w:eastAsia="en-SI"/>
+        </w:rPr>
+        <w:br/>
+        <w:t xml:space="preserve">      #TEXT</w:t>
+      </w:r>
+      <w:r>
+        <w:rPr>
+          <w:rFonts w:ascii="Courier New" w:hAnsi="Courier New" w:cs="Courier New"/>
+          <w:color w:val="000000"/>
+          <w:sz w:val="18"/>
+          <w:szCs w:val="18"/>
+          <w:lang w:val="en-SI" w:eastAsia="en-SI"/>
+        </w:rPr>
+        <w:br/>
+        <w:t xml:space="preserve">      &lt;/B&gt;  </w:t>
+      </w:r>
+      <w:r>
+        <w:rPr>
+          <w:rFonts w:ascii="Courier New" w:hAnsi="Courier New" w:cs="Courier New"/>
+          <w:color w:val="000000"/>
+          <w:sz w:val="18"/>
+          <w:szCs w:val="18"/>
+          <w:lang w:val="en-SI" w:eastAsia="en-SI"/>
+        </w:rPr>
+        <w:br/>
+        <w:t xml:space="preserve">      &lt;BASE/&gt;  optional</w:t>
+      </w:r>
+      <w:r>
+        <w:rPr>
+          <w:rFonts w:ascii="Courier New" w:hAnsi="Courier New" w:cs="Courier New"/>
+          <w:color w:val="000000"/>
+          <w:sz w:val="18"/>
+          <w:szCs w:val="18"/>
+          <w:lang w:val="en-SI" w:eastAsia="en-SI"/>
+        </w:rPr>
+        <w:br/>
+        <w:t xml:space="preserve">      &lt;IMG/&gt; multiple optional</w:t>
+      </w:r>
+      <w:r>
+        <w:rPr>
+          <w:rFonts w:ascii="Courier New" w:hAnsi="Courier New" w:cs="Courier New"/>
+          <w:color w:val="000000"/>
+          <w:sz w:val="18"/>
+          <w:szCs w:val="18"/>
+          <w:lang w:val="en-SI" w:eastAsia="en-SI"/>
+        </w:rPr>
+        <w:br/>
+        <w:t xml:space="preserve">      &lt;OPEN&gt;  optional</w:t>
+      </w:r>
+      <w:r>
+        <w:rPr>
+          <w:rFonts w:ascii="Courier New" w:hAnsi="Courier New" w:cs="Courier New"/>
+          <w:color w:val="000000"/>
+          <w:sz w:val="18"/>
+          <w:szCs w:val="18"/>
+          <w:lang w:val="en-SI" w:eastAsia="en-SI"/>
+        </w:rPr>
+        <w:br/>
+        <w:t xml:space="preserve">         &lt;B&gt;  optional</w:t>
+      </w:r>
+      <w:r>
+        <w:rPr>
+          <w:rFonts w:ascii="Courier New" w:hAnsi="Courier New" w:cs="Courier New"/>
+          <w:color w:val="000000"/>
+          <w:sz w:val="18"/>
+          <w:szCs w:val="18"/>
+          <w:lang w:val="en-SI" w:eastAsia="en-SI"/>
+        </w:rPr>
+        <w:br/>
+        <w:t xml:space="preserve">         Hello</w:t>
+      </w:r>
+      <w:r>
+        <w:rPr>
+          <w:rFonts w:ascii="Courier New" w:hAnsi="Courier New" w:cs="Courier New"/>
+          <w:color w:val="000000"/>
+          <w:sz w:val="18"/>
+          <w:szCs w:val="18"/>
+          <w:lang w:val="en-SI" w:eastAsia="en-SI"/>
+        </w:rPr>
+        <w:br/>
+        <w:t xml:space="preserve">         &lt;/B&gt;  optional</w:t>
+      </w:r>
+      <w:r>
+        <w:rPr>
+          <w:rFonts w:ascii="Courier New" w:hAnsi="Courier New" w:cs="Courier New"/>
+          <w:color w:val="000000"/>
+          <w:sz w:val="18"/>
+          <w:szCs w:val="18"/>
+          <w:lang w:val="en-SI" w:eastAsia="en-SI"/>
+        </w:rPr>
+        <w:br/>
+        <w:t xml:space="preserve">      &lt;/OPEN&gt;  optional</w:t>
+      </w:r>
+      <w:r>
+        <w:rPr>
+          <w:rFonts w:ascii="Courier New" w:hAnsi="Courier New" w:cs="Courier New"/>
+          <w:color w:val="000000"/>
+          <w:sz w:val="18"/>
+          <w:szCs w:val="18"/>
+          <w:lang w:val="en-SI" w:eastAsia="en-SI"/>
+        </w:rPr>
+        <w:br/>
+        <w:t xml:space="preserve">      &lt;UL&gt;  </w:t>
+      </w:r>
+      <w:r>
+        <w:rPr>
+          <w:rFonts w:ascii="Courier New" w:hAnsi="Courier New" w:cs="Courier New"/>
+          <w:color w:val="000000"/>
+          <w:sz w:val="18"/>
+          <w:szCs w:val="18"/>
+          <w:lang w:val="en-SI" w:eastAsia="en-SI"/>
+        </w:rPr>
+        <w:br/>
+        <w:t xml:space="preserve">         (</w:t>
+      </w:r>
+      <w:r>
+        <w:rPr>
+          <w:rFonts w:ascii="Courier New" w:hAnsi="Courier New" w:cs="Courier New"/>
+          <w:color w:val="000000"/>
+          <w:sz w:val="18"/>
+          <w:szCs w:val="18"/>
+          <w:lang w:val="en-SI" w:eastAsia="en-SI"/>
+        </w:rPr>
+        <w:br/>
+        <w:t xml:space="preserve">         &lt;LI&gt;  </w:t>
+      </w:r>
+      <w:r>
+        <w:rPr>
+          <w:rFonts w:ascii="Courier New" w:hAnsi="Courier New" w:cs="Courier New"/>
+          <w:color w:val="000000"/>
+          <w:sz w:val="18"/>
+          <w:szCs w:val="18"/>
+          <w:lang w:val="en-SI" w:eastAsia="en-SI"/>
+        </w:rPr>
+        <w:br/>
+        <w:t xml:space="preserve">            &lt;I&gt;  </w:t>
+      </w:r>
+      <w:r>
+        <w:rPr>
+          <w:rFonts w:ascii="Courier New" w:hAnsi="Courier New" w:cs="Courier New"/>
+          <w:color w:val="000000"/>
+          <w:sz w:val="18"/>
+          <w:szCs w:val="18"/>
+          <w:lang w:val="en-SI" w:eastAsia="en-SI"/>
+        </w:rPr>
+        <w:br/>
+        <w:t xml:space="preserve">            Title:</w:t>
+      </w:r>
+      <w:r>
+        <w:rPr>
+          <w:rFonts w:ascii="Courier New" w:hAnsi="Courier New" w:cs="Courier New"/>
+          <w:color w:val="000000"/>
+          <w:sz w:val="18"/>
+          <w:szCs w:val="18"/>
+          <w:lang w:val="en-SI" w:eastAsia="en-SI"/>
+        </w:rPr>
+        <w:br/>
+        <w:t xml:space="preserve">            &lt;/I&gt;  </w:t>
+      </w:r>
+      <w:r>
+        <w:rPr>
+          <w:rFonts w:ascii="Courier New" w:hAnsi="Courier New" w:cs="Courier New"/>
+          <w:color w:val="000000"/>
+          <w:sz w:val="18"/>
+          <w:szCs w:val="18"/>
+          <w:lang w:val="en-SI" w:eastAsia="en-SI"/>
+        </w:rPr>
+        <w:br/>
+        <w:t xml:space="preserve">            #TEXT</w:t>
+      </w:r>
+      <w:r>
+        <w:rPr>
+          <w:rFonts w:ascii="Courier New" w:hAnsi="Courier New" w:cs="Courier New"/>
+          <w:color w:val="000000"/>
+          <w:sz w:val="18"/>
+          <w:szCs w:val="18"/>
+          <w:lang w:val="en-SI" w:eastAsia="en-SI"/>
+        </w:rPr>
+        <w:br/>
+        <w:t xml:space="preserve">         &lt;/LI&gt;  </w:t>
+      </w:r>
+      <w:r>
+        <w:rPr>
+          <w:rFonts w:ascii="Courier New" w:hAnsi="Courier New" w:cs="Courier New"/>
+          <w:color w:val="000000"/>
+          <w:sz w:val="18"/>
+          <w:szCs w:val="18"/>
+          <w:lang w:val="en-SI" w:eastAsia="en-SI"/>
+        </w:rPr>
+        <w:br/>
+        <w:t xml:space="preserve">         )*</w:t>
+      </w:r>
+      <w:r>
+        <w:rPr>
+          <w:rFonts w:ascii="Courier New" w:hAnsi="Courier New" w:cs="Courier New"/>
+          <w:color w:val="000000"/>
+          <w:sz w:val="18"/>
+          <w:szCs w:val="18"/>
+          <w:lang w:val="en-SI" w:eastAsia="en-SI"/>
+        </w:rPr>
+        <w:br/>
+        <w:t xml:space="preserve">      &lt;/UL&gt;  </w:t>
+      </w:r>
+      <w:r>
+        <w:rPr>
+          <w:rFonts w:ascii="Courier New" w:hAnsi="Courier New" w:cs="Courier New"/>
+          <w:color w:val="000000"/>
+          <w:sz w:val="18"/>
+          <w:szCs w:val="18"/>
+          <w:lang w:val="en-SI" w:eastAsia="en-SI"/>
+        </w:rPr>
+        <w:br/>
+        <w:t xml:space="preserve">      &lt;P&gt;  optional</w:t>
+      </w:r>
+      <w:r>
+        <w:rPr>
+          <w:rFonts w:ascii="Courier New" w:hAnsi="Courier New" w:cs="Courier New"/>
+          <w:color w:val="000000"/>
+          <w:sz w:val="18"/>
+          <w:szCs w:val="18"/>
+          <w:lang w:val="en-SI" w:eastAsia="en-SI"/>
+        </w:rPr>
+        <w:br/>
+        <w:t xml:space="preserve">      Hello</w:t>
+      </w:r>
+      <w:r>
+        <w:rPr>
+          <w:rFonts w:ascii="Courier New" w:hAnsi="Courier New" w:cs="Courier New"/>
+          <w:color w:val="000000"/>
+          <w:sz w:val="18"/>
+          <w:szCs w:val="18"/>
+          <w:lang w:val="en-SI" w:eastAsia="en-SI"/>
+        </w:rPr>
+        <w:br/>
+        <w:t xml:space="preserve">      &lt;/P&gt;  optional</w:t>
+      </w:r>
+      <w:r>
+        <w:rPr>
+          <w:rFonts w:ascii="Courier New" w:hAnsi="Courier New" w:cs="Courier New"/>
+          <w:color w:val="000000"/>
+          <w:sz w:val="18"/>
+          <w:szCs w:val="18"/>
+          <w:lang w:val="en-SI" w:eastAsia="en-SI"/>
+        </w:rPr>
+        <w:br/>
+        <w:t xml:space="preserve">   &lt;/BODY&gt;  </w:t>
+      </w:r>
+      <w:r>
+        <w:rPr>
+          <w:rFonts w:ascii="Courier New" w:hAnsi="Courier New" w:cs="Courier New"/>
+          <w:color w:val="000000"/>
+          <w:sz w:val="18"/>
+          <w:szCs w:val="18"/>
+          <w:lang w:val="en-SI" w:eastAsia="en-SI"/>
+        </w:rPr>
+        <w:br/>
+        <w:t>&lt;/HTML&gt;</w:t>
+      </w:r>
+    </w:p>
+    <w:p>
+      <w:pPr>
+        <w:pStyle w:val="Heading2"/>
+        <w:rPr>
+          <w:lang w:eastAsia="en-SI"/>
+        </w:rPr>
+        <w:sectPr>
+          <w:headerReference w:type="default" r:id="rId10"/>
+          <w:pgSz w:w="12240" w:h="15840" w:code="1"/>
+          <w:pgMar w:top="1008" w:right="936" w:bottom="1008" w:left="936" w:header="432" w:footer="432" w:gutter="0"/>
+          <w:cols w:num="2" w:space="288"/>
+        </w:sectPr>
+      </w:pPr>
+    </w:p>
+    <w:p>
+      <w:pPr>
+        <w:pStyle w:val="Heading2"/>
+        <w:rPr>
+          <w:lang w:eastAsia="en-SI"/>
+        </w:rPr>
+      </w:pPr>
+      <w:proofErr w:type="spellStart"/>
+      <w:r>
+        <w:rPr>
+          <w:lang w:eastAsia="en-SI"/>
+        </w:rPr>
+        <w:lastRenderedPageBreak/>
+        <w:t>Pseudokoda</w:t>
+      </w:r>
+      <w:proofErr w:type="spellEnd"/>
+    </w:p>
+    <w:p>
+      <w:pPr>
+        <w:rPr>
+          <w:rFonts w:ascii="Courier New" w:hAnsi="Courier New" w:cs="Courier New"/>
+          <w:sz w:val="18"/>
+          <w:szCs w:val="18"/>
+          <w:lang w:eastAsia="en-SI"/>
+        </w:rPr>
+      </w:pPr>
+      <w:r>
+        <w:rPr>
+          <w:rFonts w:ascii="Courier New" w:hAnsi="Courier New" w:cs="Courier New"/>
+          <w:sz w:val="18"/>
+          <w:szCs w:val="18"/>
+          <w:lang w:eastAsia="en-SI"/>
+        </w:rPr>
+        <w:t xml:space="preserve">def </w:t>
+      </w:r>
+      <w:proofErr w:type="spellStart"/>
+      <w:r>
+        <w:rPr>
+          <w:rFonts w:ascii="Courier New" w:hAnsi="Courier New" w:cs="Courier New"/>
+          <w:sz w:val="18"/>
+          <w:szCs w:val="18"/>
+          <w:lang w:eastAsia="en-SI"/>
+        </w:rPr>
+        <w:t>road_runner</w:t>
+      </w:r>
+      <w:proofErr w:type="spellEnd"/>
+      <w:r>
+        <w:rPr>
+          <w:rFonts w:ascii="Courier New" w:hAnsi="Courier New" w:cs="Courier New"/>
+          <w:sz w:val="18"/>
+          <w:szCs w:val="18"/>
+          <w:lang w:eastAsia="en-SI"/>
+        </w:rPr>
+        <w:t>(file1, file2):</w:t>
+      </w:r>
+    </w:p>
+    <w:p>
+      <w:pPr>
+        <w:rPr>
+          <w:rFonts w:ascii="Courier New" w:hAnsi="Courier New" w:cs="Courier New"/>
+          <w:sz w:val="18"/>
+          <w:szCs w:val="18"/>
+          <w:lang w:eastAsia="en-SI"/>
+        </w:rPr>
+      </w:pPr>
+      <w:r>
+        <w:rPr>
+          <w:rFonts w:ascii="Courier New" w:hAnsi="Courier New" w:cs="Courier New"/>
+          <w:sz w:val="18"/>
+          <w:szCs w:val="18"/>
+          <w:lang w:eastAsia="en-SI"/>
+        </w:rPr>
+        <w:tab/>
+      </w:r>
+      <w:r>
+        <w:rPr>
+          <w:rFonts w:ascii="Courier New" w:hAnsi="Courier New" w:cs="Courier New"/>
+          <w:sz w:val="18"/>
+          <w:szCs w:val="18"/>
+          <w:lang w:eastAsia="en-SI"/>
+        </w:rPr>
+        <w:tab/>
+      </w:r>
+      <w:proofErr w:type="spellStart"/>
+      <w:r>
+        <w:rPr>
+          <w:rFonts w:ascii="Courier New" w:hAnsi="Courier New" w:cs="Courier New"/>
+          <w:sz w:val="18"/>
+          <w:szCs w:val="18"/>
+          <w:lang w:eastAsia="en-SI"/>
+        </w:rPr>
+        <w:t>clean_html</w:t>
+      </w:r>
+      <w:proofErr w:type="spellEnd"/>
+      <w:r>
+        <w:rPr>
+          <w:rFonts w:ascii="Courier New" w:hAnsi="Courier New" w:cs="Courier New"/>
+          <w:sz w:val="18"/>
+          <w:szCs w:val="18"/>
+          <w:lang w:eastAsia="en-SI"/>
+        </w:rPr>
+        <w:t>(file1)</w:t>
+      </w:r>
+    </w:p>
+    <w:p>
+      <w:pPr>
+        <w:rPr>
+          <w:rFonts w:ascii="Courier New" w:hAnsi="Courier New" w:cs="Courier New"/>
+          <w:sz w:val="18"/>
+          <w:szCs w:val="18"/>
+          <w:lang w:eastAsia="en-SI"/>
+        </w:rPr>
+      </w:pPr>
+      <w:r>
+        <w:rPr>
+          <w:rFonts w:ascii="Courier New" w:hAnsi="Courier New" w:cs="Courier New"/>
+          <w:sz w:val="18"/>
+          <w:szCs w:val="18"/>
+          <w:lang w:eastAsia="en-SI"/>
+        </w:rPr>
+        <w:tab/>
+      </w:r>
+      <w:r>
+        <w:rPr>
+          <w:rFonts w:ascii="Courier New" w:hAnsi="Courier New" w:cs="Courier New"/>
+          <w:sz w:val="18"/>
+          <w:szCs w:val="18"/>
+          <w:lang w:eastAsia="en-SI"/>
+        </w:rPr>
+        <w:tab/>
+      </w:r>
+      <w:proofErr w:type="spellStart"/>
+      <w:r>
+        <w:rPr>
+          <w:rFonts w:ascii="Courier New" w:hAnsi="Courier New" w:cs="Courier New"/>
+          <w:sz w:val="18"/>
+          <w:szCs w:val="18"/>
+          <w:lang w:eastAsia="en-SI"/>
+        </w:rPr>
+        <w:t>clean_html</w:t>
+      </w:r>
+      <w:proofErr w:type="spellEnd"/>
+      <w:r>
+        <w:rPr>
+          <w:rFonts w:ascii="Courier New" w:hAnsi="Courier New" w:cs="Courier New"/>
+          <w:sz w:val="18"/>
+          <w:szCs w:val="18"/>
+          <w:lang w:eastAsia="en-SI"/>
+        </w:rPr>
+        <w:t>(file2)</w:t>
+      </w:r>
+    </w:p>
+    <w:p>
+      <w:pPr>
+        <w:rPr>
+          <w:rFonts w:ascii="Courier New" w:hAnsi="Courier New" w:cs="Courier New"/>
+          <w:sz w:val="18"/>
+          <w:szCs w:val="18"/>
+          <w:lang w:eastAsia="en-SI"/>
+        </w:rPr>
+      </w:pPr>
+    </w:p>
+    <w:p>
+      <w:pPr>
+        <w:rPr>
+          <w:rFonts w:ascii="Courier New" w:hAnsi="Courier New" w:cs="Courier New"/>
+          <w:sz w:val="18"/>
+          <w:szCs w:val="18"/>
+          <w:lang w:eastAsia="en-SI"/>
+        </w:rPr>
+      </w:pPr>
+      <w:r>
+        <w:rPr>
+          <w:rFonts w:ascii="Courier New" w:hAnsi="Courier New" w:cs="Courier New"/>
+          <w:sz w:val="18"/>
+          <w:szCs w:val="18"/>
+          <w:lang w:eastAsia="en-SI"/>
+        </w:rPr>
+        <w:tab/>
+      </w:r>
+      <w:r>
+        <w:rPr>
+          <w:rFonts w:ascii="Courier New" w:hAnsi="Courier New" w:cs="Courier New"/>
+          <w:sz w:val="18"/>
+          <w:szCs w:val="18"/>
+          <w:lang w:eastAsia="en-SI"/>
+        </w:rPr>
+        <w:tab/>
+      </w:r>
+      <w:proofErr w:type="spellStart"/>
+      <w:r>
+        <w:rPr>
+          <w:rFonts w:ascii="Courier New" w:hAnsi="Courier New" w:cs="Courier New"/>
+          <w:sz w:val="18"/>
+          <w:szCs w:val="18"/>
+          <w:lang w:eastAsia="en-SI"/>
+        </w:rPr>
+        <w:t>tags_a</w:t>
+      </w:r>
+      <w:proofErr w:type="spellEnd"/>
+      <w:r>
+        <w:rPr>
+          <w:rFonts w:ascii="Courier New" w:hAnsi="Courier New" w:cs="Courier New"/>
+          <w:sz w:val="18"/>
+          <w:szCs w:val="18"/>
+          <w:lang w:eastAsia="en-SI"/>
+        </w:rPr>
+        <w:t xml:space="preserve"> = </w:t>
+      </w:r>
+      <w:proofErr w:type="spellStart"/>
+      <w:r>
+        <w:rPr>
+          <w:rFonts w:ascii="Courier New" w:hAnsi="Courier New" w:cs="Courier New"/>
+          <w:sz w:val="18"/>
+          <w:szCs w:val="18"/>
+          <w:lang w:eastAsia="en-SI"/>
+        </w:rPr>
+        <w:t>find_tags</w:t>
+      </w:r>
+      <w:proofErr w:type="spellEnd"/>
+      <w:r>
+        <w:rPr>
+          <w:rFonts w:ascii="Courier New" w:hAnsi="Courier New" w:cs="Courier New"/>
+          <w:sz w:val="18"/>
+          <w:szCs w:val="18"/>
+          <w:lang w:eastAsia="en-SI"/>
+        </w:rPr>
+        <w:t>(file1)</w:t>
+      </w:r>
+    </w:p>
+    <w:p>
+      <w:pPr>
+        <w:rPr>
+          <w:rFonts w:ascii="Courier New" w:hAnsi="Courier New" w:cs="Courier New"/>
+          <w:sz w:val="18"/>
+          <w:szCs w:val="18"/>
+          <w:lang w:eastAsia="en-SI"/>
+        </w:rPr>
+      </w:pPr>
+      <w:r>
+        <w:rPr>
+          <w:rFonts w:ascii="Courier New" w:hAnsi="Courier New" w:cs="Courier New"/>
+          <w:sz w:val="18"/>
+          <w:szCs w:val="18"/>
+          <w:lang w:eastAsia="en-SI"/>
+        </w:rPr>
+        <w:tab/>
+      </w:r>
+      <w:r>
+        <w:rPr>
+          <w:rFonts w:ascii="Courier New" w:hAnsi="Courier New" w:cs="Courier New"/>
+          <w:sz w:val="18"/>
+          <w:szCs w:val="18"/>
+          <w:lang w:eastAsia="en-SI"/>
+        </w:rPr>
+        <w:tab/>
+      </w:r>
+      <w:proofErr w:type="spellStart"/>
+      <w:r>
+        <w:rPr>
+          <w:rFonts w:ascii="Courier New" w:hAnsi="Courier New" w:cs="Courier New"/>
+          <w:sz w:val="18"/>
+          <w:szCs w:val="18"/>
+          <w:lang w:eastAsia="en-SI"/>
+        </w:rPr>
+        <w:t>tags_b</w:t>
+      </w:r>
+      <w:proofErr w:type="spellEnd"/>
+      <w:r>
+        <w:rPr>
+          <w:rFonts w:ascii="Courier New" w:hAnsi="Courier New" w:cs="Courier New"/>
+          <w:sz w:val="18"/>
+          <w:szCs w:val="18"/>
+          <w:lang w:eastAsia="en-SI"/>
+        </w:rPr>
+        <w:t xml:space="preserve"> = </w:t>
+      </w:r>
+      <w:proofErr w:type="spellStart"/>
+      <w:r>
+        <w:rPr>
+          <w:rFonts w:ascii="Courier New" w:hAnsi="Courier New" w:cs="Courier New"/>
+          <w:sz w:val="18"/>
+          <w:szCs w:val="18"/>
+          <w:lang w:eastAsia="en-SI"/>
+        </w:rPr>
+        <w:t>find_tags</w:t>
+      </w:r>
+      <w:proofErr w:type="spellEnd"/>
+      <w:r>
+        <w:rPr>
+          <w:rFonts w:ascii="Courier New" w:hAnsi="Courier New" w:cs="Courier New"/>
+          <w:sz w:val="18"/>
+          <w:szCs w:val="18"/>
+          <w:lang w:eastAsia="en-SI"/>
+        </w:rPr>
+        <w:t>(file2)</w:t>
+      </w:r>
+    </w:p>
+    <w:p>
+      <w:pPr>
+        <w:rPr>
+          <w:rFonts w:ascii="Courier New" w:hAnsi="Courier New" w:cs="Courier New"/>
+          <w:sz w:val="18"/>
+          <w:szCs w:val="18"/>
+          <w:lang w:eastAsia="en-SI"/>
+        </w:rPr>
+      </w:pPr>
+      <w:r>
+        <w:rPr>
+          <w:rFonts w:ascii="Courier New" w:hAnsi="Courier New" w:cs="Courier New"/>
+          <w:sz w:val="18"/>
+          <w:szCs w:val="18"/>
+          <w:lang w:eastAsia="en-SI"/>
+        </w:rPr>
+        <w:tab/>
+      </w:r>
+      <w:r>
+        <w:rPr>
+          <w:rFonts w:ascii="Courier New" w:hAnsi="Courier New" w:cs="Courier New"/>
+          <w:sz w:val="18"/>
+          <w:szCs w:val="18"/>
+          <w:lang w:eastAsia="en-SI"/>
+        </w:rPr>
+        <w:tab/>
+      </w:r>
+    </w:p>
+    <w:p>
+      <w:pPr>
+        <w:rPr>
+          <w:rFonts w:ascii="Courier New" w:hAnsi="Courier New" w:cs="Courier New"/>
+          <w:sz w:val="18"/>
+          <w:szCs w:val="18"/>
+          <w:lang w:eastAsia="en-SI"/>
+        </w:rPr>
+      </w:pPr>
+      <w:r>
+        <w:rPr>
+          <w:rFonts w:ascii="Courier New" w:hAnsi="Courier New" w:cs="Courier New"/>
+          <w:sz w:val="18"/>
+          <w:szCs w:val="18"/>
+          <w:lang w:eastAsia="en-SI"/>
+        </w:rPr>
+        <w:tab/>
+      </w:r>
+      <w:r>
+        <w:rPr>
+          <w:rFonts w:ascii="Courier New" w:hAnsi="Courier New" w:cs="Courier New"/>
+          <w:sz w:val="18"/>
+          <w:szCs w:val="18"/>
+          <w:lang w:eastAsia="en-SI"/>
+        </w:rPr>
+        <w:tab/>
+        <w:t xml:space="preserve"># </w:t>
+      </w:r>
+      <w:proofErr w:type="spellStart"/>
+      <w:r>
+        <w:rPr>
+          <w:rFonts w:ascii="Courier New" w:hAnsi="Courier New" w:cs="Courier New"/>
+          <w:sz w:val="18"/>
+          <w:szCs w:val="18"/>
+          <w:lang w:eastAsia="en-SI"/>
+        </w:rPr>
+        <w:t>poravnava</w:t>
+      </w:r>
+      <w:proofErr w:type="spellEnd"/>
+    </w:p>
+    <w:p>
+      <w:pPr>
+        <w:rPr>
+          <w:rFonts w:ascii="Courier New" w:hAnsi="Courier New" w:cs="Courier New"/>
+          <w:sz w:val="18"/>
+          <w:szCs w:val="18"/>
+          <w:lang w:eastAsia="en-SI"/>
+        </w:rPr>
+      </w:pPr>
+      <w:r>
+        <w:rPr>
+          <w:rFonts w:ascii="Courier New" w:hAnsi="Courier New" w:cs="Courier New"/>
+          <w:sz w:val="18"/>
+          <w:szCs w:val="18"/>
+          <w:lang w:eastAsia="en-SI"/>
+        </w:rPr>
+        <w:tab/>
+      </w:r>
+      <w:r>
+        <w:rPr>
+          <w:rFonts w:ascii="Courier New" w:hAnsi="Courier New" w:cs="Courier New"/>
+          <w:sz w:val="18"/>
+          <w:szCs w:val="18"/>
+          <w:lang w:eastAsia="en-SI"/>
+        </w:rPr>
+        <w:tab/>
+      </w:r>
+      <w:r>
+        <w:rPr>
+          <w:rFonts w:ascii="Courier New" w:hAnsi="Courier New" w:cs="Courier New"/>
+          <w:sz w:val="18"/>
+          <w:szCs w:val="18"/>
+          <w:lang w:eastAsia="en-SI"/>
+        </w:rPr>
+        <w:t xml:space="preserve">while </w:t>
+      </w:r>
+      <w:proofErr w:type="spellStart"/>
+      <w:r>
+        <w:rPr>
+          <w:rFonts w:ascii="Courier New" w:hAnsi="Courier New" w:cs="Courier New"/>
+          <w:sz w:val="18"/>
+          <w:szCs w:val="18"/>
+          <w:lang w:eastAsia="en-SI"/>
+        </w:rPr>
+        <w:t>tags_a</w:t>
+      </w:r>
+      <w:proofErr w:type="spellEnd"/>
+      <w:r>
+        <w:rPr>
+          <w:rFonts w:ascii="Courier New" w:hAnsi="Courier New" w:cs="Courier New"/>
+          <w:sz w:val="18"/>
+          <w:szCs w:val="18"/>
+          <w:lang w:eastAsia="en-SI"/>
+        </w:rPr>
+        <w:t xml:space="preserve"> and </w:t>
+      </w:r>
+      <w:proofErr w:type="spellStart"/>
+      <w:r>
+        <w:rPr>
+          <w:rFonts w:ascii="Courier New" w:hAnsi="Courier New" w:cs="Courier New"/>
+          <w:sz w:val="18"/>
+          <w:szCs w:val="18"/>
+          <w:lang w:eastAsia="en-SI"/>
+        </w:rPr>
+        <w:t>tags_b</w:t>
+      </w:r>
+      <w:proofErr w:type="spellEnd"/>
+      <w:r>
+        <w:rPr>
+          <w:rFonts w:ascii="Courier New" w:hAnsi="Courier New" w:cs="Courier New"/>
+          <w:sz w:val="18"/>
+          <w:szCs w:val="18"/>
+          <w:lang w:eastAsia="en-SI"/>
+        </w:rPr>
+        <w:t>:</w:t>
+      </w:r>
+    </w:p>
+    <w:p>
+      <w:pPr>
+        <w:rPr>
+          <w:rFonts w:ascii="Courier New" w:hAnsi="Courier New" w:cs="Courier New"/>
+          <w:sz w:val="18"/>
+          <w:szCs w:val="18"/>
+          <w:lang w:eastAsia="en-SI"/>
+        </w:rPr>
+      </w:pPr>
+      <w:r>
+        <w:rPr>
+          <w:rFonts w:ascii="Courier New" w:hAnsi="Courier New" w:cs="Courier New"/>
+          <w:sz w:val="18"/>
+          <w:szCs w:val="18"/>
+          <w:lang w:eastAsia="en-SI"/>
+        </w:rPr>
+        <w:tab/>
+      </w:r>
+      <w:r>
+        <w:rPr>
+          <w:rFonts w:ascii="Courier New" w:hAnsi="Courier New" w:cs="Courier New"/>
+          <w:sz w:val="18"/>
+          <w:szCs w:val="18"/>
+          <w:lang w:eastAsia="en-SI"/>
+        </w:rPr>
+        <w:tab/>
+      </w:r>
+      <w:r>
+        <w:rPr>
+          <w:rFonts w:ascii="Courier New" w:hAnsi="Courier New" w:cs="Courier New"/>
+          <w:sz w:val="18"/>
+          <w:szCs w:val="18"/>
+          <w:lang w:eastAsia="en-SI"/>
+        </w:rPr>
+        <w:tab/>
+        <w:t xml:space="preserve">if </w:t>
+      </w:r>
+      <w:proofErr w:type="spellStart"/>
+      <w:r>
+        <w:rPr>
+          <w:rFonts w:ascii="Courier New" w:hAnsi="Courier New" w:cs="Courier New"/>
+          <w:sz w:val="18"/>
+          <w:szCs w:val="18"/>
+          <w:lang w:eastAsia="en-SI"/>
+        </w:rPr>
+        <w:t>tag_a</w:t>
+      </w:r>
+      <w:proofErr w:type="spellEnd"/>
+      <w:r>
+        <w:rPr>
+          <w:rFonts w:ascii="Courier New" w:hAnsi="Courier New" w:cs="Courier New"/>
+          <w:sz w:val="18"/>
+          <w:szCs w:val="18"/>
+          <w:lang w:eastAsia="en-SI"/>
+        </w:rPr>
+        <w:t xml:space="preserve"> equals </w:t>
+      </w:r>
+      <w:proofErr w:type="spellStart"/>
+      <w:r>
+        <w:rPr>
+          <w:rFonts w:ascii="Courier New" w:hAnsi="Courier New" w:cs="Courier New"/>
+          <w:sz w:val="18"/>
+          <w:szCs w:val="18"/>
+          <w:lang w:eastAsia="en-SI"/>
+        </w:rPr>
+        <w:t>tag_b</w:t>
+      </w:r>
+      <w:proofErr w:type="spellEnd"/>
+      <w:r>
+        <w:rPr>
+          <w:rFonts w:ascii="Courier New" w:hAnsi="Courier New" w:cs="Courier New"/>
+          <w:sz w:val="18"/>
+          <w:szCs w:val="18"/>
+          <w:lang w:eastAsia="en-SI"/>
+        </w:rPr>
+        <w:t>:</w:t>
+      </w:r>
+    </w:p>
+    <w:p>
+      <w:pPr>
+        <w:rPr>
+          <w:rFonts w:ascii="Courier New" w:hAnsi="Courier New" w:cs="Courier New"/>
+          <w:sz w:val="18"/>
+          <w:szCs w:val="18"/>
+          <w:lang w:eastAsia="en-SI"/>
+        </w:rPr>
+      </w:pPr>
+      <w:r>
+        <w:rPr>
+          <w:rFonts w:ascii="Courier New" w:hAnsi="Courier New" w:cs="Courier New"/>
+          <w:sz w:val="18"/>
+          <w:szCs w:val="18"/>
+          <w:lang w:eastAsia="en-SI"/>
+        </w:rPr>
+        <w:tab/>
+      </w:r>
+      <w:r>
+        <w:rPr>
+          <w:rFonts w:ascii="Courier New" w:hAnsi="Courier New" w:cs="Courier New"/>
+          <w:sz w:val="18"/>
+          <w:szCs w:val="18"/>
+          <w:lang w:eastAsia="en-SI"/>
+        </w:rPr>
+        <w:tab/>
+      </w:r>
+      <w:r>
+        <w:rPr>
+          <w:rFonts w:ascii="Courier New" w:hAnsi="Courier New" w:cs="Courier New"/>
+          <w:sz w:val="18"/>
+          <w:szCs w:val="18"/>
+          <w:lang w:eastAsia="en-SI"/>
+        </w:rPr>
+        <w:tab/>
+      </w:r>
+      <w:r>
+        <w:rPr>
+          <w:rFonts w:ascii="Courier New" w:hAnsi="Courier New" w:cs="Courier New"/>
+          <w:sz w:val="18"/>
+          <w:szCs w:val="18"/>
+          <w:lang w:eastAsia="en-SI"/>
+        </w:rPr>
+        <w:tab/>
+        <w:t xml:space="preserve">if </w:t>
+      </w:r>
+      <w:proofErr w:type="spellStart"/>
+      <w:r>
+        <w:rPr>
+          <w:rFonts w:ascii="Courier New" w:hAnsi="Courier New" w:cs="Courier New"/>
+          <w:sz w:val="18"/>
+          <w:szCs w:val="18"/>
+          <w:lang w:eastAsia="en-SI"/>
+        </w:rPr>
+        <w:t>tag_a</w:t>
+      </w:r>
+      <w:proofErr w:type="spellEnd"/>
+      <w:r>
+        <w:rPr>
+          <w:rFonts w:ascii="Courier New" w:hAnsi="Courier New" w:cs="Courier New"/>
+          <w:sz w:val="18"/>
+          <w:szCs w:val="18"/>
+          <w:lang w:eastAsia="en-SI"/>
+        </w:rPr>
+        <w:t xml:space="preserve"> is opening:</w:t>
+      </w:r>
+    </w:p>
+    <w:p>
+      <w:pPr>
+        <w:rPr>
+          <w:rFonts w:ascii="Courier New" w:hAnsi="Courier New" w:cs="Courier New"/>
+          <w:sz w:val="18"/>
+          <w:szCs w:val="18"/>
+          <w:lang w:eastAsia="en-SI"/>
+        </w:rPr>
+      </w:pPr>
+      <w:r>
+        <w:rPr>
+          <w:rFonts w:ascii="Courier New" w:hAnsi="Courier New" w:cs="Courier New"/>
+          <w:sz w:val="18"/>
+          <w:szCs w:val="18"/>
+          <w:lang w:eastAsia="en-SI"/>
+        </w:rPr>
+        <w:tab/>
+      </w:r>
+      <w:r>
+        <w:rPr>
+          <w:rFonts w:ascii="Courier New" w:hAnsi="Courier New" w:cs="Courier New"/>
+          <w:sz w:val="18"/>
+          <w:szCs w:val="18"/>
+          <w:lang w:eastAsia="en-SI"/>
+        </w:rPr>
+        <w:tab/>
+      </w:r>
+      <w:r>
+        <w:rPr>
+          <w:rFonts w:ascii="Courier New" w:hAnsi="Courier New" w:cs="Courier New"/>
+          <w:sz w:val="18"/>
+          <w:szCs w:val="18"/>
+          <w:lang w:eastAsia="en-SI"/>
+        </w:rPr>
+        <w:tab/>
+      </w:r>
+      <w:r>
+        <w:rPr>
+          <w:rFonts w:ascii="Courier New" w:hAnsi="Courier New" w:cs="Courier New"/>
+          <w:sz w:val="18"/>
+          <w:szCs w:val="18"/>
+          <w:lang w:eastAsia="en-SI"/>
+        </w:rPr>
+        <w:tab/>
+      </w:r>
+      <w:r>
+        <w:rPr>
+          <w:rFonts w:ascii="Courier New" w:hAnsi="Courier New" w:cs="Courier New"/>
+          <w:sz w:val="18"/>
+          <w:szCs w:val="18"/>
+          <w:lang w:eastAsia="en-SI"/>
+        </w:rPr>
+        <w:tab/>
+      </w:r>
+      <w:r>
+        <w:rPr>
+          <w:rFonts w:ascii="Courier New" w:hAnsi="Courier New" w:cs="Courier New"/>
+          <w:sz w:val="18"/>
+          <w:szCs w:val="18"/>
+          <w:lang w:eastAsia="en-SI"/>
+        </w:rPr>
+        <w:tab/>
+      </w:r>
+      <w:r>
+        <w:rPr>
+          <w:rFonts w:ascii="Courier New" w:hAnsi="Courier New" w:cs="Courier New"/>
+          <w:sz w:val="18"/>
+          <w:szCs w:val="18"/>
+          <w:lang w:eastAsia="en-SI"/>
+        </w:rPr>
+        <w:t xml:space="preserve">add </w:t>
+      </w:r>
+      <w:proofErr w:type="spellStart"/>
+      <w:r>
+        <w:rPr>
+          <w:rFonts w:ascii="Courier New" w:hAnsi="Courier New" w:cs="Courier New"/>
+          <w:sz w:val="18"/>
+          <w:szCs w:val="18"/>
+          <w:lang w:eastAsia="en-SI"/>
+        </w:rPr>
+        <w:t>tag_a</w:t>
+      </w:r>
+      <w:proofErr w:type="spellEnd"/>
+      <w:r>
+        <w:rPr>
+          <w:rFonts w:ascii="Courier New" w:hAnsi="Courier New" w:cs="Courier New"/>
+          <w:sz w:val="18"/>
+          <w:szCs w:val="18"/>
+          <w:lang w:eastAsia="en-SI"/>
+        </w:rPr>
+        <w:t xml:space="preserve"> to stack</w:t>
+      </w:r>
+    </w:p>
+    <w:p>
+      <w:pPr>
+        <w:rPr>
+          <w:rFonts w:ascii="Courier New" w:hAnsi="Courier New" w:cs="Courier New"/>
+          <w:sz w:val="18"/>
+          <w:szCs w:val="18"/>
+          <w:lang w:eastAsia="en-SI"/>
+        </w:rPr>
+      </w:pPr>
+      <w:r>
+        <w:rPr>
+          <w:rFonts w:ascii="Courier New" w:hAnsi="Courier New" w:cs="Courier New"/>
+          <w:sz w:val="18"/>
+          <w:szCs w:val="18"/>
+          <w:lang w:eastAsia="en-SI"/>
+        </w:rPr>
+        <w:tab/>
+      </w:r>
+      <w:r>
+        <w:rPr>
+          <w:rFonts w:ascii="Courier New" w:hAnsi="Courier New" w:cs="Courier New"/>
+          <w:sz w:val="18"/>
+          <w:szCs w:val="18"/>
+          <w:lang w:eastAsia="en-SI"/>
+        </w:rPr>
+        <w:tab/>
+      </w:r>
+      <w:r>
+        <w:rPr>
+          <w:rFonts w:ascii="Courier New" w:hAnsi="Courier New" w:cs="Courier New"/>
+          <w:sz w:val="18"/>
+          <w:szCs w:val="18"/>
+          <w:lang w:eastAsia="en-SI"/>
+        </w:rPr>
+        <w:tab/>
+      </w:r>
+      <w:r>
+        <w:rPr>
+          <w:rFonts w:ascii="Courier New" w:hAnsi="Courier New" w:cs="Courier New"/>
+          <w:sz w:val="18"/>
+          <w:szCs w:val="18"/>
+          <w:lang w:eastAsia="en-SI"/>
+        </w:rPr>
+        <w:tab/>
+      </w:r>
+      <w:r>
+        <w:rPr>
+          <w:rFonts w:ascii="Courier New" w:hAnsi="Courier New" w:cs="Courier New"/>
+          <w:sz w:val="18"/>
+          <w:szCs w:val="18"/>
+          <w:lang w:eastAsia="en-SI"/>
+        </w:rPr>
+        <w:tab/>
+      </w:r>
+      <w:r>
+        <w:rPr>
+          <w:rFonts w:ascii="Courier New" w:hAnsi="Courier New" w:cs="Courier New"/>
+          <w:sz w:val="18"/>
+          <w:szCs w:val="18"/>
+          <w:lang w:eastAsia="en-SI"/>
+        </w:rPr>
+        <w:tab/>
+      </w:r>
+      <w:r>
+        <w:rPr>
+          <w:rFonts w:ascii="Courier New" w:hAnsi="Courier New" w:cs="Courier New"/>
+          <w:sz w:val="18"/>
+          <w:szCs w:val="18"/>
+          <w:lang w:eastAsia="en-SI"/>
+        </w:rPr>
+        <w:t xml:space="preserve">add </w:t>
+      </w:r>
+      <w:proofErr w:type="spellStart"/>
+      <w:r>
+        <w:rPr>
+          <w:rFonts w:ascii="Courier New" w:hAnsi="Courier New" w:cs="Courier New"/>
+          <w:sz w:val="18"/>
+          <w:szCs w:val="18"/>
+          <w:lang w:eastAsia="en-SI"/>
+        </w:rPr>
+        <w:t>tag_b</w:t>
+      </w:r>
+      <w:proofErr w:type="spellEnd"/>
+      <w:r>
+        <w:rPr>
+          <w:rFonts w:ascii="Courier New" w:hAnsi="Courier New" w:cs="Courier New"/>
+          <w:sz w:val="18"/>
+          <w:szCs w:val="18"/>
+          <w:lang w:eastAsia="en-SI"/>
+        </w:rPr>
+        <w:t xml:space="preserve"> to stack</w:t>
+      </w:r>
+    </w:p>
+    <w:p>
+      <w:pPr>
+        <w:rPr>
+          <w:rFonts w:ascii="Courier New" w:hAnsi="Courier New" w:cs="Courier New"/>
+          <w:sz w:val="18"/>
+          <w:szCs w:val="18"/>
+          <w:lang w:eastAsia="en-SI"/>
+        </w:rPr>
+      </w:pPr>
+      <w:r>
+        <w:rPr>
+          <w:rFonts w:ascii="Courier New" w:hAnsi="Courier New" w:cs="Courier New"/>
+          <w:sz w:val="18"/>
+          <w:szCs w:val="18"/>
+          <w:lang w:eastAsia="en-SI"/>
+        </w:rPr>
+        <w:tab/>
+      </w:r>
+      <w:r>
+        <w:rPr>
+          <w:rFonts w:ascii="Courier New" w:hAnsi="Courier New" w:cs="Courier New"/>
+          <w:sz w:val="18"/>
+          <w:szCs w:val="18"/>
+          <w:lang w:eastAsia="en-SI"/>
+        </w:rPr>
+        <w:tab/>
+      </w:r>
+      <w:r>
+        <w:rPr>
+          <w:rFonts w:ascii="Courier New" w:hAnsi="Courier New" w:cs="Courier New"/>
+          <w:sz w:val="18"/>
+          <w:szCs w:val="18"/>
+          <w:lang w:eastAsia="en-SI"/>
+        </w:rPr>
+        <w:tab/>
+      </w:r>
+      <w:r>
+        <w:rPr>
+          <w:rFonts w:ascii="Courier New" w:hAnsi="Courier New" w:cs="Courier New"/>
+          <w:sz w:val="18"/>
+          <w:szCs w:val="18"/>
+          <w:lang w:eastAsia="en-SI"/>
+        </w:rPr>
+        <w:tab/>
+        <w:t xml:space="preserve">else if </w:t>
+      </w:r>
+      <w:proofErr w:type="spellStart"/>
+      <w:r>
+        <w:rPr>
+          <w:rFonts w:ascii="Courier New" w:hAnsi="Courier New" w:cs="Courier New"/>
+          <w:sz w:val="18"/>
+          <w:szCs w:val="18"/>
+          <w:lang w:eastAsia="en-SI"/>
+        </w:rPr>
+        <w:t>tag_a</w:t>
+      </w:r>
+      <w:proofErr w:type="spellEnd"/>
+      <w:r>
+        <w:rPr>
+          <w:rFonts w:ascii="Courier New" w:hAnsi="Courier New" w:cs="Courier New"/>
+          <w:sz w:val="18"/>
+          <w:szCs w:val="18"/>
+          <w:lang w:eastAsia="en-SI"/>
+        </w:rPr>
+        <w:t xml:space="preserve"> is closing:</w:t>
+      </w:r>
+    </w:p>
+    <w:p>
+      <w:pPr>
+        <w:rPr>
+          <w:rFonts w:ascii="Courier New" w:hAnsi="Courier New" w:cs="Courier New"/>
+          <w:sz w:val="18"/>
+          <w:szCs w:val="18"/>
+          <w:lang w:eastAsia="en-SI"/>
+        </w:rPr>
+      </w:pPr>
+      <w:r>
+        <w:rPr>
+          <w:rFonts w:ascii="Courier New" w:hAnsi="Courier New" w:cs="Courier New"/>
+          <w:sz w:val="18"/>
+          <w:szCs w:val="18"/>
+          <w:lang w:eastAsia="en-SI"/>
+        </w:rPr>
+        <w:tab/>
+      </w:r>
+      <w:r>
+        <w:rPr>
+          <w:rFonts w:ascii="Courier New" w:hAnsi="Courier New" w:cs="Courier New"/>
+          <w:sz w:val="18"/>
+          <w:szCs w:val="18"/>
+          <w:lang w:eastAsia="en-SI"/>
+        </w:rPr>
+        <w:tab/>
+      </w:r>
+      <w:r>
+        <w:rPr>
+          <w:rFonts w:ascii="Courier New" w:hAnsi="Courier New" w:cs="Courier New"/>
+          <w:sz w:val="18"/>
+          <w:szCs w:val="18"/>
+          <w:lang w:eastAsia="en-SI"/>
+        </w:rPr>
+        <w:tab/>
+      </w:r>
+      <w:r>
+        <w:rPr>
+          <w:rFonts w:ascii="Courier New" w:hAnsi="Courier New" w:cs="Courier New"/>
+          <w:sz w:val="18"/>
+          <w:szCs w:val="18"/>
+          <w:lang w:eastAsia="en-SI"/>
+        </w:rPr>
+        <w:tab/>
+      </w:r>
+      <w:r>
+        <w:rPr>
+          <w:rFonts w:ascii="Courier New" w:hAnsi="Courier New" w:cs="Courier New"/>
+          <w:sz w:val="18"/>
+          <w:szCs w:val="18"/>
+          <w:lang w:eastAsia="en-SI"/>
+        </w:rPr>
+        <w:tab/>
+      </w:r>
+      <w:r>
+        <w:rPr>
+          <w:rFonts w:ascii="Courier New" w:hAnsi="Courier New" w:cs="Courier New"/>
+          <w:sz w:val="18"/>
+          <w:szCs w:val="18"/>
+          <w:lang w:eastAsia="en-SI"/>
+        </w:rPr>
+        <w:tab/>
+      </w:r>
+      <w:r>
+        <w:rPr>
+          <w:rFonts w:ascii="Courier New" w:hAnsi="Courier New" w:cs="Courier New"/>
+          <w:sz w:val="18"/>
+          <w:szCs w:val="18"/>
+          <w:lang w:eastAsia="en-SI"/>
+        </w:rPr>
+        <w:t xml:space="preserve">pop </w:t>
+      </w:r>
+      <w:proofErr w:type="spellStart"/>
+      <w:r>
+        <w:rPr>
+          <w:rFonts w:ascii="Courier New" w:hAnsi="Courier New" w:cs="Courier New"/>
+          <w:sz w:val="18"/>
+          <w:szCs w:val="18"/>
+          <w:lang w:eastAsia="en-SI"/>
+        </w:rPr>
+        <w:t>stack_a</w:t>
+      </w:r>
+      <w:proofErr w:type="spellEnd"/>
+    </w:p>
+    <w:p>
+      <w:pPr>
+        <w:rPr>
+          <w:rFonts w:ascii="Courier New" w:hAnsi="Courier New" w:cs="Courier New"/>
+          <w:sz w:val="18"/>
+          <w:szCs w:val="18"/>
+          <w:lang w:eastAsia="en-SI"/>
+        </w:rPr>
+      </w:pPr>
+      <w:r>
+        <w:rPr>
+          <w:rFonts w:ascii="Courier New" w:hAnsi="Courier New" w:cs="Courier New"/>
+          <w:sz w:val="18"/>
+          <w:szCs w:val="18"/>
+          <w:lang w:eastAsia="en-SI"/>
+        </w:rPr>
+        <w:tab/>
+      </w:r>
+      <w:r>
+        <w:rPr>
+          <w:rFonts w:ascii="Courier New" w:hAnsi="Courier New" w:cs="Courier New"/>
+          <w:sz w:val="18"/>
+          <w:szCs w:val="18"/>
+          <w:lang w:eastAsia="en-SI"/>
+        </w:rPr>
+        <w:tab/>
+      </w:r>
+      <w:r>
+        <w:rPr>
+          <w:rFonts w:ascii="Courier New" w:hAnsi="Courier New" w:cs="Courier New"/>
+          <w:sz w:val="18"/>
+          <w:szCs w:val="18"/>
+          <w:lang w:eastAsia="en-SI"/>
+        </w:rPr>
+        <w:tab/>
+      </w:r>
+      <w:r>
+        <w:rPr>
+          <w:rFonts w:ascii="Courier New" w:hAnsi="Courier New" w:cs="Courier New"/>
+          <w:sz w:val="18"/>
+          <w:szCs w:val="18"/>
+          <w:lang w:eastAsia="en-SI"/>
+        </w:rPr>
+        <w:tab/>
+      </w:r>
+      <w:r>
+        <w:rPr>
+          <w:rFonts w:ascii="Courier New" w:hAnsi="Courier New" w:cs="Courier New"/>
+          <w:sz w:val="18"/>
+          <w:szCs w:val="18"/>
+          <w:lang w:eastAsia="en-SI"/>
+        </w:rPr>
+        <w:tab/>
+      </w:r>
+      <w:r>
+        <w:rPr>
+          <w:rFonts w:ascii="Courier New" w:hAnsi="Courier New" w:cs="Courier New"/>
+          <w:sz w:val="18"/>
+          <w:szCs w:val="18"/>
+          <w:lang w:eastAsia="en-SI"/>
+        </w:rPr>
+        <w:tab/>
+      </w:r>
+      <w:r>
+        <w:rPr>
+          <w:rFonts w:ascii="Courier New" w:hAnsi="Courier New" w:cs="Courier New"/>
+          <w:sz w:val="18"/>
+          <w:szCs w:val="18"/>
+          <w:lang w:eastAsia="en-SI"/>
+        </w:rPr>
+        <w:t xml:space="preserve">pop </w:t>
+      </w:r>
+      <w:proofErr w:type="spellStart"/>
+      <w:r>
+        <w:rPr>
+          <w:rFonts w:ascii="Courier New" w:hAnsi="Courier New" w:cs="Courier New"/>
+          <w:sz w:val="18"/>
+          <w:szCs w:val="18"/>
+          <w:lang w:eastAsia="en-SI"/>
+        </w:rPr>
+        <w:t>stack_b</w:t>
+      </w:r>
+      <w:proofErr w:type="spellEnd"/>
+    </w:p>
+    <w:p>
+      <w:pPr>
+        <w:rPr>
+          <w:rFonts w:ascii="Courier New" w:hAnsi="Courier New" w:cs="Courier New"/>
+          <w:sz w:val="18"/>
+          <w:szCs w:val="18"/>
+          <w:lang w:eastAsia="en-SI"/>
+        </w:rPr>
+      </w:pPr>
+      <w:r>
+        <w:rPr>
+          <w:rFonts w:ascii="Courier New" w:hAnsi="Courier New" w:cs="Courier New"/>
+          <w:sz w:val="18"/>
+          <w:szCs w:val="18"/>
+          <w:lang w:eastAsia="en-SI"/>
+        </w:rPr>
+        <w:tab/>
+      </w:r>
+      <w:r>
+        <w:rPr>
+          <w:rFonts w:ascii="Courier New" w:hAnsi="Courier New" w:cs="Courier New"/>
+          <w:sz w:val="18"/>
+          <w:szCs w:val="18"/>
+          <w:lang w:eastAsia="en-SI"/>
+        </w:rPr>
+        <w:tab/>
+      </w:r>
+      <w:r>
+        <w:rPr>
+          <w:rFonts w:ascii="Courier New" w:hAnsi="Courier New" w:cs="Courier New"/>
+          <w:sz w:val="18"/>
+          <w:szCs w:val="18"/>
+          <w:lang w:eastAsia="en-SI"/>
+        </w:rPr>
+        <w:tab/>
+        <w:t xml:space="preserve">else if </w:t>
+      </w:r>
+      <w:proofErr w:type="spellStart"/>
+      <w:r>
+        <w:rPr>
+          <w:rFonts w:ascii="Courier New" w:hAnsi="Courier New" w:cs="Courier New"/>
+          <w:sz w:val="18"/>
+          <w:szCs w:val="18"/>
+          <w:lang w:eastAsia="en-SI"/>
+        </w:rPr>
+        <w:t>tag_a</w:t>
+      </w:r>
+      <w:proofErr w:type="spellEnd"/>
+      <w:r>
+        <w:rPr>
+          <w:rFonts w:ascii="Courier New" w:hAnsi="Courier New" w:cs="Courier New"/>
+          <w:sz w:val="18"/>
+          <w:szCs w:val="18"/>
+          <w:lang w:eastAsia="en-SI"/>
+        </w:rPr>
+        <w:t xml:space="preserve"> and </w:t>
+      </w:r>
+      <w:proofErr w:type="spellStart"/>
+      <w:r>
+        <w:rPr>
+          <w:rFonts w:ascii="Courier New" w:hAnsi="Courier New" w:cs="Courier New"/>
+          <w:sz w:val="18"/>
+          <w:szCs w:val="18"/>
+          <w:lang w:eastAsia="en-SI"/>
+        </w:rPr>
+        <w:t>tag_b</w:t>
+      </w:r>
+      <w:proofErr w:type="spellEnd"/>
+      <w:r>
+        <w:rPr>
+          <w:rFonts w:ascii="Courier New" w:hAnsi="Courier New" w:cs="Courier New"/>
+          <w:sz w:val="18"/>
+          <w:szCs w:val="18"/>
+          <w:lang w:eastAsia="en-SI"/>
+        </w:rPr>
+        <w:t xml:space="preserve"> are </w:t>
+      </w:r>
+      <w:proofErr w:type="spellStart"/>
+      <w:r>
+        <w:rPr>
+          <w:rFonts w:ascii="Courier New" w:hAnsi="Courier New" w:cs="Courier New"/>
+          <w:sz w:val="18"/>
+          <w:szCs w:val="18"/>
+          <w:lang w:eastAsia="en-SI"/>
+        </w:rPr>
+        <w:t>selfclosing</w:t>
+      </w:r>
+      <w:proofErr w:type="spellEnd"/>
+      <w:r>
+        <w:rPr>
+          <w:rFonts w:ascii="Courier New" w:hAnsi="Courier New" w:cs="Courier New"/>
+          <w:sz w:val="18"/>
+          <w:szCs w:val="18"/>
+          <w:lang w:eastAsia="en-SI"/>
+        </w:rPr>
+        <w:t>:</w:t>
+      </w:r>
+    </w:p>
+    <w:p>
+      <w:pPr>
+        <w:rPr>
+          <w:rFonts w:ascii="Courier New" w:hAnsi="Courier New" w:cs="Courier New"/>
+          <w:sz w:val="18"/>
+          <w:szCs w:val="18"/>
+          <w:lang w:eastAsia="en-SI"/>
+        </w:rPr>
+      </w:pPr>
+      <w:r>
+        <w:rPr>
+          <w:rFonts w:ascii="Courier New" w:hAnsi="Courier New" w:cs="Courier New"/>
+          <w:sz w:val="18"/>
+          <w:szCs w:val="18"/>
+          <w:lang w:eastAsia="en-SI"/>
+        </w:rPr>
+        <w:tab/>
+      </w:r>
+      <w:r>
+        <w:rPr>
+          <w:rFonts w:ascii="Courier New" w:hAnsi="Courier New" w:cs="Courier New"/>
+          <w:sz w:val="18"/>
+          <w:szCs w:val="18"/>
+          <w:lang w:eastAsia="en-SI"/>
+        </w:rPr>
+        <w:tab/>
+      </w:r>
+      <w:r>
+        <w:rPr>
+          <w:rFonts w:ascii="Courier New" w:hAnsi="Courier New" w:cs="Courier New"/>
+          <w:sz w:val="18"/>
+          <w:szCs w:val="18"/>
+          <w:lang w:eastAsia="en-SI"/>
+        </w:rPr>
+        <w:tab/>
+      </w:r>
+      <w:r>
+        <w:rPr>
+          <w:rFonts w:ascii="Courier New" w:hAnsi="Courier New" w:cs="Courier New"/>
+          <w:sz w:val="18"/>
+          <w:szCs w:val="18"/>
+          <w:lang w:eastAsia="en-SI"/>
+        </w:rPr>
+        <w:tab/>
+      </w:r>
+      <w:r>
+        <w:rPr>
+          <w:rFonts w:ascii="Courier New" w:hAnsi="Courier New" w:cs="Courier New"/>
+          <w:sz w:val="18"/>
+          <w:szCs w:val="18"/>
+          <w:lang w:eastAsia="en-SI"/>
+        </w:rPr>
+        <w:t xml:space="preserve">add None at current index to </w:t>
+      </w:r>
+      <w:proofErr w:type="spellStart"/>
+      <w:r>
+        <w:rPr>
+          <w:rFonts w:ascii="Courier New" w:hAnsi="Courier New" w:cs="Courier New"/>
+          <w:sz w:val="18"/>
+          <w:szCs w:val="18"/>
+          <w:lang w:eastAsia="en-SI"/>
+        </w:rPr>
+        <w:t>tags_b</w:t>
+      </w:r>
+      <w:proofErr w:type="spellEnd"/>
+    </w:p>
+    <w:p>
+      <w:pPr>
+        <w:rPr>
+          <w:rFonts w:ascii="Courier New" w:hAnsi="Courier New" w:cs="Courier New"/>
+          <w:sz w:val="18"/>
+          <w:szCs w:val="18"/>
+          <w:lang w:eastAsia="en-SI"/>
+        </w:rPr>
+      </w:pPr>
+      <w:r>
+        <w:rPr>
+          <w:rFonts w:ascii="Courier New" w:hAnsi="Courier New" w:cs="Courier New"/>
+          <w:sz w:val="18"/>
+          <w:szCs w:val="18"/>
+          <w:lang w:eastAsia="en-SI"/>
+        </w:rPr>
+        <w:tab/>
+      </w:r>
+      <w:r>
+        <w:rPr>
+          <w:rFonts w:ascii="Courier New" w:hAnsi="Courier New" w:cs="Courier New"/>
+          <w:sz w:val="18"/>
+          <w:szCs w:val="18"/>
+          <w:lang w:eastAsia="en-SI"/>
+        </w:rPr>
+        <w:tab/>
+      </w:r>
+      <w:r>
+        <w:rPr>
+          <w:rFonts w:ascii="Courier New" w:hAnsi="Courier New" w:cs="Courier New"/>
+          <w:sz w:val="18"/>
+          <w:szCs w:val="18"/>
+          <w:lang w:eastAsia="en-SI"/>
+        </w:rPr>
+        <w:tab/>
+      </w:r>
+      <w:r>
+        <w:rPr>
+          <w:rFonts w:ascii="Courier New" w:hAnsi="Courier New" w:cs="Courier New"/>
+          <w:sz w:val="18"/>
+          <w:szCs w:val="18"/>
+          <w:lang w:eastAsia="en-SI"/>
+        </w:rPr>
+        <w:tab/>
+        <w:t xml:space="preserve">add None at current index + 1 to </w:t>
+      </w:r>
+      <w:proofErr w:type="spellStart"/>
+      <w:r>
+        <w:rPr>
+          <w:rFonts w:ascii="Courier New" w:hAnsi="Courier New" w:cs="Courier New"/>
+          <w:sz w:val="18"/>
+          <w:szCs w:val="18"/>
+          <w:lang w:eastAsia="en-SI"/>
+        </w:rPr>
+        <w:t>tags_a</w:t>
+      </w:r>
+      <w:proofErr w:type="spellEnd"/>
+    </w:p>
+    <w:p>
+      <w:pPr>
+        <w:rPr>
+          <w:rFonts w:ascii="Courier New" w:hAnsi="Courier New" w:cs="Courier New"/>
+          <w:sz w:val="18"/>
+          <w:szCs w:val="18"/>
+          <w:lang w:eastAsia="en-SI"/>
+        </w:rPr>
+      </w:pPr>
+      <w:r>
+        <w:rPr>
+          <w:rFonts w:ascii="Courier New" w:hAnsi="Courier New" w:cs="Courier New"/>
+          <w:sz w:val="18"/>
+          <w:szCs w:val="18"/>
+          <w:lang w:eastAsia="en-SI"/>
+        </w:rPr>
+        <w:tab/>
+      </w:r>
+      <w:r>
+        <w:rPr>
+          <w:rFonts w:ascii="Courier New" w:hAnsi="Courier New" w:cs="Courier New"/>
+          <w:sz w:val="18"/>
+          <w:szCs w:val="18"/>
+          <w:lang w:eastAsia="en-SI"/>
+        </w:rPr>
+        <w:tab/>
+      </w:r>
+      <w:r>
+        <w:rPr>
+          <w:rFonts w:ascii="Courier New" w:hAnsi="Courier New" w:cs="Courier New"/>
+          <w:sz w:val="18"/>
+          <w:szCs w:val="18"/>
+          <w:lang w:eastAsia="en-SI"/>
+        </w:rPr>
+        <w:tab/>
+        <w:t>else if one is self-closing</w:t>
+      </w:r>
+      <w:r>
+        <w:rPr>
+          <w:rFonts w:ascii="Courier New" w:hAnsi="Courier New" w:cs="Courier New"/>
+          <w:sz w:val="18"/>
+          <w:szCs w:val="18"/>
+          <w:lang w:eastAsia="en-SI"/>
+        </w:rPr>
+        <w:t xml:space="preserve"> and other opening</w:t>
+      </w:r>
+      <w:r>
+        <w:rPr>
+          <w:rFonts w:ascii="Courier New" w:hAnsi="Courier New" w:cs="Courier New"/>
+          <w:sz w:val="18"/>
+          <w:szCs w:val="18"/>
+          <w:lang w:eastAsia="en-SI"/>
+        </w:rPr>
+        <w:t>:</w:t>
+      </w:r>
+    </w:p>
+    <w:p>
+      <w:pPr>
+        <w:rPr>
+          <w:rFonts w:ascii="Courier New" w:hAnsi="Courier New" w:cs="Courier New"/>
+          <w:sz w:val="18"/>
+          <w:szCs w:val="18"/>
+          <w:lang w:eastAsia="en-SI"/>
+        </w:rPr>
+      </w:pPr>
+      <w:r>
+        <w:rPr>
+          <w:rFonts w:ascii="Courier New" w:hAnsi="Courier New" w:cs="Courier New"/>
+          <w:sz w:val="18"/>
+          <w:szCs w:val="18"/>
+          <w:lang w:eastAsia="en-SI"/>
+        </w:rPr>
+        <w:tab/>
+      </w:r>
+      <w:r>
+        <w:rPr>
+          <w:rFonts w:ascii="Courier New" w:hAnsi="Courier New" w:cs="Courier New"/>
+          <w:sz w:val="18"/>
+          <w:szCs w:val="18"/>
+          <w:lang w:eastAsia="en-SI"/>
+        </w:rPr>
+        <w:tab/>
+      </w:r>
+      <w:r>
+        <w:rPr>
+          <w:rFonts w:ascii="Courier New" w:hAnsi="Courier New" w:cs="Courier New"/>
+          <w:sz w:val="18"/>
+          <w:szCs w:val="18"/>
+          <w:lang w:eastAsia="en-SI"/>
+        </w:rPr>
+        <w:tab/>
+      </w:r>
+      <w:r>
+        <w:rPr>
+          <w:rFonts w:ascii="Courier New" w:hAnsi="Courier New" w:cs="Courier New"/>
+          <w:sz w:val="18"/>
+          <w:szCs w:val="18"/>
+          <w:lang w:eastAsia="en-SI"/>
+        </w:rPr>
+        <w:tab/>
+        <w:t xml:space="preserve">insert </w:t>
+      </w:r>
+      <w:r>
+        <w:rPr>
+          <w:rFonts w:ascii="Courier New" w:hAnsi="Courier New" w:cs="Courier New"/>
+          <w:sz w:val="18"/>
+          <w:szCs w:val="18"/>
+          <w:lang w:eastAsia="en-SI"/>
+        </w:rPr>
+        <w:t>None to opposite one:</w:t>
+      </w:r>
+    </w:p>
+    <w:p>
+      <w:pPr>
+        <w:rPr>
+          <w:rFonts w:ascii="Courier New" w:hAnsi="Courier New" w:cs="Courier New"/>
+          <w:sz w:val="18"/>
+          <w:szCs w:val="18"/>
+          <w:lang w:eastAsia="en-SI"/>
+        </w:rPr>
+      </w:pPr>
+      <w:r>
+        <w:rPr>
+          <w:rFonts w:ascii="Courier New" w:hAnsi="Courier New" w:cs="Courier New"/>
+          <w:sz w:val="18"/>
+          <w:szCs w:val="18"/>
+          <w:lang w:eastAsia="en-SI"/>
+        </w:rPr>
+        <w:tab/>
+      </w:r>
+      <w:r>
+        <w:rPr>
+          <w:rFonts w:ascii="Courier New" w:hAnsi="Courier New" w:cs="Courier New"/>
+          <w:sz w:val="18"/>
+          <w:szCs w:val="18"/>
+          <w:lang w:eastAsia="en-SI"/>
+        </w:rPr>
+        <w:tab/>
+      </w:r>
+      <w:r>
+        <w:rPr>
+          <w:rFonts w:ascii="Courier New" w:hAnsi="Courier New" w:cs="Courier New"/>
+          <w:sz w:val="18"/>
+          <w:szCs w:val="18"/>
+          <w:lang w:eastAsia="en-SI"/>
+        </w:rPr>
+        <w:tab/>
+        <w:t xml:space="preserve">else if one is </w:t>
+      </w:r>
+      <w:proofErr w:type="spellStart"/>
+      <w:r>
+        <w:rPr>
+          <w:rFonts w:ascii="Courier New" w:hAnsi="Courier New" w:cs="Courier New"/>
+          <w:sz w:val="18"/>
+          <w:szCs w:val="18"/>
+          <w:lang w:eastAsia="en-SI"/>
+        </w:rPr>
+        <w:t>self closing</w:t>
+      </w:r>
+      <w:proofErr w:type="spellEnd"/>
+      <w:r>
+        <w:rPr>
+          <w:rFonts w:ascii="Courier New" w:hAnsi="Courier New" w:cs="Courier New"/>
+          <w:sz w:val="18"/>
+          <w:szCs w:val="18"/>
+          <w:lang w:eastAsia="en-SI"/>
+        </w:rPr>
+        <w:t xml:space="preserve"> and other closing:</w:t>
+      </w:r>
+    </w:p>
+    <w:p>
+      <w:pPr>
+        <w:rPr>
+          <w:rFonts w:ascii="Courier New" w:hAnsi="Courier New" w:cs="Courier New"/>
+          <w:sz w:val="18"/>
+          <w:szCs w:val="18"/>
+          <w:lang w:eastAsia="en-SI"/>
+        </w:rPr>
+      </w:pPr>
+      <w:r>
+        <w:rPr>
+          <w:rFonts w:ascii="Courier New" w:hAnsi="Courier New" w:cs="Courier New"/>
+          <w:sz w:val="18"/>
+          <w:szCs w:val="18"/>
+          <w:lang w:eastAsia="en-SI"/>
+        </w:rPr>
+        <w:tab/>
+      </w:r>
+      <w:r>
+        <w:rPr>
+          <w:rFonts w:ascii="Courier New" w:hAnsi="Courier New" w:cs="Courier New"/>
+          <w:sz w:val="18"/>
+          <w:szCs w:val="18"/>
+          <w:lang w:eastAsia="en-SI"/>
+        </w:rPr>
+        <w:tab/>
+      </w:r>
+      <w:r>
+        <w:rPr>
+          <w:rFonts w:ascii="Courier New" w:hAnsi="Courier New" w:cs="Courier New"/>
+          <w:sz w:val="18"/>
+          <w:szCs w:val="18"/>
+          <w:lang w:eastAsia="en-SI"/>
+        </w:rPr>
+        <w:tab/>
+      </w:r>
+      <w:r>
+        <w:rPr>
+          <w:rFonts w:ascii="Courier New" w:hAnsi="Courier New" w:cs="Courier New"/>
+          <w:sz w:val="18"/>
+          <w:szCs w:val="18"/>
+          <w:lang w:eastAsia="en-SI"/>
+        </w:rPr>
+        <w:tab/>
+        <w:t>insert None to opposite one:</w:t>
+      </w:r>
+    </w:p>
+    <w:p>
+      <w:pPr>
+        <w:rPr>
+          <w:rFonts w:ascii="Courier New" w:hAnsi="Courier New" w:cs="Courier New"/>
+          <w:sz w:val="18"/>
+          <w:szCs w:val="18"/>
+          <w:lang w:eastAsia="en-SI"/>
+        </w:rPr>
+      </w:pPr>
+      <w:r>
+        <w:rPr>
+          <w:rFonts w:ascii="Courier New" w:hAnsi="Courier New" w:cs="Courier New"/>
+          <w:sz w:val="18"/>
+          <w:szCs w:val="18"/>
+          <w:lang w:eastAsia="en-SI"/>
+        </w:rPr>
+        <w:tab/>
+      </w:r>
+      <w:r>
+        <w:rPr>
+          <w:rFonts w:ascii="Courier New" w:hAnsi="Courier New" w:cs="Courier New"/>
+          <w:sz w:val="18"/>
+          <w:szCs w:val="18"/>
+          <w:lang w:eastAsia="en-SI"/>
+        </w:rPr>
+        <w:tab/>
+      </w:r>
+      <w:r>
+        <w:rPr>
+          <w:rFonts w:ascii="Courier New" w:hAnsi="Courier New" w:cs="Courier New"/>
+          <w:sz w:val="18"/>
+          <w:szCs w:val="18"/>
+          <w:lang w:eastAsia="en-SI"/>
+        </w:rPr>
+        <w:tab/>
+        <w:t>else if one is opening and other closing:</w:t>
+      </w:r>
+    </w:p>
+    <w:p>
+      <w:pPr>
+        <w:rPr>
+          <w:rFonts w:ascii="Courier New" w:hAnsi="Courier New" w:cs="Courier New"/>
+          <w:sz w:val="18"/>
+          <w:szCs w:val="18"/>
+          <w:lang w:eastAsia="en-SI"/>
+        </w:rPr>
+      </w:pPr>
+      <w:r>
+        <w:rPr>
+          <w:rFonts w:ascii="Courier New" w:hAnsi="Courier New" w:cs="Courier New"/>
+          <w:sz w:val="18"/>
+          <w:szCs w:val="18"/>
+          <w:lang w:eastAsia="en-SI"/>
+        </w:rPr>
+        <w:tab/>
+      </w:r>
+      <w:r>
+        <w:rPr>
+          <w:rFonts w:ascii="Courier New" w:hAnsi="Courier New" w:cs="Courier New"/>
+          <w:sz w:val="18"/>
+          <w:szCs w:val="18"/>
+          <w:lang w:eastAsia="en-SI"/>
+        </w:rPr>
+        <w:tab/>
+      </w:r>
+      <w:r>
+        <w:rPr>
+          <w:rFonts w:ascii="Courier New" w:hAnsi="Courier New" w:cs="Courier New"/>
+          <w:sz w:val="18"/>
+          <w:szCs w:val="18"/>
+          <w:lang w:eastAsia="en-SI"/>
+        </w:rPr>
+        <w:tab/>
+      </w:r>
+      <w:r>
+        <w:rPr>
+          <w:rFonts w:ascii="Courier New" w:hAnsi="Courier New" w:cs="Courier New"/>
+          <w:sz w:val="18"/>
+          <w:szCs w:val="18"/>
+          <w:lang w:eastAsia="en-SI"/>
+        </w:rPr>
+        <w:tab/>
+        <w:t>insert None to opposite one</w:t>
+      </w:r>
+    </w:p>
+    <w:p>
+      <w:pPr>
+        <w:rPr>
+          <w:rFonts w:ascii="Courier New" w:hAnsi="Courier New" w:cs="Courier New"/>
+          <w:sz w:val="18"/>
+          <w:szCs w:val="18"/>
+          <w:lang w:eastAsia="en-SI"/>
+        </w:rPr>
+      </w:pPr>
+      <w:r>
+        <w:rPr>
+          <w:rFonts w:ascii="Courier New" w:hAnsi="Courier New" w:cs="Courier New"/>
+          <w:sz w:val="18"/>
+          <w:szCs w:val="18"/>
+          <w:lang w:eastAsia="en-SI"/>
+        </w:rPr>
+        <w:tab/>
+      </w:r>
+      <w:r>
+        <w:rPr>
+          <w:rFonts w:ascii="Courier New" w:hAnsi="Courier New" w:cs="Courier New"/>
+          <w:sz w:val="18"/>
+          <w:szCs w:val="18"/>
+          <w:lang w:eastAsia="en-SI"/>
+        </w:rPr>
+        <w:tab/>
+      </w:r>
+      <w:r>
+        <w:rPr>
+          <w:rFonts w:ascii="Courier New" w:hAnsi="Courier New" w:cs="Courier New"/>
+          <w:sz w:val="18"/>
+          <w:szCs w:val="18"/>
+          <w:lang w:eastAsia="en-SI"/>
+        </w:rPr>
+        <w:tab/>
+        <w:t>else if both are closing:</w:t>
+      </w:r>
+    </w:p>
+    <w:p>
+      <w:pPr>
+        <w:rPr>
+          <w:rFonts w:ascii="Courier New" w:hAnsi="Courier New" w:cs="Courier New"/>
+          <w:sz w:val="18"/>
+          <w:szCs w:val="18"/>
+          <w:lang w:eastAsia="en-SI"/>
+        </w:rPr>
+      </w:pPr>
+      <w:r>
+        <w:rPr>
+          <w:rFonts w:ascii="Courier New" w:hAnsi="Courier New" w:cs="Courier New"/>
+          <w:sz w:val="18"/>
+          <w:szCs w:val="18"/>
+          <w:lang w:eastAsia="en-SI"/>
+        </w:rPr>
+        <w:tab/>
+      </w:r>
+      <w:r>
+        <w:rPr>
+          <w:rFonts w:ascii="Courier New" w:hAnsi="Courier New" w:cs="Courier New"/>
+          <w:sz w:val="18"/>
+          <w:szCs w:val="18"/>
+          <w:lang w:eastAsia="en-SI"/>
+        </w:rPr>
+        <w:tab/>
+      </w:r>
+      <w:r>
+        <w:rPr>
+          <w:rFonts w:ascii="Courier New" w:hAnsi="Courier New" w:cs="Courier New"/>
+          <w:sz w:val="18"/>
+          <w:szCs w:val="18"/>
+          <w:lang w:eastAsia="en-SI"/>
+        </w:rPr>
+        <w:tab/>
+      </w:r>
+      <w:r>
+        <w:rPr>
+          <w:rFonts w:ascii="Courier New" w:hAnsi="Courier New" w:cs="Courier New"/>
+          <w:sz w:val="18"/>
+          <w:szCs w:val="18"/>
+          <w:lang w:eastAsia="en-SI"/>
+        </w:rPr>
+        <w:tab/>
+        <w:t>insert None to bigger one</w:t>
+      </w:r>
+    </w:p>
+    <w:p>
+      <w:pPr>
+        <w:rPr>
+          <w:rFonts w:ascii="Courier New" w:hAnsi="Courier New" w:cs="Courier New"/>
+          <w:sz w:val="18"/>
+          <w:szCs w:val="18"/>
+          <w:lang w:eastAsia="en-SI"/>
+        </w:rPr>
+      </w:pPr>
+      <w:r>
+        <w:rPr>
+          <w:rFonts w:ascii="Courier New" w:hAnsi="Courier New" w:cs="Courier New"/>
+          <w:sz w:val="18"/>
+          <w:szCs w:val="18"/>
+          <w:lang w:eastAsia="en-SI"/>
+        </w:rPr>
+        <w:tab/>
+      </w:r>
+      <w:r>
+        <w:rPr>
+          <w:rFonts w:ascii="Courier New" w:hAnsi="Courier New" w:cs="Courier New"/>
+          <w:sz w:val="18"/>
+          <w:szCs w:val="18"/>
+          <w:lang w:eastAsia="en-SI"/>
+        </w:rPr>
+        <w:tab/>
+      </w:r>
+      <w:r>
+        <w:rPr>
+          <w:rFonts w:ascii="Courier New" w:hAnsi="Courier New" w:cs="Courier New"/>
+          <w:sz w:val="18"/>
+          <w:szCs w:val="18"/>
+          <w:lang w:eastAsia="en-SI"/>
+        </w:rPr>
+        <w:tab/>
+        <w:t>else if both are opening:</w:t>
+      </w:r>
+    </w:p>
+    <w:p>
+      <w:pPr>
+        <w:rPr>
+          <w:rFonts w:ascii="Courier New" w:hAnsi="Courier New" w:cs="Courier New"/>
+          <w:sz w:val="18"/>
+          <w:szCs w:val="18"/>
+          <w:lang w:eastAsia="en-SI"/>
+        </w:rPr>
+      </w:pPr>
+      <w:r>
+        <w:rPr>
+          <w:rFonts w:ascii="Courier New" w:hAnsi="Courier New" w:cs="Courier New"/>
+          <w:sz w:val="18"/>
+          <w:szCs w:val="18"/>
+          <w:lang w:eastAsia="en-SI"/>
+        </w:rPr>
+        <w:tab/>
+      </w:r>
+      <w:r>
+        <w:rPr>
+          <w:rFonts w:ascii="Courier New" w:hAnsi="Courier New" w:cs="Courier New"/>
+          <w:sz w:val="18"/>
+          <w:szCs w:val="18"/>
+          <w:lang w:eastAsia="en-SI"/>
+        </w:rPr>
+        <w:tab/>
+      </w:r>
+      <w:r>
+        <w:rPr>
+          <w:rFonts w:ascii="Courier New" w:hAnsi="Courier New" w:cs="Courier New"/>
+          <w:sz w:val="18"/>
+          <w:szCs w:val="18"/>
+          <w:lang w:eastAsia="en-SI"/>
+        </w:rPr>
+        <w:tab/>
+      </w:r>
+      <w:r>
+        <w:rPr>
+          <w:rFonts w:ascii="Courier New" w:hAnsi="Courier New" w:cs="Courier New"/>
+          <w:sz w:val="18"/>
+          <w:szCs w:val="18"/>
+          <w:lang w:eastAsia="en-SI"/>
+        </w:rPr>
+        <w:tab/>
+        <w:t>find smaller and fill other with None</w:t>
+      </w:r>
+    </w:p>
+    <w:p>
+      <w:pPr>
+        <w:rPr>
+          <w:rFonts w:ascii="Courier New" w:hAnsi="Courier New" w:cs="Courier New"/>
+          <w:sz w:val="18"/>
+          <w:szCs w:val="18"/>
+          <w:lang w:eastAsia="en-SI"/>
+        </w:rPr>
+      </w:pPr>
+      <w:r>
+        <w:rPr>
+          <w:rFonts w:ascii="Courier New" w:hAnsi="Courier New" w:cs="Courier New"/>
+          <w:sz w:val="18"/>
+          <w:szCs w:val="18"/>
+          <w:lang w:eastAsia="en-SI"/>
+        </w:rPr>
+        <w:tab/>
+      </w:r>
+      <w:r>
+        <w:rPr>
+          <w:rFonts w:ascii="Courier New" w:hAnsi="Courier New" w:cs="Courier New"/>
+          <w:sz w:val="18"/>
+          <w:szCs w:val="18"/>
+          <w:lang w:eastAsia="en-SI"/>
+        </w:rPr>
+        <w:tab/>
+      </w:r>
+    </w:p>
+    <w:p>
+      <w:pPr>
+        <w:rPr>
+          <w:rFonts w:ascii="Courier New" w:hAnsi="Courier New" w:cs="Courier New"/>
+          <w:sz w:val="18"/>
+          <w:szCs w:val="18"/>
+          <w:lang w:eastAsia="en-SI"/>
+        </w:rPr>
+      </w:pPr>
+      <w:r>
+        <w:rPr>
+          <w:rFonts w:ascii="Courier New" w:hAnsi="Courier New" w:cs="Courier New"/>
+          <w:sz w:val="18"/>
+          <w:szCs w:val="18"/>
+          <w:lang w:eastAsia="en-SI"/>
+        </w:rPr>
+        <w:tab/>
+      </w:r>
+      <w:r>
+        <w:rPr>
+          <w:rFonts w:ascii="Courier New" w:hAnsi="Courier New" w:cs="Courier New"/>
+          <w:sz w:val="18"/>
+          <w:szCs w:val="18"/>
+          <w:lang w:eastAsia="en-SI"/>
+        </w:rPr>
+        <w:tab/>
+        <w:t xml:space="preserve">#ekstrakcija </w:t>
+      </w:r>
+      <w:proofErr w:type="spellStart"/>
+      <w:r>
+        <w:rPr>
+          <w:rFonts w:ascii="Courier New" w:hAnsi="Courier New" w:cs="Courier New"/>
+          <w:sz w:val="18"/>
+          <w:szCs w:val="18"/>
+          <w:lang w:eastAsia="en-SI"/>
+        </w:rPr>
+        <w:t>ovojnice</w:t>
+      </w:r>
+      <w:proofErr w:type="spellEnd"/>
+    </w:p>
+    <w:p>
+      <w:pPr>
+        <w:rPr>
+          <w:rFonts w:ascii="Courier New" w:hAnsi="Courier New" w:cs="Courier New"/>
+          <w:sz w:val="18"/>
+          <w:szCs w:val="18"/>
+          <w:lang w:eastAsia="en-SI"/>
+        </w:rPr>
+      </w:pPr>
+      <w:r>
+        <w:rPr>
+          <w:rFonts w:ascii="Courier New" w:hAnsi="Courier New" w:cs="Courier New"/>
+          <w:sz w:val="18"/>
+          <w:szCs w:val="18"/>
+          <w:lang w:eastAsia="en-SI"/>
+        </w:rPr>
+        <w:tab/>
+      </w:r>
+      <w:r>
+        <w:rPr>
+          <w:rFonts w:ascii="Courier New" w:hAnsi="Courier New" w:cs="Courier New"/>
+          <w:sz w:val="18"/>
+          <w:szCs w:val="18"/>
+          <w:lang w:eastAsia="en-SI"/>
+        </w:rPr>
+        <w:tab/>
+      </w:r>
+      <w:r>
+        <w:rPr>
+          <w:rFonts w:ascii="Courier New" w:hAnsi="Courier New" w:cs="Courier New"/>
+          <w:sz w:val="18"/>
+          <w:szCs w:val="18"/>
+          <w:lang w:eastAsia="en-SI"/>
+        </w:rPr>
+        <w:t xml:space="preserve">while </w:t>
+      </w:r>
+      <w:proofErr w:type="spellStart"/>
+      <w:r>
+        <w:rPr>
+          <w:rFonts w:ascii="Courier New" w:hAnsi="Courier New" w:cs="Courier New"/>
+          <w:sz w:val="18"/>
+          <w:szCs w:val="18"/>
+          <w:lang w:eastAsia="en-SI"/>
+        </w:rPr>
+        <w:t>tags_a</w:t>
+      </w:r>
+      <w:proofErr w:type="spellEnd"/>
+      <w:r>
+        <w:rPr>
+          <w:rFonts w:ascii="Courier New" w:hAnsi="Courier New" w:cs="Courier New"/>
+          <w:sz w:val="18"/>
+          <w:szCs w:val="18"/>
+          <w:lang w:eastAsia="en-SI"/>
+        </w:rPr>
+        <w:t xml:space="preserve"> and </w:t>
+      </w:r>
+      <w:proofErr w:type="spellStart"/>
+      <w:r>
+        <w:rPr>
+          <w:rFonts w:ascii="Courier New" w:hAnsi="Courier New" w:cs="Courier New"/>
+          <w:sz w:val="18"/>
+          <w:szCs w:val="18"/>
+          <w:lang w:eastAsia="en-SI"/>
+        </w:rPr>
+        <w:t>tags_b</w:t>
+      </w:r>
+      <w:proofErr w:type="spellEnd"/>
+      <w:r>
+        <w:rPr>
+          <w:rFonts w:ascii="Courier New" w:hAnsi="Courier New" w:cs="Courier New"/>
+          <w:sz w:val="18"/>
+          <w:szCs w:val="18"/>
+          <w:lang w:eastAsia="en-SI"/>
+        </w:rPr>
+        <w:t>:</w:t>
+      </w:r>
+    </w:p>
+    <w:p>
+      <w:pPr>
+        <w:rPr>
+          <w:rFonts w:ascii="Courier New" w:hAnsi="Courier New" w:cs="Courier New"/>
+          <w:sz w:val="18"/>
+          <w:szCs w:val="18"/>
+          <w:lang w:eastAsia="en-SI"/>
+        </w:rPr>
+      </w:pPr>
+      <w:r>
+        <w:rPr>
+          <w:rFonts w:ascii="Courier New" w:hAnsi="Courier New" w:cs="Courier New"/>
+          <w:sz w:val="18"/>
+          <w:szCs w:val="18"/>
+          <w:lang w:eastAsia="en-SI"/>
+        </w:rPr>
+        <w:tab/>
+      </w:r>
+      <w:r>
+        <w:rPr>
+          <w:rFonts w:ascii="Courier New" w:hAnsi="Courier New" w:cs="Courier New"/>
+          <w:sz w:val="18"/>
+          <w:szCs w:val="18"/>
+          <w:lang w:eastAsia="en-SI"/>
+        </w:rPr>
+        <w:tab/>
+      </w:r>
+      <w:r>
+        <w:rPr>
+          <w:rFonts w:ascii="Courier New" w:hAnsi="Courier New" w:cs="Courier New"/>
+          <w:sz w:val="18"/>
+          <w:szCs w:val="18"/>
+          <w:lang w:eastAsia="en-SI"/>
+        </w:rPr>
+        <w:tab/>
+      </w:r>
+      <w:proofErr w:type="spellStart"/>
+      <w:r>
+        <w:rPr>
+          <w:rFonts w:ascii="Courier New" w:hAnsi="Courier New" w:cs="Courier New"/>
+          <w:sz w:val="18"/>
+          <w:szCs w:val="18"/>
+          <w:lang w:eastAsia="en-SI"/>
+        </w:rPr>
+        <w:t>tag_a</w:t>
+      </w:r>
+      <w:proofErr w:type="spellEnd"/>
+      <w:r>
+        <w:rPr>
+          <w:rFonts w:ascii="Courier New" w:hAnsi="Courier New" w:cs="Courier New"/>
+          <w:sz w:val="18"/>
+          <w:szCs w:val="18"/>
+          <w:lang w:eastAsia="en-SI"/>
+        </w:rPr>
+        <w:t xml:space="preserve"> = Tag(</w:t>
+      </w:r>
+      <w:proofErr w:type="spellStart"/>
+      <w:r>
+        <w:rPr>
+          <w:rFonts w:ascii="Courier New" w:hAnsi="Courier New" w:cs="Courier New"/>
+          <w:sz w:val="18"/>
+          <w:szCs w:val="18"/>
+          <w:lang w:eastAsia="en-SI"/>
+        </w:rPr>
+        <w:t>tag_a</w:t>
+      </w:r>
+      <w:proofErr w:type="spellEnd"/>
+      <w:r>
+        <w:rPr>
+          <w:rFonts w:ascii="Courier New" w:hAnsi="Courier New" w:cs="Courier New"/>
+          <w:sz w:val="18"/>
+          <w:szCs w:val="18"/>
+          <w:lang w:eastAsia="en-SI"/>
+        </w:rPr>
+        <w:t>)</w:t>
+      </w:r>
+    </w:p>
+    <w:p>
+      <w:pPr>
+        <w:rPr>
+          <w:rFonts w:ascii="Courier New" w:hAnsi="Courier New" w:cs="Courier New"/>
+          <w:sz w:val="18"/>
+          <w:szCs w:val="18"/>
+          <w:lang w:eastAsia="en-SI"/>
+        </w:rPr>
+      </w:pPr>
+      <w:r>
+        <w:rPr>
+          <w:rFonts w:ascii="Courier New" w:hAnsi="Courier New" w:cs="Courier New"/>
+          <w:sz w:val="18"/>
+          <w:szCs w:val="18"/>
+          <w:lang w:eastAsia="en-SI"/>
+        </w:rPr>
+        <w:tab/>
+      </w:r>
+      <w:r>
+        <w:rPr>
+          <w:rFonts w:ascii="Courier New" w:hAnsi="Courier New" w:cs="Courier New"/>
+          <w:sz w:val="18"/>
+          <w:szCs w:val="18"/>
+          <w:lang w:eastAsia="en-SI"/>
+        </w:rPr>
+        <w:tab/>
+      </w:r>
+      <w:r>
+        <w:rPr>
+          <w:rFonts w:ascii="Courier New" w:hAnsi="Courier New" w:cs="Courier New"/>
+          <w:sz w:val="18"/>
+          <w:szCs w:val="18"/>
+          <w:lang w:eastAsia="en-SI"/>
+        </w:rPr>
+        <w:tab/>
+      </w:r>
+      <w:proofErr w:type="spellStart"/>
+      <w:r>
+        <w:rPr>
+          <w:rFonts w:ascii="Courier New" w:hAnsi="Courier New" w:cs="Courier New"/>
+          <w:sz w:val="18"/>
+          <w:szCs w:val="18"/>
+          <w:lang w:eastAsia="en-SI"/>
+        </w:rPr>
+        <w:t>tag_b</w:t>
+      </w:r>
+      <w:proofErr w:type="spellEnd"/>
+      <w:r>
+        <w:rPr>
+          <w:rFonts w:ascii="Courier New" w:hAnsi="Courier New" w:cs="Courier New"/>
+          <w:sz w:val="18"/>
+          <w:szCs w:val="18"/>
+          <w:lang w:eastAsia="en-SI"/>
+        </w:rPr>
+        <w:t xml:space="preserve"> = Tag(</w:t>
+      </w:r>
+      <w:proofErr w:type="spellStart"/>
+      <w:r>
+        <w:rPr>
+          <w:rFonts w:ascii="Courier New" w:hAnsi="Courier New" w:cs="Courier New"/>
+          <w:sz w:val="18"/>
+          <w:szCs w:val="18"/>
+          <w:lang w:eastAsia="en-SI"/>
+        </w:rPr>
+        <w:t>tag_b</w:t>
+      </w:r>
+      <w:proofErr w:type="spellEnd"/>
+      <w:r>
+        <w:rPr>
+          <w:rFonts w:ascii="Courier New" w:hAnsi="Courier New" w:cs="Courier New"/>
+          <w:sz w:val="18"/>
+          <w:szCs w:val="18"/>
+          <w:lang w:eastAsia="en-SI"/>
+        </w:rPr>
+        <w:t>)</w:t>
+      </w:r>
+    </w:p>
+    <w:p>
+      <w:pPr>
+        <w:rPr>
+          <w:rFonts w:ascii="Courier New" w:hAnsi="Courier New" w:cs="Courier New"/>
+          <w:sz w:val="18"/>
+          <w:szCs w:val="18"/>
+          <w:lang w:eastAsia="en-SI"/>
+        </w:rPr>
+      </w:pPr>
+      <w:r>
+        <w:rPr>
+          <w:rFonts w:ascii="Courier New" w:hAnsi="Courier New" w:cs="Courier New"/>
+          <w:sz w:val="18"/>
+          <w:szCs w:val="18"/>
+          <w:lang w:eastAsia="en-SI"/>
+        </w:rPr>
+        <w:tab/>
+      </w:r>
+      <w:r>
+        <w:rPr>
+          <w:rFonts w:ascii="Courier New" w:hAnsi="Courier New" w:cs="Courier New"/>
+          <w:sz w:val="18"/>
+          <w:szCs w:val="18"/>
+          <w:lang w:eastAsia="en-SI"/>
+        </w:rPr>
+        <w:tab/>
+      </w:r>
+      <w:r>
+        <w:rPr>
+          <w:rFonts w:ascii="Courier New" w:hAnsi="Courier New" w:cs="Courier New"/>
+          <w:sz w:val="18"/>
+          <w:szCs w:val="18"/>
+          <w:lang w:eastAsia="en-SI"/>
+        </w:rPr>
+        <w:tab/>
+      </w:r>
+    </w:p>
+    <w:p>
+      <w:pPr>
+        <w:rPr>
+          <w:rFonts w:ascii="Courier New" w:hAnsi="Courier New" w:cs="Courier New"/>
+          <w:sz w:val="18"/>
+          <w:szCs w:val="18"/>
+          <w:lang w:eastAsia="en-SI"/>
+        </w:rPr>
+      </w:pPr>
+      <w:r>
+        <w:rPr>
+          <w:rFonts w:ascii="Courier New" w:hAnsi="Courier New" w:cs="Courier New"/>
+          <w:sz w:val="18"/>
+          <w:szCs w:val="18"/>
+          <w:lang w:eastAsia="en-SI"/>
+        </w:rPr>
+        <w:tab/>
+      </w:r>
+      <w:r>
+        <w:rPr>
+          <w:rFonts w:ascii="Courier New" w:hAnsi="Courier New" w:cs="Courier New"/>
+          <w:sz w:val="18"/>
+          <w:szCs w:val="18"/>
+          <w:lang w:eastAsia="en-SI"/>
+        </w:rPr>
+        <w:tab/>
+      </w:r>
+      <w:r>
+        <w:rPr>
+          <w:rFonts w:ascii="Courier New" w:hAnsi="Courier New" w:cs="Courier New"/>
+          <w:sz w:val="18"/>
+          <w:szCs w:val="18"/>
+          <w:lang w:eastAsia="en-SI"/>
+        </w:rPr>
+        <w:tab/>
+        <w:t xml:space="preserve">if </w:t>
+      </w:r>
+      <w:proofErr w:type="spellStart"/>
+      <w:r>
+        <w:rPr>
+          <w:rFonts w:ascii="Courier New" w:hAnsi="Courier New" w:cs="Courier New"/>
+          <w:sz w:val="18"/>
+          <w:szCs w:val="18"/>
+          <w:lang w:eastAsia="en-SI"/>
+        </w:rPr>
+        <w:t>tag_a</w:t>
+      </w:r>
+      <w:proofErr w:type="spellEnd"/>
+      <w:r>
+        <w:rPr>
+          <w:rFonts w:ascii="Courier New" w:hAnsi="Courier New" w:cs="Courier New"/>
+          <w:sz w:val="18"/>
+          <w:szCs w:val="18"/>
+          <w:lang w:eastAsia="en-SI"/>
+        </w:rPr>
+        <w:t xml:space="preserve"> equals </w:t>
+      </w:r>
+      <w:proofErr w:type="spellStart"/>
+      <w:r>
+        <w:rPr>
+          <w:rFonts w:ascii="Courier New" w:hAnsi="Courier New" w:cs="Courier New"/>
+          <w:sz w:val="18"/>
+          <w:szCs w:val="18"/>
+          <w:lang w:eastAsia="en-SI"/>
+        </w:rPr>
+        <w:t>tag_b</w:t>
+      </w:r>
+      <w:proofErr w:type="spellEnd"/>
+      <w:r>
+        <w:rPr>
+          <w:rFonts w:ascii="Courier New" w:hAnsi="Courier New" w:cs="Courier New"/>
+          <w:sz w:val="18"/>
+          <w:szCs w:val="18"/>
+          <w:lang w:eastAsia="en-SI"/>
+        </w:rPr>
+        <w:t>:</w:t>
+      </w:r>
+    </w:p>
+    <w:p>
+      <w:pPr>
+        <w:rPr>
+          <w:rFonts w:ascii="Courier New" w:hAnsi="Courier New" w:cs="Courier New"/>
+          <w:sz w:val="18"/>
+          <w:szCs w:val="18"/>
+          <w:lang w:eastAsia="en-SI"/>
+        </w:rPr>
+      </w:pPr>
+      <w:r>
+        <w:rPr>
+          <w:rFonts w:ascii="Courier New" w:hAnsi="Courier New" w:cs="Courier New"/>
+          <w:sz w:val="18"/>
+          <w:szCs w:val="18"/>
+          <w:lang w:eastAsia="en-SI"/>
+        </w:rPr>
+        <w:tab/>
+      </w:r>
+      <w:r>
+        <w:rPr>
+          <w:rFonts w:ascii="Courier New" w:hAnsi="Courier New" w:cs="Courier New"/>
+          <w:sz w:val="18"/>
+          <w:szCs w:val="18"/>
+          <w:lang w:eastAsia="en-SI"/>
+        </w:rPr>
+        <w:tab/>
+      </w:r>
+      <w:r>
+        <w:rPr>
+          <w:rFonts w:ascii="Courier New" w:hAnsi="Courier New" w:cs="Courier New"/>
+          <w:sz w:val="18"/>
+          <w:szCs w:val="18"/>
+          <w:lang w:eastAsia="en-SI"/>
+        </w:rPr>
+        <w:tab/>
+      </w:r>
+      <w:r>
+        <w:rPr>
+          <w:rFonts w:ascii="Courier New" w:hAnsi="Courier New" w:cs="Courier New"/>
+          <w:sz w:val="18"/>
+          <w:szCs w:val="18"/>
+          <w:lang w:eastAsia="en-SI"/>
+        </w:rPr>
+        <w:tab/>
+        <w:t xml:space="preserve">if </w:t>
+      </w:r>
+      <w:proofErr w:type="spellStart"/>
+      <w:r>
+        <w:rPr>
+          <w:rFonts w:ascii="Courier New" w:hAnsi="Courier New" w:cs="Courier New"/>
+          <w:sz w:val="18"/>
+          <w:szCs w:val="18"/>
+          <w:lang w:eastAsia="en-SI"/>
+        </w:rPr>
+        <w:t>tag_a.text</w:t>
+      </w:r>
+      <w:proofErr w:type="spellEnd"/>
+      <w:r>
+        <w:rPr>
+          <w:rFonts w:ascii="Courier New" w:hAnsi="Courier New" w:cs="Courier New"/>
+          <w:sz w:val="18"/>
+          <w:szCs w:val="18"/>
+          <w:lang w:eastAsia="en-SI"/>
+        </w:rPr>
+        <w:t xml:space="preserve"> not equals </w:t>
+      </w:r>
+      <w:proofErr w:type="spellStart"/>
+      <w:r>
+        <w:rPr>
+          <w:rFonts w:ascii="Courier New" w:hAnsi="Courier New" w:cs="Courier New"/>
+          <w:sz w:val="18"/>
+          <w:szCs w:val="18"/>
+          <w:lang w:eastAsia="en-SI"/>
+        </w:rPr>
+        <w:t>tag_b.text</w:t>
+      </w:r>
+      <w:proofErr w:type="spellEnd"/>
+      <w:r>
+        <w:rPr>
+          <w:rFonts w:ascii="Courier New" w:hAnsi="Courier New" w:cs="Courier New"/>
+          <w:sz w:val="18"/>
+          <w:szCs w:val="18"/>
+          <w:lang w:eastAsia="en-SI"/>
+        </w:rPr>
+        <w:t>:</w:t>
+      </w:r>
+    </w:p>
+    <w:p>
+      <w:pPr>
+        <w:rPr>
+          <w:rFonts w:ascii="Courier New" w:hAnsi="Courier New" w:cs="Courier New"/>
+          <w:sz w:val="18"/>
+          <w:szCs w:val="18"/>
+          <w:lang w:eastAsia="en-SI"/>
+        </w:rPr>
+      </w:pPr>
+      <w:r>
+        <w:rPr>
+          <w:rFonts w:ascii="Courier New" w:hAnsi="Courier New" w:cs="Courier New"/>
+          <w:sz w:val="18"/>
+          <w:szCs w:val="18"/>
+          <w:lang w:eastAsia="en-SI"/>
+        </w:rPr>
+        <w:tab/>
+      </w:r>
+      <w:r>
+        <w:rPr>
+          <w:rFonts w:ascii="Courier New" w:hAnsi="Courier New" w:cs="Courier New"/>
+          <w:sz w:val="18"/>
+          <w:szCs w:val="18"/>
+          <w:lang w:eastAsia="en-SI"/>
+        </w:rPr>
+        <w:tab/>
+      </w:r>
+      <w:r>
+        <w:rPr>
+          <w:rFonts w:ascii="Courier New" w:hAnsi="Courier New" w:cs="Courier New"/>
+          <w:sz w:val="18"/>
+          <w:szCs w:val="18"/>
+          <w:lang w:eastAsia="en-SI"/>
+        </w:rPr>
+        <w:tab/>
+      </w:r>
+      <w:r>
+        <w:rPr>
+          <w:rFonts w:ascii="Courier New" w:hAnsi="Courier New" w:cs="Courier New"/>
+          <w:sz w:val="18"/>
+          <w:szCs w:val="18"/>
+          <w:lang w:eastAsia="en-SI"/>
+        </w:rPr>
+        <w:tab/>
+      </w:r>
+      <w:r>
+        <w:rPr>
+          <w:rFonts w:ascii="Courier New" w:hAnsi="Courier New" w:cs="Courier New"/>
+          <w:sz w:val="18"/>
+          <w:szCs w:val="18"/>
+          <w:lang w:eastAsia="en-SI"/>
+        </w:rPr>
+        <w:tab/>
+      </w:r>
+      <w:proofErr w:type="spellStart"/>
+      <w:r>
+        <w:rPr>
+          <w:rFonts w:ascii="Courier New" w:hAnsi="Courier New" w:cs="Courier New"/>
+          <w:sz w:val="18"/>
+          <w:szCs w:val="18"/>
+          <w:lang w:eastAsia="en-SI"/>
+        </w:rPr>
+        <w:t>tag_a.text</w:t>
+      </w:r>
+      <w:proofErr w:type="spellEnd"/>
+      <w:r>
+        <w:rPr>
+          <w:rFonts w:ascii="Courier New" w:hAnsi="Courier New" w:cs="Courier New"/>
+          <w:sz w:val="18"/>
+          <w:szCs w:val="18"/>
+          <w:lang w:eastAsia="en-SI"/>
+        </w:rPr>
+        <w:t xml:space="preserve"> = “#TEXT”</w:t>
+      </w:r>
+    </w:p>
+    <w:p>
+      <w:pPr>
+        <w:rPr>
+          <w:rFonts w:ascii="Courier New" w:hAnsi="Courier New" w:cs="Courier New"/>
+          <w:sz w:val="18"/>
+          <w:szCs w:val="18"/>
+          <w:lang w:eastAsia="en-SI"/>
+        </w:rPr>
+      </w:pPr>
+      <w:r>
+        <w:rPr>
+          <w:rFonts w:ascii="Courier New" w:hAnsi="Courier New" w:cs="Courier New"/>
+          <w:sz w:val="18"/>
+          <w:szCs w:val="18"/>
+          <w:lang w:eastAsia="en-SI"/>
+        </w:rPr>
+        <w:tab/>
+      </w:r>
+      <w:r>
+        <w:rPr>
+          <w:rFonts w:ascii="Courier New" w:hAnsi="Courier New" w:cs="Courier New"/>
+          <w:sz w:val="18"/>
+          <w:szCs w:val="18"/>
+          <w:lang w:eastAsia="en-SI"/>
+        </w:rPr>
+        <w:tab/>
+      </w:r>
+      <w:r>
+        <w:rPr>
+          <w:rFonts w:ascii="Courier New" w:hAnsi="Courier New" w:cs="Courier New"/>
+          <w:sz w:val="18"/>
+          <w:szCs w:val="18"/>
+          <w:lang w:eastAsia="en-SI"/>
+        </w:rPr>
+        <w:tab/>
+      </w:r>
+      <w:r>
+        <w:rPr>
+          <w:rFonts w:ascii="Courier New" w:hAnsi="Courier New" w:cs="Courier New"/>
+          <w:sz w:val="18"/>
+          <w:szCs w:val="18"/>
+          <w:lang w:eastAsia="en-SI"/>
+        </w:rPr>
+        <w:tab/>
+        <w:t xml:space="preserve">save </w:t>
+      </w:r>
+      <w:proofErr w:type="spellStart"/>
+      <w:r>
+        <w:rPr>
+          <w:rFonts w:ascii="Courier New" w:hAnsi="Courier New" w:cs="Courier New"/>
+          <w:sz w:val="18"/>
+          <w:szCs w:val="18"/>
+          <w:lang w:eastAsia="en-SI"/>
+        </w:rPr>
+        <w:t>tag_a</w:t>
+      </w:r>
+      <w:proofErr w:type="spellEnd"/>
+    </w:p>
+    <w:p>
+      <w:pPr>
+        <w:rPr>
+          <w:rFonts w:ascii="Courier New" w:hAnsi="Courier New" w:cs="Courier New"/>
+          <w:sz w:val="18"/>
+          <w:szCs w:val="18"/>
+          <w:lang w:eastAsia="en-SI"/>
+        </w:rPr>
+      </w:pPr>
+      <w:r>
+        <w:rPr>
+          <w:rFonts w:ascii="Courier New" w:hAnsi="Courier New" w:cs="Courier New"/>
+          <w:sz w:val="18"/>
+          <w:szCs w:val="18"/>
+          <w:lang w:eastAsia="en-SI"/>
+        </w:rPr>
+        <w:tab/>
+      </w:r>
+      <w:r>
+        <w:rPr>
+          <w:rFonts w:ascii="Courier New" w:hAnsi="Courier New" w:cs="Courier New"/>
+          <w:sz w:val="18"/>
+          <w:szCs w:val="18"/>
+          <w:lang w:eastAsia="en-SI"/>
+        </w:rPr>
+        <w:tab/>
+      </w:r>
+      <w:r>
+        <w:rPr>
+          <w:rFonts w:ascii="Courier New" w:hAnsi="Courier New" w:cs="Courier New"/>
+          <w:sz w:val="18"/>
+          <w:szCs w:val="18"/>
+          <w:lang w:eastAsia="en-SI"/>
+        </w:rPr>
+        <w:tab/>
+      </w:r>
+      <w:proofErr w:type="spellStart"/>
+      <w:r>
+        <w:rPr>
+          <w:rFonts w:ascii="Courier New" w:hAnsi="Courier New" w:cs="Courier New"/>
+          <w:sz w:val="18"/>
+          <w:szCs w:val="18"/>
+          <w:lang w:eastAsia="en-SI"/>
+        </w:rPr>
+        <w:t>elif</w:t>
+      </w:r>
+      <w:proofErr w:type="spellEnd"/>
+      <w:r>
+        <w:rPr>
+          <w:rFonts w:ascii="Courier New" w:hAnsi="Courier New" w:cs="Courier New"/>
+          <w:sz w:val="18"/>
+          <w:szCs w:val="18"/>
+          <w:lang w:eastAsia="en-SI"/>
+        </w:rPr>
+        <w:t xml:space="preserve"> one is none:</w:t>
+      </w:r>
+    </w:p>
+    <w:p>
+      <w:pPr>
+        <w:rPr>
+          <w:rFonts w:ascii="Courier New" w:hAnsi="Courier New" w:cs="Courier New"/>
+          <w:sz w:val="18"/>
+          <w:szCs w:val="18"/>
+          <w:lang w:eastAsia="en-SI"/>
+        </w:rPr>
+      </w:pPr>
+      <w:r>
+        <w:rPr>
+          <w:rFonts w:ascii="Courier New" w:hAnsi="Courier New" w:cs="Courier New"/>
+          <w:sz w:val="18"/>
+          <w:szCs w:val="18"/>
+          <w:lang w:eastAsia="en-SI"/>
+        </w:rPr>
+        <w:tab/>
+      </w:r>
+      <w:r>
+        <w:rPr>
+          <w:rFonts w:ascii="Courier New" w:hAnsi="Courier New" w:cs="Courier New"/>
+          <w:sz w:val="18"/>
+          <w:szCs w:val="18"/>
+          <w:lang w:eastAsia="en-SI"/>
+        </w:rPr>
+        <w:tab/>
+      </w:r>
+      <w:r>
+        <w:rPr>
+          <w:rFonts w:ascii="Courier New" w:hAnsi="Courier New" w:cs="Courier New"/>
+          <w:sz w:val="18"/>
+          <w:szCs w:val="18"/>
+          <w:lang w:eastAsia="en-SI"/>
+        </w:rPr>
+        <w:tab/>
+      </w:r>
+      <w:r>
+        <w:rPr>
+          <w:rFonts w:ascii="Courier New" w:hAnsi="Courier New" w:cs="Courier New"/>
+          <w:sz w:val="18"/>
+          <w:szCs w:val="18"/>
+          <w:lang w:eastAsia="en-SI"/>
+        </w:rPr>
+        <w:tab/>
+        <w:t>save other</w:t>
+      </w:r>
+    </w:p>
+    <w:p>
+      <w:pPr>
+        <w:rPr>
+          <w:rFonts w:ascii="Courier New" w:hAnsi="Courier New" w:cs="Courier New"/>
+          <w:sz w:val="18"/>
+          <w:szCs w:val="18"/>
+          <w:lang w:eastAsia="en-SI"/>
+        </w:rPr>
+      </w:pPr>
+    </w:p>
+    <w:p>
+      <w:pPr>
+        <w:rPr>
+          <w:rFonts w:ascii="Courier New" w:hAnsi="Courier New" w:cs="Courier New"/>
+          <w:sz w:val="18"/>
+          <w:szCs w:val="18"/>
+          <w:lang w:eastAsia="en-SI"/>
+        </w:rPr>
+      </w:pPr>
+      <w:r>
+        <w:rPr>
+          <w:rFonts w:ascii="Courier New" w:hAnsi="Courier New" w:cs="Courier New"/>
+          <w:sz w:val="18"/>
+          <w:szCs w:val="18"/>
+          <w:lang w:eastAsia="en-SI"/>
+        </w:rPr>
+        <w:tab/>
+      </w:r>
+      <w:r>
+        <w:rPr>
+          <w:rFonts w:ascii="Courier New" w:hAnsi="Courier New" w:cs="Courier New"/>
+          <w:sz w:val="18"/>
+          <w:szCs w:val="18"/>
+          <w:lang w:eastAsia="en-SI"/>
+        </w:rPr>
+        <w:tab/>
+        <w:t xml:space="preserve">#detekcija </w:t>
+      </w:r>
+      <w:proofErr w:type="spellStart"/>
+      <w:r>
+        <w:rPr>
+          <w:rFonts w:ascii="Courier New" w:hAnsi="Courier New" w:cs="Courier New"/>
+          <w:sz w:val="18"/>
+          <w:szCs w:val="18"/>
+          <w:lang w:eastAsia="en-SI"/>
+        </w:rPr>
+        <w:t>ponovljenih</w:t>
+      </w:r>
+      <w:proofErr w:type="spellEnd"/>
+      <w:r>
+        <w:rPr>
+          <w:rFonts w:ascii="Courier New" w:hAnsi="Courier New" w:cs="Courier New"/>
+          <w:sz w:val="18"/>
+          <w:szCs w:val="18"/>
+          <w:lang w:eastAsia="en-SI"/>
+        </w:rPr>
+        <w:t xml:space="preserve"> </w:t>
+      </w:r>
+      <w:proofErr w:type="spellStart"/>
+      <w:r>
+        <w:rPr>
+          <w:rFonts w:ascii="Courier New" w:hAnsi="Courier New" w:cs="Courier New"/>
+          <w:sz w:val="18"/>
+          <w:szCs w:val="18"/>
+          <w:lang w:eastAsia="en-SI"/>
+        </w:rPr>
+        <w:t>blokov</w:t>
+      </w:r>
+      <w:proofErr w:type="spellEnd"/>
+    </w:p>
+    <w:p>
+      <w:pPr>
+        <w:rPr>
+          <w:rFonts w:ascii="Courier New" w:hAnsi="Courier New" w:cs="Courier New"/>
+          <w:sz w:val="18"/>
+          <w:szCs w:val="18"/>
+          <w:lang w:eastAsia="en-SI"/>
+        </w:rPr>
+      </w:pPr>
+      <w:r>
+        <w:rPr>
+          <w:rFonts w:ascii="Courier New" w:hAnsi="Courier New" w:cs="Courier New"/>
+          <w:sz w:val="18"/>
+          <w:szCs w:val="18"/>
+          <w:lang w:eastAsia="en-SI"/>
+        </w:rPr>
+        <w:tab/>
+      </w:r>
+      <w:r>
+        <w:rPr>
+          <w:rFonts w:ascii="Courier New" w:hAnsi="Courier New" w:cs="Courier New"/>
+          <w:sz w:val="18"/>
+          <w:szCs w:val="18"/>
+          <w:lang w:eastAsia="en-SI"/>
+        </w:rPr>
+        <w:tab/>
+        <w:t>while tags:</w:t>
+      </w:r>
+    </w:p>
+    <w:p>
+      <w:pPr>
+        <w:rPr>
+          <w:rFonts w:ascii="Courier New" w:hAnsi="Courier New" w:cs="Courier New"/>
+          <w:sz w:val="18"/>
+          <w:szCs w:val="18"/>
+          <w:lang w:eastAsia="en-SI"/>
+        </w:rPr>
+      </w:pPr>
+      <w:r>
+        <w:rPr>
+          <w:rFonts w:ascii="Courier New" w:hAnsi="Courier New" w:cs="Courier New"/>
+          <w:sz w:val="18"/>
+          <w:szCs w:val="18"/>
+          <w:lang w:eastAsia="en-SI"/>
+        </w:rPr>
+        <w:tab/>
+      </w:r>
+      <w:r>
+        <w:rPr>
+          <w:rFonts w:ascii="Courier New" w:hAnsi="Courier New" w:cs="Courier New"/>
+          <w:sz w:val="18"/>
+          <w:szCs w:val="18"/>
+          <w:lang w:eastAsia="en-SI"/>
+        </w:rPr>
+        <w:tab/>
+      </w:r>
+      <w:r>
+        <w:rPr>
+          <w:rFonts w:ascii="Courier New" w:hAnsi="Courier New" w:cs="Courier New"/>
+          <w:sz w:val="18"/>
+          <w:szCs w:val="18"/>
+          <w:lang w:eastAsia="en-SI"/>
+        </w:rPr>
+        <w:tab/>
+        <w:t xml:space="preserve">if </w:t>
+      </w:r>
+      <w:proofErr w:type="spellStart"/>
+      <w:r>
+        <w:rPr>
+          <w:rFonts w:ascii="Courier New" w:hAnsi="Courier New" w:cs="Courier New"/>
+          <w:sz w:val="18"/>
+          <w:szCs w:val="18"/>
+          <w:lang w:eastAsia="en-SI"/>
+        </w:rPr>
+        <w:t>current_tag</w:t>
+      </w:r>
+      <w:proofErr w:type="spellEnd"/>
+      <w:r>
+        <w:rPr>
+          <w:rFonts w:ascii="Courier New" w:hAnsi="Courier New" w:cs="Courier New"/>
+          <w:sz w:val="18"/>
+          <w:szCs w:val="18"/>
+          <w:lang w:eastAsia="en-SI"/>
+        </w:rPr>
+        <w:t xml:space="preserve"> closes </w:t>
+      </w:r>
+      <w:proofErr w:type="spellStart"/>
+      <w:r>
+        <w:rPr>
+          <w:rFonts w:ascii="Courier New" w:hAnsi="Courier New" w:cs="Courier New"/>
+          <w:sz w:val="18"/>
+          <w:szCs w:val="18"/>
+          <w:lang w:eastAsia="en-SI"/>
+        </w:rPr>
+        <w:t>next_tag</w:t>
+      </w:r>
+      <w:proofErr w:type="spellEnd"/>
+      <w:r>
+        <w:rPr>
+          <w:rFonts w:ascii="Courier New" w:hAnsi="Courier New" w:cs="Courier New"/>
+          <w:sz w:val="18"/>
+          <w:szCs w:val="18"/>
+          <w:lang w:eastAsia="en-SI"/>
+        </w:rPr>
+        <w:t>:</w:t>
+      </w:r>
+    </w:p>
+    <w:p>
+      <w:pPr>
+        <w:rPr>
+          <w:rFonts w:ascii="Courier New" w:hAnsi="Courier New" w:cs="Courier New"/>
+          <w:sz w:val="18"/>
+          <w:szCs w:val="18"/>
+          <w:lang w:eastAsia="en-SI"/>
+        </w:rPr>
+      </w:pPr>
+      <w:r>
+        <w:rPr>
+          <w:rFonts w:ascii="Courier New" w:hAnsi="Courier New" w:cs="Courier New"/>
+          <w:sz w:val="18"/>
+          <w:szCs w:val="18"/>
+          <w:lang w:eastAsia="en-SI"/>
+        </w:rPr>
+        <w:tab/>
+      </w:r>
+      <w:r>
+        <w:rPr>
+          <w:rFonts w:ascii="Courier New" w:hAnsi="Courier New" w:cs="Courier New"/>
+          <w:sz w:val="18"/>
+          <w:szCs w:val="18"/>
+          <w:lang w:eastAsia="en-SI"/>
+        </w:rPr>
+        <w:tab/>
+      </w:r>
+      <w:r>
+        <w:rPr>
+          <w:rFonts w:ascii="Courier New" w:hAnsi="Courier New" w:cs="Courier New"/>
+          <w:sz w:val="18"/>
+          <w:szCs w:val="18"/>
+          <w:lang w:eastAsia="en-SI"/>
+        </w:rPr>
+        <w:tab/>
+      </w:r>
+      <w:r>
+        <w:rPr>
+          <w:rFonts w:ascii="Courier New" w:hAnsi="Courier New" w:cs="Courier New"/>
+          <w:sz w:val="18"/>
+          <w:szCs w:val="18"/>
+          <w:lang w:eastAsia="en-SI"/>
+        </w:rPr>
+        <w:tab/>
+        <w:t xml:space="preserve">iterate over </w:t>
+      </w:r>
+      <w:proofErr w:type="spellStart"/>
+      <w:r>
+        <w:rPr>
+          <w:rFonts w:ascii="Courier New" w:hAnsi="Courier New" w:cs="Courier New"/>
+          <w:sz w:val="18"/>
+          <w:szCs w:val="18"/>
+          <w:lang w:eastAsia="en-SI"/>
+        </w:rPr>
+        <w:t>current_tag.children</w:t>
+      </w:r>
+      <w:proofErr w:type="spellEnd"/>
+      <w:r>
+        <w:rPr>
+          <w:rFonts w:ascii="Courier New" w:hAnsi="Courier New" w:cs="Courier New"/>
+          <w:sz w:val="18"/>
+          <w:szCs w:val="18"/>
+          <w:lang w:eastAsia="en-SI"/>
+        </w:rPr>
+        <w:t xml:space="preserve"> and </w:t>
+      </w:r>
+      <w:proofErr w:type="spellStart"/>
+      <w:r>
+        <w:rPr>
+          <w:rFonts w:ascii="Courier New" w:hAnsi="Courier New" w:cs="Courier New"/>
+          <w:sz w:val="18"/>
+          <w:szCs w:val="18"/>
+          <w:lang w:eastAsia="en-SI"/>
+        </w:rPr>
+        <w:t>next_tag.children</w:t>
+      </w:r>
+      <w:proofErr w:type="spellEnd"/>
+      <w:r>
+        <w:rPr>
+          <w:rFonts w:ascii="Courier New" w:hAnsi="Courier New" w:cs="Courier New"/>
+          <w:sz w:val="18"/>
+          <w:szCs w:val="18"/>
+          <w:lang w:eastAsia="en-SI"/>
+        </w:rPr>
+        <w:t>:</w:t>
+      </w:r>
+    </w:p>
+    <w:p>
+      <w:pPr>
+        <w:rPr>
+          <w:rFonts w:ascii="Courier New" w:hAnsi="Courier New" w:cs="Courier New"/>
+          <w:sz w:val="18"/>
+          <w:szCs w:val="18"/>
+          <w:lang w:eastAsia="en-SI"/>
+        </w:rPr>
+      </w:pPr>
+      <w:r>
+        <w:rPr>
+          <w:rFonts w:ascii="Courier New" w:hAnsi="Courier New" w:cs="Courier New"/>
+          <w:sz w:val="18"/>
+          <w:szCs w:val="18"/>
+          <w:lang w:eastAsia="en-SI"/>
+        </w:rPr>
+        <w:tab/>
+      </w:r>
+      <w:r>
+        <w:rPr>
+          <w:rFonts w:ascii="Courier New" w:hAnsi="Courier New" w:cs="Courier New"/>
+          <w:sz w:val="18"/>
+          <w:szCs w:val="18"/>
+          <w:lang w:eastAsia="en-SI"/>
+        </w:rPr>
+        <w:tab/>
+      </w:r>
+      <w:r>
+        <w:rPr>
+          <w:rFonts w:ascii="Courier New" w:hAnsi="Courier New" w:cs="Courier New"/>
+          <w:sz w:val="18"/>
+          <w:szCs w:val="18"/>
+          <w:lang w:eastAsia="en-SI"/>
+        </w:rPr>
+        <w:tab/>
+      </w:r>
+      <w:r>
+        <w:rPr>
+          <w:rFonts w:ascii="Courier New" w:hAnsi="Courier New" w:cs="Courier New"/>
+          <w:sz w:val="18"/>
+          <w:szCs w:val="18"/>
+          <w:lang w:eastAsia="en-SI"/>
+        </w:rPr>
+        <w:tab/>
+      </w:r>
+      <w:r>
+        <w:rPr>
+          <w:rFonts w:ascii="Courier New" w:hAnsi="Courier New" w:cs="Courier New"/>
+          <w:sz w:val="18"/>
+          <w:szCs w:val="18"/>
+          <w:lang w:eastAsia="en-SI"/>
+        </w:rPr>
+        <w:tab/>
+        <w:t xml:space="preserve">if </w:t>
+      </w:r>
+      <w:proofErr w:type="spellStart"/>
+      <w:r>
+        <w:rPr>
+          <w:rFonts w:ascii="Courier New" w:hAnsi="Courier New" w:cs="Courier New"/>
+          <w:sz w:val="18"/>
+          <w:szCs w:val="18"/>
+          <w:lang w:eastAsia="en-SI"/>
+        </w:rPr>
+        <w:t>current_tag.child</w:t>
+      </w:r>
+      <w:proofErr w:type="spellEnd"/>
+      <w:r>
+        <w:rPr>
+          <w:rFonts w:ascii="Courier New" w:hAnsi="Courier New" w:cs="Courier New"/>
+          <w:sz w:val="18"/>
+          <w:szCs w:val="18"/>
+          <w:lang w:eastAsia="en-SI"/>
+        </w:rPr>
+        <w:t xml:space="preserve"> equals </w:t>
+      </w:r>
+      <w:proofErr w:type="spellStart"/>
+      <w:r>
+        <w:rPr>
+          <w:rFonts w:ascii="Courier New" w:hAnsi="Courier New" w:cs="Courier New"/>
+          <w:sz w:val="18"/>
+          <w:szCs w:val="18"/>
+          <w:lang w:eastAsia="en-SI"/>
+        </w:rPr>
+        <w:t>next_tag.child</w:t>
+      </w:r>
+      <w:proofErr w:type="spellEnd"/>
+      <w:r>
+        <w:rPr>
+          <w:rFonts w:ascii="Courier New" w:hAnsi="Courier New" w:cs="Courier New"/>
+          <w:sz w:val="18"/>
+          <w:szCs w:val="18"/>
+          <w:lang w:eastAsia="en-SI"/>
+        </w:rPr>
+        <w:t>:</w:t>
+      </w:r>
+    </w:p>
+    <w:p>
+      <w:pPr>
+        <w:rPr>
+          <w:rFonts w:ascii="Courier New" w:hAnsi="Courier New" w:cs="Courier New"/>
+          <w:sz w:val="18"/>
+          <w:szCs w:val="18"/>
+          <w:lang w:eastAsia="en-SI"/>
+        </w:rPr>
+      </w:pPr>
+      <w:r>
+        <w:rPr>
+          <w:rFonts w:ascii="Courier New" w:hAnsi="Courier New" w:cs="Courier New"/>
+          <w:sz w:val="18"/>
+          <w:szCs w:val="18"/>
+          <w:lang w:eastAsia="en-SI"/>
+        </w:rPr>
+        <w:tab/>
+      </w:r>
+      <w:r>
+        <w:rPr>
+          <w:rFonts w:ascii="Courier New" w:hAnsi="Courier New" w:cs="Courier New"/>
+          <w:sz w:val="18"/>
+          <w:szCs w:val="18"/>
+          <w:lang w:eastAsia="en-SI"/>
+        </w:rPr>
+        <w:tab/>
+      </w:r>
+      <w:r>
+        <w:rPr>
+          <w:rFonts w:ascii="Courier New" w:hAnsi="Courier New" w:cs="Courier New"/>
+          <w:sz w:val="18"/>
+          <w:szCs w:val="18"/>
+          <w:lang w:eastAsia="en-SI"/>
+        </w:rPr>
+        <w:tab/>
+      </w:r>
+      <w:r>
+        <w:rPr>
+          <w:rFonts w:ascii="Courier New" w:hAnsi="Courier New" w:cs="Courier New"/>
+          <w:sz w:val="18"/>
+          <w:szCs w:val="18"/>
+          <w:lang w:eastAsia="en-SI"/>
+        </w:rPr>
+        <w:tab/>
+      </w:r>
+      <w:r>
+        <w:rPr>
+          <w:rFonts w:ascii="Courier New" w:hAnsi="Courier New" w:cs="Courier New"/>
+          <w:sz w:val="18"/>
+          <w:szCs w:val="18"/>
+          <w:lang w:eastAsia="en-SI"/>
+        </w:rPr>
+        <w:tab/>
+      </w:r>
+      <w:r>
+        <w:rPr>
+          <w:rFonts w:ascii="Courier New" w:hAnsi="Courier New" w:cs="Courier New"/>
+          <w:sz w:val="18"/>
+          <w:szCs w:val="18"/>
+          <w:lang w:eastAsia="en-SI"/>
+        </w:rPr>
+        <w:tab/>
+        <w:t xml:space="preserve">add </w:t>
+      </w:r>
+      <w:proofErr w:type="spellStart"/>
+      <w:r>
+        <w:rPr>
+          <w:rFonts w:ascii="Courier New" w:hAnsi="Courier New" w:cs="Courier New"/>
+          <w:sz w:val="18"/>
+          <w:szCs w:val="18"/>
+          <w:lang w:eastAsia="en-SI"/>
+        </w:rPr>
+        <w:t>current_tag</w:t>
+      </w:r>
+      <w:proofErr w:type="spellEnd"/>
+      <w:r>
+        <w:rPr>
+          <w:rFonts w:ascii="Courier New" w:hAnsi="Courier New" w:cs="Courier New"/>
+          <w:sz w:val="18"/>
+          <w:szCs w:val="18"/>
+          <w:lang w:eastAsia="en-SI"/>
+        </w:rPr>
+        <w:t xml:space="preserve"> to </w:t>
+      </w:r>
+      <w:proofErr w:type="spellStart"/>
+      <w:r>
+        <w:rPr>
+          <w:rFonts w:ascii="Courier New" w:hAnsi="Courier New" w:cs="Courier New"/>
+          <w:sz w:val="18"/>
+          <w:szCs w:val="18"/>
+          <w:lang w:eastAsia="en-SI"/>
+        </w:rPr>
+        <w:t>update_list</w:t>
+      </w:r>
+      <w:proofErr w:type="spellEnd"/>
+    </w:p>
+    <w:p>
+      <w:pPr>
+        <w:rPr>
+          <w:rFonts w:ascii="Courier New" w:hAnsi="Courier New" w:cs="Courier New"/>
+          <w:sz w:val="18"/>
+          <w:szCs w:val="18"/>
+          <w:lang w:eastAsia="en-SI"/>
+        </w:rPr>
+      </w:pPr>
+      <w:r>
+        <w:rPr>
+          <w:rFonts w:ascii="Courier New" w:hAnsi="Courier New" w:cs="Courier New"/>
+          <w:sz w:val="18"/>
+          <w:szCs w:val="18"/>
+          <w:lang w:eastAsia="en-SI"/>
+        </w:rPr>
+        <w:tab/>
+      </w:r>
+      <w:r>
+        <w:rPr>
+          <w:rFonts w:ascii="Courier New" w:hAnsi="Courier New" w:cs="Courier New"/>
+          <w:sz w:val="18"/>
+          <w:szCs w:val="18"/>
+          <w:lang w:eastAsia="en-SI"/>
+        </w:rPr>
+        <w:tab/>
+      </w:r>
+      <w:r>
+        <w:rPr>
+          <w:rFonts w:ascii="Courier New" w:hAnsi="Courier New" w:cs="Courier New"/>
+          <w:sz w:val="18"/>
+          <w:szCs w:val="18"/>
+          <w:lang w:eastAsia="en-SI"/>
+        </w:rPr>
+        <w:tab/>
+      </w:r>
+      <w:r>
+        <w:rPr>
+          <w:rFonts w:ascii="Courier New" w:hAnsi="Courier New" w:cs="Courier New"/>
+          <w:sz w:val="18"/>
+          <w:szCs w:val="18"/>
+          <w:lang w:eastAsia="en-SI"/>
+        </w:rPr>
+        <w:tab/>
+        <w:t>if all children match:</w:t>
+      </w:r>
+    </w:p>
+    <w:p>
+      <w:pPr>
+        <w:rPr>
+          <w:rFonts w:ascii="Courier New" w:hAnsi="Courier New" w:cs="Courier New"/>
+          <w:sz w:val="18"/>
+          <w:szCs w:val="18"/>
+          <w:lang w:eastAsia="en-SI"/>
+        </w:rPr>
+      </w:pPr>
+      <w:r>
+        <w:rPr>
+          <w:rFonts w:ascii="Courier New" w:hAnsi="Courier New" w:cs="Courier New"/>
+          <w:sz w:val="18"/>
+          <w:szCs w:val="18"/>
+          <w:lang w:eastAsia="en-SI"/>
+        </w:rPr>
+        <w:tab/>
+      </w:r>
+      <w:r>
+        <w:rPr>
+          <w:rFonts w:ascii="Courier New" w:hAnsi="Courier New" w:cs="Courier New"/>
+          <w:sz w:val="18"/>
+          <w:szCs w:val="18"/>
+          <w:lang w:eastAsia="en-SI"/>
+        </w:rPr>
+        <w:tab/>
+      </w:r>
+      <w:r>
+        <w:rPr>
+          <w:rFonts w:ascii="Courier New" w:hAnsi="Courier New" w:cs="Courier New"/>
+          <w:sz w:val="18"/>
+          <w:szCs w:val="18"/>
+          <w:lang w:eastAsia="en-SI"/>
+        </w:rPr>
+        <w:tab/>
+      </w:r>
+      <w:r>
+        <w:rPr>
+          <w:rFonts w:ascii="Courier New" w:hAnsi="Courier New" w:cs="Courier New"/>
+          <w:sz w:val="18"/>
+          <w:szCs w:val="18"/>
+          <w:lang w:eastAsia="en-SI"/>
+        </w:rPr>
+        <w:tab/>
+      </w:r>
+      <w:r>
+        <w:rPr>
+          <w:rFonts w:ascii="Courier New" w:hAnsi="Courier New" w:cs="Courier New"/>
+          <w:sz w:val="18"/>
+          <w:szCs w:val="18"/>
+          <w:lang w:eastAsia="en-SI"/>
+        </w:rPr>
+        <w:tab/>
+        <w:t xml:space="preserve">update tags with </w:t>
+      </w:r>
+      <w:proofErr w:type="spellStart"/>
+      <w:r>
+        <w:rPr>
+          <w:rFonts w:ascii="Courier New" w:hAnsi="Courier New" w:cs="Courier New"/>
+          <w:sz w:val="18"/>
+          <w:szCs w:val="18"/>
+          <w:lang w:eastAsia="en-SI"/>
+        </w:rPr>
+        <w:t>update_list</w:t>
+      </w:r>
+      <w:proofErr w:type="spellEnd"/>
+    </w:p>
+    <w:p>
+      <w:pPr>
+        <w:rPr>
+          <w:rFonts w:ascii="Courier New" w:hAnsi="Courier New" w:cs="Courier New"/>
+          <w:sz w:val="18"/>
+          <w:szCs w:val="18"/>
+          <w:lang w:eastAsia="en-SI"/>
+        </w:rPr>
+      </w:pPr>
+    </w:p>
+    <w:p>
+      <w:pPr>
+        <w:rPr>
+          <w:rFonts w:ascii="Courier New" w:hAnsi="Courier New" w:cs="Courier New"/>
+          <w:sz w:val="18"/>
+          <w:szCs w:val="18"/>
+          <w:lang w:eastAsia="en-SI"/>
+        </w:rPr>
+      </w:pPr>
+      <w:r>
+        <w:rPr>
+          <w:rFonts w:ascii="Courier New" w:hAnsi="Courier New" w:cs="Courier New"/>
+          <w:sz w:val="18"/>
+          <w:szCs w:val="18"/>
+          <w:lang w:eastAsia="en-SI"/>
+        </w:rPr>
+        <w:tab/>
+      </w:r>
+      <w:r>
+        <w:rPr>
+          <w:rFonts w:ascii="Courier New" w:hAnsi="Courier New" w:cs="Courier New"/>
+          <w:sz w:val="18"/>
+          <w:szCs w:val="18"/>
+          <w:lang w:eastAsia="en-SI"/>
+        </w:rPr>
+        <w:tab/>
+        <w:t xml:space="preserve">#kreiranje </w:t>
+      </w:r>
+      <w:proofErr w:type="spellStart"/>
+      <w:r>
+        <w:rPr>
+          <w:rFonts w:ascii="Courier New" w:hAnsi="Courier New" w:cs="Courier New"/>
+          <w:sz w:val="18"/>
+          <w:szCs w:val="18"/>
+          <w:lang w:eastAsia="en-SI"/>
+        </w:rPr>
+        <w:t>ovojnice</w:t>
+      </w:r>
+      <w:proofErr w:type="spellEnd"/>
+    </w:p>
+    <w:p>
+      <w:pPr>
+        <w:rPr>
+          <w:rFonts w:ascii="Courier New" w:hAnsi="Courier New" w:cs="Courier New"/>
+          <w:sz w:val="18"/>
+          <w:szCs w:val="18"/>
+          <w:lang w:eastAsia="en-SI"/>
+        </w:rPr>
+      </w:pPr>
+      <w:r>
+        <w:rPr>
+          <w:rFonts w:ascii="Courier New" w:hAnsi="Courier New" w:cs="Courier New"/>
+          <w:sz w:val="18"/>
+          <w:szCs w:val="18"/>
+          <w:lang w:eastAsia="en-SI"/>
+        </w:rPr>
+        <w:tab/>
+      </w:r>
+      <w:r>
+        <w:rPr>
+          <w:rFonts w:ascii="Courier New" w:hAnsi="Courier New" w:cs="Courier New"/>
+          <w:sz w:val="18"/>
+          <w:szCs w:val="18"/>
+          <w:lang w:eastAsia="en-SI"/>
+        </w:rPr>
+        <w:tab/>
+        <w:t>while tags:</w:t>
+      </w:r>
+    </w:p>
+    <w:p>
+      <w:pPr>
+        <w:rPr>
+          <w:rFonts w:ascii="Courier New" w:hAnsi="Courier New" w:cs="Courier New"/>
+          <w:sz w:val="18"/>
+          <w:szCs w:val="18"/>
+          <w:lang w:eastAsia="en-SI"/>
+        </w:rPr>
+      </w:pPr>
+      <w:r>
+        <w:rPr>
+          <w:rFonts w:ascii="Courier New" w:hAnsi="Courier New" w:cs="Courier New"/>
+          <w:sz w:val="18"/>
+          <w:szCs w:val="18"/>
+          <w:lang w:eastAsia="en-SI"/>
+        </w:rPr>
+        <w:tab/>
+      </w:r>
+      <w:r>
+        <w:rPr>
+          <w:rFonts w:ascii="Courier New" w:hAnsi="Courier New" w:cs="Courier New"/>
+          <w:sz w:val="18"/>
+          <w:szCs w:val="18"/>
+          <w:lang w:eastAsia="en-SI"/>
+        </w:rPr>
+        <w:tab/>
+      </w:r>
+      <w:r>
+        <w:rPr>
+          <w:rFonts w:ascii="Courier New" w:hAnsi="Courier New" w:cs="Courier New"/>
+          <w:sz w:val="18"/>
+          <w:szCs w:val="18"/>
+          <w:lang w:eastAsia="en-SI"/>
+        </w:rPr>
+        <w:tab/>
+        <w:t xml:space="preserve">wrapper += </w:t>
+      </w:r>
+      <w:proofErr w:type="spellStart"/>
+      <w:r>
+        <w:rPr>
+          <w:rFonts w:ascii="Courier New" w:hAnsi="Courier New" w:cs="Courier New"/>
+          <w:sz w:val="18"/>
+          <w:szCs w:val="18"/>
+          <w:lang w:eastAsia="en-SI"/>
+        </w:rPr>
+        <w:t>tag.to_string</w:t>
+      </w:r>
+      <w:proofErr w:type="spellEnd"/>
+      <w:r>
+        <w:rPr>
+          <w:rFonts w:ascii="Courier New" w:hAnsi="Courier New" w:cs="Courier New"/>
+          <w:sz w:val="18"/>
+          <w:szCs w:val="18"/>
+          <w:lang w:eastAsia="en-SI"/>
+        </w:rPr>
+        <w:t>()</w:t>
+      </w:r>
+    </w:p>
+    <w:p>
+      <w:pPr>
+        <w:rPr>
+          <w:rFonts w:ascii="Courier New" w:hAnsi="Courier New" w:cs="Courier New"/>
+          <w:sz w:val="18"/>
+          <w:szCs w:val="18"/>
+          <w:lang w:eastAsia="en-SI"/>
+        </w:rPr>
+      </w:pPr>
+    </w:p>
+    <w:p>
+      <w:pPr>
+        <w:rPr>
+          <w:rFonts w:ascii="Courier New" w:hAnsi="Courier New" w:cs="Courier New"/>
+          <w:sz w:val="18"/>
+          <w:szCs w:val="18"/>
+          <w:lang w:eastAsia="en-SI"/>
+        </w:rPr>
+      </w:pPr>
+      <w:r>
+        <w:rPr>
+          <w:rFonts w:ascii="Courier New" w:hAnsi="Courier New" w:cs="Courier New"/>
+          <w:sz w:val="18"/>
+          <w:szCs w:val="18"/>
+          <w:lang w:eastAsia="en-SI"/>
+        </w:rPr>
+        <w:tab/>
+      </w:r>
+      <w:r>
+        <w:rPr>
+          <w:rFonts w:ascii="Courier New" w:hAnsi="Courier New" w:cs="Courier New"/>
+          <w:sz w:val="18"/>
+          <w:szCs w:val="18"/>
+          <w:lang w:eastAsia="en-SI"/>
+        </w:rPr>
+        <w:tab/>
+        <w:t>return wrapper</w:t>
+      </w:r>
     </w:p>
     <w:sectPr>
-      <w:headerReference w:type="default" r:id="rId10"/>
+      <w:type w:val="continuous"/>
       <w:pgSz w:w="12240" w:h="15840" w:code="1"/>
       <w:pgMar w:top="1008" w:right="936" w:bottom="1008" w:left="936" w:header="432" w:footer="432" w:gutter="0"/>
-      <w:cols w:num="2" w:space="288"/>
+      <w:cols w:space="288"/>
     </w:sectPr>
   </w:body>
 </w:document>
@@ -6264,7 +9531,6 @@
   <w:style w:type="character" w:default="1" w:styleId="DefaultParagraphFont">
     <w:name w:val="Default Paragraph Font"/>
     <w:uiPriority w:val="1"/>
-    <w:semiHidden/>
     <w:unhideWhenUsed/>
   </w:style>
   <w:style w:type="table" w:default="1" w:styleId="TableNormal">

</xml_diff>